<commit_message>
All DBManager Status Classes now are derived from the abstract class DBManagerStatus
</commit_message>
<xml_diff>
--- a/docs/Architecture/DB_Actor_API.docx
+++ b/docs/Architecture/DB_Actor_API.docx
@@ -3741,7 +3741,101 @@
             <w:pPr>
               <w:pStyle w:val="Contenutotabella"/>
               <w:jc w:val="left"/>
+              <w:rPr>
+                <w:i w:val="false"/>
+                <w:i w:val="false"/>
+                <w:iCs w:val="false"/>
+                <w:u w:val="none"/>
+              </w:rPr>
+            </w:pPr>
+            <w:r>
+              <w:rPr>
+                <w:b w:val="false"/>
+                <w:bCs w:val="false"/>
+                <w:i w:val="false"/>
+                <w:iCs w:val="false"/>
+                <w:strike w:val="false"/>
+                <w:dstrike w:val="false"/>
+                <w:outline w:val="false"/>
+                <w:shadow w:val="false"/>
+                <w:color w:val="000000"/>
+                <w:sz w:val="24"/>
+                <w:szCs w:val="24"/>
+                <w:u w:val="none"/>
+              </w:rPr>
+              <w:t xml:space="preserve">Returns a </w:t>
+            </w:r>
+            <w:r>
+              <w:rPr>
+                <w:rFonts w:eastAsia="SimSun" w:cs="Mangal"/>
+                <w:b w:val="false"/>
+                <w:bCs w:val="false"/>
+                <w:i w:val="false"/>
+                <w:iCs w:val="false"/>
+                <w:strike w:val="false"/>
+                <w:dstrike w:val="false"/>
+                <w:outline w:val="false"/>
+                <w:shadow w:val="false"/>
+                <w:color w:val="000000"/>
+                <w:kern w:val="2"/>
+                <w:sz w:val="24"/>
+                <w:szCs w:val="24"/>
+                <w:u w:val="single"/>
+                <w:lang w:val="en-US" w:eastAsia="zh-CN" w:bidi="hi-IN"/>
+              </w:rPr>
+              <w:t>DBManagerStatus</w:t>
+            </w:r>
+            <w:r>
+              <w:rPr>
+                <w:rFonts w:eastAsia="SimSun" w:cs="Mangal"/>
+                <w:b w:val="false"/>
+                <w:bCs w:val="false"/>
+                <w:i w:val="false"/>
+                <w:iCs w:val="false"/>
+                <w:strike w:val="false"/>
+                <w:dstrike w:val="false"/>
+                <w:outline w:val="false"/>
+                <w:shadow w:val="false"/>
+                <w:color w:val="000000"/>
+                <w:kern w:val="2"/>
+                <w:sz w:val="24"/>
+                <w:szCs w:val="24"/>
+                <w:u w:val="none"/>
+                <w:lang w:val="en-US" w:eastAsia="zh-CN" w:bidi="hi-IN"/>
+              </w:rPr>
+              <w:t>, which contains a status String. It is actually divided in the following possibilities:</w:t>
+            </w:r>
+          </w:p>
+          <w:p>
+            <w:pPr>
+              <w:pStyle w:val="Contenutotabella"/>
+              <w:jc w:val="left"/>
+              <w:rPr>
+                <w:b w:val="false"/>
+                <w:b w:val="false"/>
+                <w:bCs w:val="false"/>
+                <w:i w:val="false"/>
+                <w:i w:val="false"/>
+                <w:iCs w:val="false"/>
+                <w:strike w:val="false"/>
+                <w:dstrike w:val="false"/>
+                <w:outline w:val="false"/>
+                <w:shadow w:val="false"/>
+                <w:color w:val="000000"/>
+                <w:sz w:val="24"/>
+                <w:szCs w:val="24"/>
+                <w:u w:val="single"/>
+              </w:rPr>
+            </w:pPr>
+            <w:r>
               <w:rPr/>
+            </w:r>
+          </w:p>
+          <w:p>
+            <w:pPr>
+              <w:pStyle w:val="Contenutotabella"/>
+              <w:jc w:val="left"/>
+              <w:rPr/>
             </w:pPr>
             <w:r>
               <w:rPr>
@@ -3782,15 +3876,29 @@
             <w:pPr>
               <w:pStyle w:val="Contenutotabella"/>
               <w:jc w:val="left"/>
-              <w:rPr>
-                <w:i/>
+              <w:rPr/>
+            </w:pPr>
+            <w:bookmarkStart w:id="1" w:name="__DdeLink__356_126709597"/>
+            <w:r>
+              <w:rPr>
+                <w:b w:val="false"/>
+                <w:bCs w:val="false"/>
                 <w:i/>
                 <w:iCs/>
-                <w:u w:val="none"/>
-              </w:rPr>
-            </w:pPr>
-            <w:r>
-              <w:rPr>
+                <w:strike w:val="false"/>
+                <w:dstrike w:val="false"/>
+                <w:outline w:val="false"/>
+                <w:shadow w:val="false"/>
+                <w:color w:val="000000"/>
+                <w:sz w:val="24"/>
+                <w:szCs w:val="24"/>
+                <w:u w:val="none"/>
+              </w:rPr>
+              <w:t xml:space="preserve">(isa </w:t>
+            </w:r>
+            <w:r>
+              <w:rPr>
+                <w:rFonts w:eastAsia="SimSun" w:cs="Mangal"/>
                 <w:b w:val="false"/>
                 <w:bCs w:val="false"/>
                 <w:i/>
@@ -3800,12 +3908,32 @@
                 <w:outline w:val="false"/>
                 <w:shadow w:val="false"/>
                 <w:color w:val="000000"/>
-                <w:sz w:val="24"/>
-                <w:szCs w:val="24"/>
-                <w:u w:val="none"/>
-              </w:rPr>
-              <w:t>(isa Reply)</w:t>
-            </w:r>
+                <w:kern w:val="2"/>
+                <w:sz w:val="24"/>
+                <w:szCs w:val="24"/>
+                <w:u w:val="none"/>
+                <w:lang w:val="en-US" w:eastAsia="zh-CN" w:bidi="hi-IN"/>
+              </w:rPr>
+              <w:t>DBManagerStatus</w:t>
+            </w:r>
+            <w:r>
+              <w:rPr>
+                <w:b w:val="false"/>
+                <w:bCs w:val="false"/>
+                <w:i/>
+                <w:iCs/>
+                <w:strike w:val="false"/>
+                <w:dstrike w:val="false"/>
+                <w:outline w:val="false"/>
+                <w:shadow w:val="false"/>
+                <w:color w:val="000000"/>
+                <w:sz w:val="24"/>
+                <w:szCs w:val="24"/>
+                <w:u w:val="none"/>
+              </w:rPr>
+              <w:t>)</w:t>
+            </w:r>
+            <w:bookmarkEnd w:id="1"/>
           </w:p>
           <w:p>
             <w:pPr>
@@ -3892,15 +4020,28 @@
             <w:pPr>
               <w:pStyle w:val="Contenutotabella"/>
               <w:jc w:val="left"/>
-              <w:rPr>
-                <w:i/>
+              <w:rPr/>
+            </w:pPr>
+            <w:r>
+              <w:rPr>
+                <w:b w:val="false"/>
+                <w:bCs w:val="false"/>
                 <w:i/>
                 <w:iCs/>
-                <w:u w:val="none"/>
-              </w:rPr>
-            </w:pPr>
-            <w:r>
-              <w:rPr>
+                <w:strike w:val="false"/>
+                <w:dstrike w:val="false"/>
+                <w:outline w:val="false"/>
+                <w:shadow w:val="false"/>
+                <w:color w:val="000000"/>
+                <w:sz w:val="24"/>
+                <w:szCs w:val="24"/>
+                <w:u w:val="none"/>
+              </w:rPr>
+              <w:t xml:space="preserve">((isa </w:t>
+            </w:r>
+            <w:r>
+              <w:rPr>
+                <w:rFonts w:eastAsia="SimSun" w:cs="Mangal"/>
                 <w:b w:val="false"/>
                 <w:bCs w:val="false"/>
                 <w:i/>
@@ -3910,11 +4051,30 @@
                 <w:outline w:val="false"/>
                 <w:shadow w:val="false"/>
                 <w:color w:val="000000"/>
-                <w:sz w:val="24"/>
-                <w:szCs w:val="24"/>
-                <w:u w:val="none"/>
-              </w:rPr>
-              <w:t>(isa Reply)</w:t>
+                <w:kern w:val="2"/>
+                <w:sz w:val="24"/>
+                <w:szCs w:val="24"/>
+                <w:u w:val="none"/>
+                <w:lang w:val="en-US" w:eastAsia="zh-CN" w:bidi="hi-IN"/>
+              </w:rPr>
+              <w:t>DBManagerStatus</w:t>
+            </w:r>
+            <w:r>
+              <w:rPr>
+                <w:b w:val="false"/>
+                <w:bCs w:val="false"/>
+                <w:i/>
+                <w:iCs/>
+                <w:strike w:val="false"/>
+                <w:dstrike w:val="false"/>
+                <w:outline w:val="false"/>
+                <w:shadow w:val="false"/>
+                <w:color w:val="000000"/>
+                <w:sz w:val="24"/>
+                <w:szCs w:val="24"/>
+                <w:u w:val="none"/>
+              </w:rPr>
+              <w:t>)</w:t>
             </w:r>
           </w:p>
           <w:p>
@@ -4002,15 +4162,28 @@
             <w:pPr>
               <w:pStyle w:val="Contenutotabella"/>
               <w:jc w:val="left"/>
-              <w:rPr>
-                <w:i/>
+              <w:rPr/>
+            </w:pPr>
+            <w:r>
+              <w:rPr>
+                <w:b w:val="false"/>
+                <w:bCs w:val="false"/>
                 <w:i/>
                 <w:iCs/>
-                <w:u w:val="none"/>
-              </w:rPr>
-            </w:pPr>
-            <w:r>
-              <w:rPr>
+                <w:strike w:val="false"/>
+                <w:dstrike w:val="false"/>
+                <w:outline w:val="false"/>
+                <w:shadow w:val="false"/>
+                <w:color w:val="000000"/>
+                <w:sz w:val="24"/>
+                <w:szCs w:val="24"/>
+                <w:u w:val="none"/>
+              </w:rPr>
+              <w:t xml:space="preserve">(isa </w:t>
+            </w:r>
+            <w:r>
+              <w:rPr>
+                <w:rFonts w:eastAsia="SimSun" w:cs="Mangal"/>
                 <w:b w:val="false"/>
                 <w:bCs w:val="false"/>
                 <w:i/>
@@ -4020,11 +4193,30 @@
                 <w:outline w:val="false"/>
                 <w:shadow w:val="false"/>
                 <w:color w:val="000000"/>
-                <w:sz w:val="24"/>
-                <w:szCs w:val="24"/>
-                <w:u w:val="none"/>
-              </w:rPr>
-              <w:t>(isa Reply)</w:t>
+                <w:kern w:val="2"/>
+                <w:sz w:val="24"/>
+                <w:szCs w:val="24"/>
+                <w:u w:val="none"/>
+                <w:lang w:val="en-US" w:eastAsia="zh-CN" w:bidi="hi-IN"/>
+              </w:rPr>
+              <w:t>DBManagerStatus</w:t>
+            </w:r>
+            <w:r>
+              <w:rPr>
+                <w:b w:val="false"/>
+                <w:bCs w:val="false"/>
+                <w:i/>
+                <w:iCs/>
+                <w:strike w:val="false"/>
+                <w:dstrike w:val="false"/>
+                <w:outline w:val="false"/>
+                <w:shadow w:val="false"/>
+                <w:color w:val="000000"/>
+                <w:sz w:val="24"/>
+                <w:szCs w:val="24"/>
+                <w:u w:val="none"/>
+              </w:rPr>
+              <w:t>)</w:t>
             </w:r>
           </w:p>
           <w:p>
@@ -4033,7 +4225,7 @@
               <w:jc w:val="left"/>
               <w:rPr/>
             </w:pPr>
-            <w:bookmarkStart w:id="1" w:name="__DdeLink__346_2545685197"/>
+            <w:bookmarkStart w:id="2" w:name="__DdeLink__346_2545685197"/>
             <w:r>
               <w:rPr>
                 <w:b w:val="false"/>
@@ -4051,7 +4243,7 @@
               </w:rPr>
               <w:t>The DB Manager Actor is alive</w:t>
             </w:r>
-            <w:bookmarkEnd w:id="1"/>
+            <w:bookmarkEnd w:id="2"/>
             <w:r>
               <w:rPr>
                 <w:b w:val="false"/>
@@ -4132,7 +4324,44 @@
                 <w:szCs w:val="24"/>
                 <w:u w:val="none"/>
               </w:rPr>
-              <w:t>(isa Reply)</w:t>
+              <w:t xml:space="preserve">(isa </w:t>
+            </w:r>
+            <w:r>
+              <w:rPr>
+                <w:rFonts w:eastAsia="SimSun" w:cs="Mangal"/>
+                <w:b w:val="false"/>
+                <w:bCs w:val="false"/>
+                <w:i/>
+                <w:iCs/>
+                <w:strike w:val="false"/>
+                <w:dstrike w:val="false"/>
+                <w:outline w:val="false"/>
+                <w:shadow w:val="false"/>
+                <w:color w:val="000000"/>
+                <w:kern w:val="2"/>
+                <w:sz w:val="24"/>
+                <w:szCs w:val="24"/>
+                <w:u w:val="none"/>
+                <w:lang w:val="en-US" w:eastAsia="zh-CN" w:bidi="hi-IN"/>
+              </w:rPr>
+              <w:t>DBManagerStatus</w:t>
+            </w:r>
+            <w:r>
+              <w:rPr>
+                <w:b w:val="false"/>
+                <w:bCs w:val="false"/>
+                <w:i/>
+                <w:iCs/>
+                <w:strike w:val="false"/>
+                <w:dstrike w:val="false"/>
+                <w:outline w:val="false"/>
+                <w:shadow w:val="false"/>
+                <w:color w:val="000000"/>
+                <w:sz w:val="24"/>
+                <w:szCs w:val="24"/>
+                <w:u w:val="none"/>
+              </w:rPr>
+              <w:t>)</w:t>
             </w:r>
           </w:p>
           <w:p>
@@ -5732,7 +5961,7 @@
               <w:jc w:val="left"/>
               <w:rPr/>
             </w:pPr>
-            <w:bookmarkStart w:id="2" w:name="__DdeLink__548_2748145971"/>
+            <w:bookmarkStart w:id="3" w:name="__DdeLink__548_2748145971"/>
             <w:r>
               <w:rPr>
                 <w:b w:val="false"/>
@@ -5750,7 +5979,7 @@
               </w:rPr>
               <w:t>DBLockReleaseFaillure</w:t>
             </w:r>
-            <w:bookmarkEnd w:id="2"/>
+            <w:bookmarkEnd w:id="3"/>
           </w:p>
           <w:p>
             <w:pPr>
@@ -8630,7 +8859,7 @@
               <w:jc w:val="left"/>
               <w:rPr/>
             </w:pPr>
-            <w:bookmarkStart w:id="3" w:name="__DdeLink__353_4222837155"/>
+            <w:bookmarkStart w:id="4" w:name="__DdeLink__353_4222837155"/>
             <w:r>
               <w:rPr>
                 <w:b w:val="false"/>
@@ -8665,7 +8894,7 @@
               </w:rPr>
               <w:t xml:space="preserve"> </w:t>
             </w:r>
-            <w:bookmarkEnd w:id="3"/>
+            <w:bookmarkEnd w:id="4"/>
           </w:p>
           <w:p>
             <w:pPr>
@@ -8889,41 +9118,7 @@
                 <w:szCs w:val="24"/>
                 <w:u w:val="single"/>
               </w:rPr>
-              <w:t>WriteNewServizioByID</w:t>
-            </w:r>
-            <w:r>
-              <w:rPr>
-                <w:b w:val="false"/>
-                <w:bCs w:val="false"/>
-                <w:i w:val="false"/>
-                <w:iCs w:val="false"/>
-                <w:strike w:val="false"/>
-                <w:dstrike w:val="false"/>
-                <w:outline w:val="false"/>
-                <w:shadow w:val="false"/>
-                <w:color w:val="000000"/>
-                <w:sz w:val="24"/>
-                <w:szCs w:val="24"/>
-                <w:u w:val="single"/>
-              </w:rPr>
-              <w:t>Enriched</w:t>
-            </w:r>
-            <w:r>
-              <w:rPr>
-                <w:b w:val="false"/>
-                <w:bCs w:val="false"/>
-                <w:i w:val="false"/>
-                <w:iCs w:val="false"/>
-                <w:strike w:val="false"/>
-                <w:dstrike w:val="false"/>
-                <w:outline w:val="false"/>
-                <w:shadow w:val="false"/>
-                <w:color w:val="000000"/>
-                <w:sz w:val="24"/>
-                <w:szCs w:val="24"/>
-                <w:u w:val="single"/>
-              </w:rPr>
-              <w:t>Success</w:t>
+              <w:t>WriteNewServizioByIDEnrichedSuccess</w:t>
             </w:r>
             <w:r>
               <w:rPr>
@@ -10611,8 +10806,9 @@
     <w:qFormat/>
     <w:pPr>
       <w:widowControl/>
-      <w:overflowPunct w:val="false"/>
+      <w:overflowPunct w:val="true"/>
       <w:bidi w:val="0"/>
+      <w:spacing w:before="0" w:after="0"/>
       <w:jc w:val="left"/>
     </w:pPr>
     <w:rPr>
@@ -10629,1761 +10825,6 @@
     <w:qFormat/>
     <w:rPr>
       <w:rFonts w:ascii="OpenSymbol" w:hAnsi="OpenSymbol" w:eastAsia="OpenSymbol" w:cs="OpenSymbol"/>
-    </w:rPr>
-  </w:style>
-  <w:style w:type="character" w:styleId="ListLabel1">
-    <w:name w:val="ListLabel 1"/>
-    <w:qFormat/>
-    <w:rPr>
-      <w:rFonts w:ascii="Liberation Serif" w:hAnsi="Liberation Serif" w:cs="OpenSymbol"/>
-      <w:b w:val="false"/>
-      <w:sz w:val="24"/>
-    </w:rPr>
-  </w:style>
-  <w:style w:type="character" w:styleId="ListLabel2">
-    <w:name w:val="ListLabel 2"/>
-    <w:qFormat/>
-    <w:rPr>
-      <w:rFonts w:cs="OpenSymbol"/>
-    </w:rPr>
-  </w:style>
-  <w:style w:type="character" w:styleId="ListLabel3">
-    <w:name w:val="ListLabel 3"/>
-    <w:qFormat/>
-    <w:rPr>
-      <w:rFonts w:cs="OpenSymbol"/>
-    </w:rPr>
-  </w:style>
-  <w:style w:type="character" w:styleId="ListLabel4">
-    <w:name w:val="ListLabel 4"/>
-    <w:qFormat/>
-    <w:rPr>
-      <w:rFonts w:cs="OpenSymbol"/>
-    </w:rPr>
-  </w:style>
-  <w:style w:type="character" w:styleId="ListLabel5">
-    <w:name w:val="ListLabel 5"/>
-    <w:qFormat/>
-    <w:rPr>
-      <w:rFonts w:cs="OpenSymbol"/>
-    </w:rPr>
-  </w:style>
-  <w:style w:type="character" w:styleId="ListLabel6">
-    <w:name w:val="ListLabel 6"/>
-    <w:qFormat/>
-    <w:rPr>
-      <w:rFonts w:cs="OpenSymbol"/>
-    </w:rPr>
-  </w:style>
-  <w:style w:type="character" w:styleId="ListLabel7">
-    <w:name w:val="ListLabel 7"/>
-    <w:qFormat/>
-    <w:rPr>
-      <w:rFonts w:cs="OpenSymbol"/>
-    </w:rPr>
-  </w:style>
-  <w:style w:type="character" w:styleId="ListLabel8">
-    <w:name w:val="ListLabel 8"/>
-    <w:qFormat/>
-    <w:rPr>
-      <w:rFonts w:cs="OpenSymbol"/>
-    </w:rPr>
-  </w:style>
-  <w:style w:type="character" w:styleId="ListLabel9">
-    <w:name w:val="ListLabel 9"/>
-    <w:qFormat/>
-    <w:rPr>
-      <w:rFonts w:cs="OpenSymbol"/>
-    </w:rPr>
-  </w:style>
-  <w:style w:type="character" w:styleId="ListLabel10">
-    <w:name w:val="ListLabel 10"/>
-    <w:qFormat/>
-    <w:rPr>
-      <w:rFonts w:ascii="Liberation Serif" w:hAnsi="Liberation Serif" w:cs="OpenSymbol"/>
-      <w:b w:val="false"/>
-      <w:sz w:val="24"/>
-    </w:rPr>
-  </w:style>
-  <w:style w:type="character" w:styleId="ListLabel11">
-    <w:name w:val="ListLabel 11"/>
-    <w:qFormat/>
-    <w:rPr>
-      <w:rFonts w:cs="OpenSymbol"/>
-    </w:rPr>
-  </w:style>
-  <w:style w:type="character" w:styleId="ListLabel12">
-    <w:name w:val="ListLabel 12"/>
-    <w:qFormat/>
-    <w:rPr>
-      <w:rFonts w:cs="OpenSymbol"/>
-    </w:rPr>
-  </w:style>
-  <w:style w:type="character" w:styleId="ListLabel13">
-    <w:name w:val="ListLabel 13"/>
-    <w:qFormat/>
-    <w:rPr>
-      <w:rFonts w:cs="OpenSymbol"/>
-    </w:rPr>
-  </w:style>
-  <w:style w:type="character" w:styleId="ListLabel14">
-    <w:name w:val="ListLabel 14"/>
-    <w:qFormat/>
-    <w:rPr>
-      <w:rFonts w:cs="OpenSymbol"/>
-    </w:rPr>
-  </w:style>
-  <w:style w:type="character" w:styleId="ListLabel15">
-    <w:name w:val="ListLabel 15"/>
-    <w:qFormat/>
-    <w:rPr>
-      <w:rFonts w:cs="OpenSymbol"/>
-    </w:rPr>
-  </w:style>
-  <w:style w:type="character" w:styleId="ListLabel16">
-    <w:name w:val="ListLabel 16"/>
-    <w:qFormat/>
-    <w:rPr>
-      <w:rFonts w:cs="OpenSymbol"/>
-    </w:rPr>
-  </w:style>
-  <w:style w:type="character" w:styleId="ListLabel17">
-    <w:name w:val="ListLabel 17"/>
-    <w:qFormat/>
-    <w:rPr>
-      <w:rFonts w:cs="OpenSymbol"/>
-    </w:rPr>
-  </w:style>
-  <w:style w:type="character" w:styleId="ListLabel18">
-    <w:name w:val="ListLabel 18"/>
-    <w:qFormat/>
-    <w:rPr>
-      <w:rFonts w:cs="OpenSymbol"/>
-    </w:rPr>
-  </w:style>
-  <w:style w:type="character" w:styleId="ListLabel19">
-    <w:name w:val="ListLabel 19"/>
-    <w:qFormat/>
-    <w:rPr>
-      <w:rFonts w:ascii="Liberation Serif" w:hAnsi="Liberation Serif" w:cs="OpenSymbol"/>
-      <w:b w:val="false"/>
-      <w:sz w:val="24"/>
-    </w:rPr>
-  </w:style>
-  <w:style w:type="character" w:styleId="ListLabel20">
-    <w:name w:val="ListLabel 20"/>
-    <w:qFormat/>
-    <w:rPr>
-      <w:rFonts w:cs="OpenSymbol"/>
-    </w:rPr>
-  </w:style>
-  <w:style w:type="character" w:styleId="ListLabel21">
-    <w:name w:val="ListLabel 21"/>
-    <w:qFormat/>
-    <w:rPr>
-      <w:rFonts w:cs="OpenSymbol"/>
-    </w:rPr>
-  </w:style>
-  <w:style w:type="character" w:styleId="ListLabel22">
-    <w:name w:val="ListLabel 22"/>
-    <w:qFormat/>
-    <w:rPr>
-      <w:rFonts w:cs="OpenSymbol"/>
-    </w:rPr>
-  </w:style>
-  <w:style w:type="character" w:styleId="ListLabel23">
-    <w:name w:val="ListLabel 23"/>
-    <w:qFormat/>
-    <w:rPr>
-      <w:rFonts w:cs="OpenSymbol"/>
-    </w:rPr>
-  </w:style>
-  <w:style w:type="character" w:styleId="ListLabel24">
-    <w:name w:val="ListLabel 24"/>
-    <w:qFormat/>
-    <w:rPr>
-      <w:rFonts w:cs="OpenSymbol"/>
-    </w:rPr>
-  </w:style>
-  <w:style w:type="character" w:styleId="ListLabel25">
-    <w:name w:val="ListLabel 25"/>
-    <w:qFormat/>
-    <w:rPr>
-      <w:rFonts w:cs="OpenSymbol"/>
-    </w:rPr>
-  </w:style>
-  <w:style w:type="character" w:styleId="ListLabel26">
-    <w:name w:val="ListLabel 26"/>
-    <w:qFormat/>
-    <w:rPr>
-      <w:rFonts w:cs="OpenSymbol"/>
-    </w:rPr>
-  </w:style>
-  <w:style w:type="character" w:styleId="ListLabel27">
-    <w:name w:val="ListLabel 27"/>
-    <w:qFormat/>
-    <w:rPr>
-      <w:rFonts w:cs="OpenSymbol"/>
-    </w:rPr>
-  </w:style>
-  <w:style w:type="character" w:styleId="ListLabel28">
-    <w:name w:val="ListLabel 28"/>
-    <w:qFormat/>
-    <w:rPr>
-      <w:rFonts w:ascii="Liberation Serif" w:hAnsi="Liberation Serif" w:cs="OpenSymbol"/>
-      <w:b w:val="false"/>
-      <w:sz w:val="24"/>
-    </w:rPr>
-  </w:style>
-  <w:style w:type="character" w:styleId="ListLabel29">
-    <w:name w:val="ListLabel 29"/>
-    <w:qFormat/>
-    <w:rPr>
-      <w:rFonts w:cs="OpenSymbol"/>
-    </w:rPr>
-  </w:style>
-  <w:style w:type="character" w:styleId="ListLabel30">
-    <w:name w:val="ListLabel 30"/>
-    <w:qFormat/>
-    <w:rPr>
-      <w:rFonts w:cs="OpenSymbol"/>
-    </w:rPr>
-  </w:style>
-  <w:style w:type="character" w:styleId="ListLabel31">
-    <w:name w:val="ListLabel 31"/>
-    <w:qFormat/>
-    <w:rPr>
-      <w:rFonts w:cs="OpenSymbol"/>
-    </w:rPr>
-  </w:style>
-  <w:style w:type="character" w:styleId="ListLabel32">
-    <w:name w:val="ListLabel 32"/>
-    <w:qFormat/>
-    <w:rPr>
-      <w:rFonts w:cs="OpenSymbol"/>
-    </w:rPr>
-  </w:style>
-  <w:style w:type="character" w:styleId="ListLabel33">
-    <w:name w:val="ListLabel 33"/>
-    <w:qFormat/>
-    <w:rPr>
-      <w:rFonts w:cs="OpenSymbol"/>
-    </w:rPr>
-  </w:style>
-  <w:style w:type="character" w:styleId="ListLabel34">
-    <w:name w:val="ListLabel 34"/>
-    <w:qFormat/>
-    <w:rPr>
-      <w:rFonts w:cs="OpenSymbol"/>
-    </w:rPr>
-  </w:style>
-  <w:style w:type="character" w:styleId="ListLabel35">
-    <w:name w:val="ListLabel 35"/>
-    <w:qFormat/>
-    <w:rPr>
-      <w:rFonts w:cs="OpenSymbol"/>
-    </w:rPr>
-  </w:style>
-  <w:style w:type="character" w:styleId="ListLabel36">
-    <w:name w:val="ListLabel 36"/>
-    <w:qFormat/>
-    <w:rPr>
-      <w:rFonts w:cs="OpenSymbol"/>
-    </w:rPr>
-  </w:style>
-  <w:style w:type="character" w:styleId="ListLabel37">
-    <w:name w:val="ListLabel 37"/>
-    <w:qFormat/>
-    <w:rPr>
-      <w:rFonts w:ascii="Liberation Serif" w:hAnsi="Liberation Serif" w:cs="OpenSymbol"/>
-      <w:b w:val="false"/>
-      <w:sz w:val="24"/>
-    </w:rPr>
-  </w:style>
-  <w:style w:type="character" w:styleId="ListLabel38">
-    <w:name w:val="ListLabel 38"/>
-    <w:qFormat/>
-    <w:rPr>
-      <w:rFonts w:cs="OpenSymbol"/>
-    </w:rPr>
-  </w:style>
-  <w:style w:type="character" w:styleId="ListLabel39">
-    <w:name w:val="ListLabel 39"/>
-    <w:qFormat/>
-    <w:rPr>
-      <w:rFonts w:cs="OpenSymbol"/>
-    </w:rPr>
-  </w:style>
-  <w:style w:type="character" w:styleId="ListLabel40">
-    <w:name w:val="ListLabel 40"/>
-    <w:qFormat/>
-    <w:rPr>
-      <w:rFonts w:cs="OpenSymbol"/>
-    </w:rPr>
-  </w:style>
-  <w:style w:type="character" w:styleId="ListLabel41">
-    <w:name w:val="ListLabel 41"/>
-    <w:qFormat/>
-    <w:rPr>
-      <w:rFonts w:cs="OpenSymbol"/>
-    </w:rPr>
-  </w:style>
-  <w:style w:type="character" w:styleId="ListLabel42">
-    <w:name w:val="ListLabel 42"/>
-    <w:qFormat/>
-    <w:rPr>
-      <w:rFonts w:cs="OpenSymbol"/>
-    </w:rPr>
-  </w:style>
-  <w:style w:type="character" w:styleId="ListLabel43">
-    <w:name w:val="ListLabel 43"/>
-    <w:qFormat/>
-    <w:rPr>
-      <w:rFonts w:cs="OpenSymbol"/>
-    </w:rPr>
-  </w:style>
-  <w:style w:type="character" w:styleId="ListLabel44">
-    <w:name w:val="ListLabel 44"/>
-    <w:qFormat/>
-    <w:rPr>
-      <w:rFonts w:cs="OpenSymbol"/>
-    </w:rPr>
-  </w:style>
-  <w:style w:type="character" w:styleId="ListLabel45">
-    <w:name w:val="ListLabel 45"/>
-    <w:qFormat/>
-    <w:rPr>
-      <w:rFonts w:cs="OpenSymbol"/>
-    </w:rPr>
-  </w:style>
-  <w:style w:type="character" w:styleId="ListLabel46">
-    <w:name w:val="ListLabel 46"/>
-    <w:qFormat/>
-    <w:rPr>
-      <w:rFonts w:ascii="Liberation Serif" w:hAnsi="Liberation Serif" w:cs="OpenSymbol"/>
-      <w:b w:val="false"/>
-      <w:sz w:val="24"/>
-    </w:rPr>
-  </w:style>
-  <w:style w:type="character" w:styleId="ListLabel47">
-    <w:name w:val="ListLabel 47"/>
-    <w:qFormat/>
-    <w:rPr>
-      <w:rFonts w:cs="OpenSymbol"/>
-    </w:rPr>
-  </w:style>
-  <w:style w:type="character" w:styleId="ListLabel48">
-    <w:name w:val="ListLabel 48"/>
-    <w:qFormat/>
-    <w:rPr>
-      <w:rFonts w:cs="OpenSymbol"/>
-    </w:rPr>
-  </w:style>
-  <w:style w:type="character" w:styleId="ListLabel49">
-    <w:name w:val="ListLabel 49"/>
-    <w:qFormat/>
-    <w:rPr>
-      <w:rFonts w:cs="OpenSymbol"/>
-    </w:rPr>
-  </w:style>
-  <w:style w:type="character" w:styleId="ListLabel50">
-    <w:name w:val="ListLabel 50"/>
-    <w:qFormat/>
-    <w:rPr>
-      <w:rFonts w:cs="OpenSymbol"/>
-    </w:rPr>
-  </w:style>
-  <w:style w:type="character" w:styleId="ListLabel51">
-    <w:name w:val="ListLabel 51"/>
-    <w:qFormat/>
-    <w:rPr>
-      <w:rFonts w:cs="OpenSymbol"/>
-    </w:rPr>
-  </w:style>
-  <w:style w:type="character" w:styleId="ListLabel52">
-    <w:name w:val="ListLabel 52"/>
-    <w:qFormat/>
-    <w:rPr>
-      <w:rFonts w:cs="OpenSymbol"/>
-    </w:rPr>
-  </w:style>
-  <w:style w:type="character" w:styleId="ListLabel53">
-    <w:name w:val="ListLabel 53"/>
-    <w:qFormat/>
-    <w:rPr>
-      <w:rFonts w:cs="OpenSymbol"/>
-    </w:rPr>
-  </w:style>
-  <w:style w:type="character" w:styleId="ListLabel54">
-    <w:name w:val="ListLabel 54"/>
-    <w:qFormat/>
-    <w:rPr>
-      <w:rFonts w:cs="OpenSymbol"/>
-    </w:rPr>
-  </w:style>
-  <w:style w:type="character" w:styleId="ListLabel55">
-    <w:name w:val="ListLabel 55"/>
-    <w:qFormat/>
-    <w:rPr>
-      <w:rFonts w:ascii="Liberation Serif" w:hAnsi="Liberation Serif" w:cs="OpenSymbol"/>
-      <w:b w:val="false"/>
-      <w:sz w:val="24"/>
-    </w:rPr>
-  </w:style>
-  <w:style w:type="character" w:styleId="ListLabel56">
-    <w:name w:val="ListLabel 56"/>
-    <w:qFormat/>
-    <w:rPr>
-      <w:rFonts w:cs="OpenSymbol"/>
-    </w:rPr>
-  </w:style>
-  <w:style w:type="character" w:styleId="ListLabel57">
-    <w:name w:val="ListLabel 57"/>
-    <w:qFormat/>
-    <w:rPr>
-      <w:rFonts w:cs="OpenSymbol"/>
-    </w:rPr>
-  </w:style>
-  <w:style w:type="character" w:styleId="ListLabel58">
-    <w:name w:val="ListLabel 58"/>
-    <w:qFormat/>
-    <w:rPr>
-      <w:rFonts w:cs="OpenSymbol"/>
-    </w:rPr>
-  </w:style>
-  <w:style w:type="character" w:styleId="ListLabel59">
-    <w:name w:val="ListLabel 59"/>
-    <w:qFormat/>
-    <w:rPr>
-      <w:rFonts w:cs="OpenSymbol"/>
-    </w:rPr>
-  </w:style>
-  <w:style w:type="character" w:styleId="ListLabel60">
-    <w:name w:val="ListLabel 60"/>
-    <w:qFormat/>
-    <w:rPr>
-      <w:rFonts w:cs="OpenSymbol"/>
-    </w:rPr>
-  </w:style>
-  <w:style w:type="character" w:styleId="ListLabel61">
-    <w:name w:val="ListLabel 61"/>
-    <w:qFormat/>
-    <w:rPr>
-      <w:rFonts w:cs="OpenSymbol"/>
-    </w:rPr>
-  </w:style>
-  <w:style w:type="character" w:styleId="ListLabel62">
-    <w:name w:val="ListLabel 62"/>
-    <w:qFormat/>
-    <w:rPr>
-      <w:rFonts w:cs="OpenSymbol"/>
-    </w:rPr>
-  </w:style>
-  <w:style w:type="character" w:styleId="ListLabel63">
-    <w:name w:val="ListLabel 63"/>
-    <w:qFormat/>
-    <w:rPr>
-      <w:rFonts w:cs="OpenSymbol"/>
-    </w:rPr>
-  </w:style>
-  <w:style w:type="character" w:styleId="ListLabel64">
-    <w:name w:val="ListLabel 64"/>
-    <w:qFormat/>
-    <w:rPr>
-      <w:rFonts w:ascii="Liberation Serif" w:hAnsi="Liberation Serif" w:cs="OpenSymbol"/>
-      <w:b w:val="false"/>
-      <w:sz w:val="24"/>
-    </w:rPr>
-  </w:style>
-  <w:style w:type="character" w:styleId="ListLabel65">
-    <w:name w:val="ListLabel 65"/>
-    <w:qFormat/>
-    <w:rPr>
-      <w:rFonts w:cs="OpenSymbol"/>
-    </w:rPr>
-  </w:style>
-  <w:style w:type="character" w:styleId="ListLabel66">
-    <w:name w:val="ListLabel 66"/>
-    <w:qFormat/>
-    <w:rPr>
-      <w:rFonts w:cs="OpenSymbol"/>
-    </w:rPr>
-  </w:style>
-  <w:style w:type="character" w:styleId="ListLabel67">
-    <w:name w:val="ListLabel 67"/>
-    <w:qFormat/>
-    <w:rPr>
-      <w:rFonts w:cs="OpenSymbol"/>
-    </w:rPr>
-  </w:style>
-  <w:style w:type="character" w:styleId="ListLabel68">
-    <w:name w:val="ListLabel 68"/>
-    <w:qFormat/>
-    <w:rPr>
-      <w:rFonts w:cs="OpenSymbol"/>
-    </w:rPr>
-  </w:style>
-  <w:style w:type="character" w:styleId="ListLabel69">
-    <w:name w:val="ListLabel 69"/>
-    <w:qFormat/>
-    <w:rPr>
-      <w:rFonts w:cs="OpenSymbol"/>
-    </w:rPr>
-  </w:style>
-  <w:style w:type="character" w:styleId="ListLabel70">
-    <w:name w:val="ListLabel 70"/>
-    <w:qFormat/>
-    <w:rPr>
-      <w:rFonts w:cs="OpenSymbol"/>
-    </w:rPr>
-  </w:style>
-  <w:style w:type="character" w:styleId="ListLabel71">
-    <w:name w:val="ListLabel 71"/>
-    <w:qFormat/>
-    <w:rPr>
-      <w:rFonts w:cs="OpenSymbol"/>
-    </w:rPr>
-  </w:style>
-  <w:style w:type="character" w:styleId="ListLabel72">
-    <w:name w:val="ListLabel 72"/>
-    <w:qFormat/>
-    <w:rPr>
-      <w:rFonts w:cs="OpenSymbol"/>
-    </w:rPr>
-  </w:style>
-  <w:style w:type="character" w:styleId="ListLabel73">
-    <w:name w:val="ListLabel 73"/>
-    <w:qFormat/>
-    <w:rPr>
-      <w:rFonts w:ascii="Liberation Serif" w:hAnsi="Liberation Serif" w:cs="OpenSymbol"/>
-      <w:b w:val="false"/>
-      <w:sz w:val="24"/>
-    </w:rPr>
-  </w:style>
-  <w:style w:type="character" w:styleId="ListLabel74">
-    <w:name w:val="ListLabel 74"/>
-    <w:qFormat/>
-    <w:rPr>
-      <w:rFonts w:cs="OpenSymbol"/>
-    </w:rPr>
-  </w:style>
-  <w:style w:type="character" w:styleId="ListLabel75">
-    <w:name w:val="ListLabel 75"/>
-    <w:qFormat/>
-    <w:rPr>
-      <w:rFonts w:cs="OpenSymbol"/>
-    </w:rPr>
-  </w:style>
-  <w:style w:type="character" w:styleId="ListLabel76">
-    <w:name w:val="ListLabel 76"/>
-    <w:qFormat/>
-    <w:rPr>
-      <w:rFonts w:cs="OpenSymbol"/>
-    </w:rPr>
-  </w:style>
-  <w:style w:type="character" w:styleId="ListLabel77">
-    <w:name w:val="ListLabel 77"/>
-    <w:qFormat/>
-    <w:rPr>
-      <w:rFonts w:cs="OpenSymbol"/>
-    </w:rPr>
-  </w:style>
-  <w:style w:type="character" w:styleId="ListLabel78">
-    <w:name w:val="ListLabel 78"/>
-    <w:qFormat/>
-    <w:rPr>
-      <w:rFonts w:cs="OpenSymbol"/>
-    </w:rPr>
-  </w:style>
-  <w:style w:type="character" w:styleId="ListLabel79">
-    <w:name w:val="ListLabel 79"/>
-    <w:qFormat/>
-    <w:rPr>
-      <w:rFonts w:cs="OpenSymbol"/>
-    </w:rPr>
-  </w:style>
-  <w:style w:type="character" w:styleId="ListLabel80">
-    <w:name w:val="ListLabel 80"/>
-    <w:qFormat/>
-    <w:rPr>
-      <w:rFonts w:cs="OpenSymbol"/>
-    </w:rPr>
-  </w:style>
-  <w:style w:type="character" w:styleId="ListLabel81">
-    <w:name w:val="ListLabel 81"/>
-    <w:qFormat/>
-    <w:rPr>
-      <w:rFonts w:cs="OpenSymbol"/>
-    </w:rPr>
-  </w:style>
-  <w:style w:type="character" w:styleId="ListLabel82">
-    <w:name w:val="ListLabel 82"/>
-    <w:qFormat/>
-    <w:rPr>
-      <w:rFonts w:ascii="Liberation Serif" w:hAnsi="Liberation Serif" w:cs="OpenSymbol"/>
-      <w:b w:val="false"/>
-      <w:sz w:val="24"/>
-    </w:rPr>
-  </w:style>
-  <w:style w:type="character" w:styleId="ListLabel83">
-    <w:name w:val="ListLabel 83"/>
-    <w:qFormat/>
-    <w:rPr>
-      <w:rFonts w:cs="OpenSymbol"/>
-    </w:rPr>
-  </w:style>
-  <w:style w:type="character" w:styleId="ListLabel84">
-    <w:name w:val="ListLabel 84"/>
-    <w:qFormat/>
-    <w:rPr>
-      <w:rFonts w:cs="OpenSymbol"/>
-    </w:rPr>
-  </w:style>
-  <w:style w:type="character" w:styleId="ListLabel85">
-    <w:name w:val="ListLabel 85"/>
-    <w:qFormat/>
-    <w:rPr>
-      <w:rFonts w:cs="OpenSymbol"/>
-    </w:rPr>
-  </w:style>
-  <w:style w:type="character" w:styleId="ListLabel86">
-    <w:name w:val="ListLabel 86"/>
-    <w:qFormat/>
-    <w:rPr>
-      <w:rFonts w:cs="OpenSymbol"/>
-    </w:rPr>
-  </w:style>
-  <w:style w:type="character" w:styleId="ListLabel87">
-    <w:name w:val="ListLabel 87"/>
-    <w:qFormat/>
-    <w:rPr>
-      <w:rFonts w:cs="OpenSymbol"/>
-    </w:rPr>
-  </w:style>
-  <w:style w:type="character" w:styleId="ListLabel88">
-    <w:name w:val="ListLabel 88"/>
-    <w:qFormat/>
-    <w:rPr>
-      <w:rFonts w:cs="OpenSymbol"/>
-    </w:rPr>
-  </w:style>
-  <w:style w:type="character" w:styleId="ListLabel89">
-    <w:name w:val="ListLabel 89"/>
-    <w:qFormat/>
-    <w:rPr>
-      <w:rFonts w:cs="OpenSymbol"/>
-    </w:rPr>
-  </w:style>
-  <w:style w:type="character" w:styleId="ListLabel90">
-    <w:name w:val="ListLabel 90"/>
-    <w:qFormat/>
-    <w:rPr>
-      <w:rFonts w:cs="OpenSymbol"/>
-    </w:rPr>
-  </w:style>
-  <w:style w:type="character" w:styleId="ListLabel91">
-    <w:name w:val="ListLabel 91"/>
-    <w:qFormat/>
-    <w:rPr>
-      <w:rFonts w:ascii="Liberation Serif" w:hAnsi="Liberation Serif" w:cs="OpenSymbol"/>
-      <w:b w:val="false"/>
-      <w:sz w:val="24"/>
-    </w:rPr>
-  </w:style>
-  <w:style w:type="character" w:styleId="ListLabel92">
-    <w:name w:val="ListLabel 92"/>
-    <w:qFormat/>
-    <w:rPr>
-      <w:rFonts w:cs="OpenSymbol"/>
-    </w:rPr>
-  </w:style>
-  <w:style w:type="character" w:styleId="ListLabel93">
-    <w:name w:val="ListLabel 93"/>
-    <w:qFormat/>
-    <w:rPr>
-      <w:rFonts w:cs="OpenSymbol"/>
-    </w:rPr>
-  </w:style>
-  <w:style w:type="character" w:styleId="ListLabel94">
-    <w:name w:val="ListLabel 94"/>
-    <w:qFormat/>
-    <w:rPr>
-      <w:rFonts w:cs="OpenSymbol"/>
-    </w:rPr>
-  </w:style>
-  <w:style w:type="character" w:styleId="ListLabel95">
-    <w:name w:val="ListLabel 95"/>
-    <w:qFormat/>
-    <w:rPr>
-      <w:rFonts w:cs="OpenSymbol"/>
-    </w:rPr>
-  </w:style>
-  <w:style w:type="character" w:styleId="ListLabel96">
-    <w:name w:val="ListLabel 96"/>
-    <w:qFormat/>
-    <w:rPr>
-      <w:rFonts w:cs="OpenSymbol"/>
-    </w:rPr>
-  </w:style>
-  <w:style w:type="character" w:styleId="ListLabel97">
-    <w:name w:val="ListLabel 97"/>
-    <w:qFormat/>
-    <w:rPr>
-      <w:rFonts w:cs="OpenSymbol"/>
-    </w:rPr>
-  </w:style>
-  <w:style w:type="character" w:styleId="ListLabel98">
-    <w:name w:val="ListLabel 98"/>
-    <w:qFormat/>
-    <w:rPr>
-      <w:rFonts w:cs="OpenSymbol"/>
-    </w:rPr>
-  </w:style>
-  <w:style w:type="character" w:styleId="ListLabel99">
-    <w:name w:val="ListLabel 99"/>
-    <w:qFormat/>
-    <w:rPr>
-      <w:rFonts w:cs="OpenSymbol"/>
-    </w:rPr>
-  </w:style>
-  <w:style w:type="character" w:styleId="ListLabel100">
-    <w:name w:val="ListLabel 100"/>
-    <w:qFormat/>
-    <w:rPr>
-      <w:rFonts w:ascii="Liberation Serif" w:hAnsi="Liberation Serif" w:cs="OpenSymbol"/>
-      <w:b w:val="false"/>
-      <w:sz w:val="24"/>
-    </w:rPr>
-  </w:style>
-  <w:style w:type="character" w:styleId="ListLabel101">
-    <w:name w:val="ListLabel 101"/>
-    <w:qFormat/>
-    <w:rPr>
-      <w:rFonts w:cs="OpenSymbol"/>
-    </w:rPr>
-  </w:style>
-  <w:style w:type="character" w:styleId="ListLabel102">
-    <w:name w:val="ListLabel 102"/>
-    <w:qFormat/>
-    <w:rPr>
-      <w:rFonts w:cs="OpenSymbol"/>
-    </w:rPr>
-  </w:style>
-  <w:style w:type="character" w:styleId="ListLabel103">
-    <w:name w:val="ListLabel 103"/>
-    <w:qFormat/>
-    <w:rPr>
-      <w:rFonts w:cs="OpenSymbol"/>
-    </w:rPr>
-  </w:style>
-  <w:style w:type="character" w:styleId="ListLabel104">
-    <w:name w:val="ListLabel 104"/>
-    <w:qFormat/>
-    <w:rPr>
-      <w:rFonts w:cs="OpenSymbol"/>
-    </w:rPr>
-  </w:style>
-  <w:style w:type="character" w:styleId="ListLabel105">
-    <w:name w:val="ListLabel 105"/>
-    <w:qFormat/>
-    <w:rPr>
-      <w:rFonts w:cs="OpenSymbol"/>
-    </w:rPr>
-  </w:style>
-  <w:style w:type="character" w:styleId="ListLabel106">
-    <w:name w:val="ListLabel 106"/>
-    <w:qFormat/>
-    <w:rPr>
-      <w:rFonts w:cs="OpenSymbol"/>
-    </w:rPr>
-  </w:style>
-  <w:style w:type="character" w:styleId="ListLabel107">
-    <w:name w:val="ListLabel 107"/>
-    <w:qFormat/>
-    <w:rPr>
-      <w:rFonts w:cs="OpenSymbol"/>
-    </w:rPr>
-  </w:style>
-  <w:style w:type="character" w:styleId="ListLabel108">
-    <w:name w:val="ListLabel 108"/>
-    <w:qFormat/>
-    <w:rPr>
-      <w:rFonts w:cs="OpenSymbol"/>
-    </w:rPr>
-  </w:style>
-  <w:style w:type="character" w:styleId="ListLabel109">
-    <w:name w:val="ListLabel 109"/>
-    <w:qFormat/>
-    <w:rPr>
-      <w:rFonts w:ascii="Liberation Serif" w:hAnsi="Liberation Serif" w:cs="OpenSymbol"/>
-      <w:b w:val="false"/>
-      <w:sz w:val="24"/>
-    </w:rPr>
-  </w:style>
-  <w:style w:type="character" w:styleId="ListLabel110">
-    <w:name w:val="ListLabel 110"/>
-    <w:qFormat/>
-    <w:rPr>
-      <w:rFonts w:cs="OpenSymbol"/>
-    </w:rPr>
-  </w:style>
-  <w:style w:type="character" w:styleId="ListLabel111">
-    <w:name w:val="ListLabel 111"/>
-    <w:qFormat/>
-    <w:rPr>
-      <w:rFonts w:cs="OpenSymbol"/>
-    </w:rPr>
-  </w:style>
-  <w:style w:type="character" w:styleId="ListLabel112">
-    <w:name w:val="ListLabel 112"/>
-    <w:qFormat/>
-    <w:rPr>
-      <w:rFonts w:cs="OpenSymbol"/>
-    </w:rPr>
-  </w:style>
-  <w:style w:type="character" w:styleId="ListLabel113">
-    <w:name w:val="ListLabel 113"/>
-    <w:qFormat/>
-    <w:rPr>
-      <w:rFonts w:cs="OpenSymbol"/>
-    </w:rPr>
-  </w:style>
-  <w:style w:type="character" w:styleId="ListLabel114">
-    <w:name w:val="ListLabel 114"/>
-    <w:qFormat/>
-    <w:rPr>
-      <w:rFonts w:cs="OpenSymbol"/>
-    </w:rPr>
-  </w:style>
-  <w:style w:type="character" w:styleId="ListLabel115">
-    <w:name w:val="ListLabel 115"/>
-    <w:qFormat/>
-    <w:rPr>
-      <w:rFonts w:cs="OpenSymbol"/>
-    </w:rPr>
-  </w:style>
-  <w:style w:type="character" w:styleId="ListLabel116">
-    <w:name w:val="ListLabel 116"/>
-    <w:qFormat/>
-    <w:rPr>
-      <w:rFonts w:cs="OpenSymbol"/>
-    </w:rPr>
-  </w:style>
-  <w:style w:type="character" w:styleId="ListLabel117">
-    <w:name w:val="ListLabel 117"/>
-    <w:qFormat/>
-    <w:rPr>
-      <w:rFonts w:cs="OpenSymbol"/>
-    </w:rPr>
-  </w:style>
-  <w:style w:type="character" w:styleId="ListLabel118">
-    <w:name w:val="ListLabel 118"/>
-    <w:qFormat/>
-    <w:rPr>
-      <w:rFonts w:ascii="Liberation Serif" w:hAnsi="Liberation Serif" w:cs="OpenSymbol"/>
-      <w:b w:val="false"/>
-      <w:sz w:val="24"/>
-    </w:rPr>
-  </w:style>
-  <w:style w:type="character" w:styleId="ListLabel119">
-    <w:name w:val="ListLabel 119"/>
-    <w:qFormat/>
-    <w:rPr>
-      <w:rFonts w:cs="OpenSymbol"/>
-    </w:rPr>
-  </w:style>
-  <w:style w:type="character" w:styleId="ListLabel120">
-    <w:name w:val="ListLabel 120"/>
-    <w:qFormat/>
-    <w:rPr>
-      <w:rFonts w:cs="OpenSymbol"/>
-    </w:rPr>
-  </w:style>
-  <w:style w:type="character" w:styleId="ListLabel121">
-    <w:name w:val="ListLabel 121"/>
-    <w:qFormat/>
-    <w:rPr>
-      <w:rFonts w:cs="OpenSymbol"/>
-    </w:rPr>
-  </w:style>
-  <w:style w:type="character" w:styleId="ListLabel122">
-    <w:name w:val="ListLabel 122"/>
-    <w:qFormat/>
-    <w:rPr>
-      <w:rFonts w:cs="OpenSymbol"/>
-    </w:rPr>
-  </w:style>
-  <w:style w:type="character" w:styleId="ListLabel123">
-    <w:name w:val="ListLabel 123"/>
-    <w:qFormat/>
-    <w:rPr>
-      <w:rFonts w:cs="OpenSymbol"/>
-    </w:rPr>
-  </w:style>
-  <w:style w:type="character" w:styleId="ListLabel124">
-    <w:name w:val="ListLabel 124"/>
-    <w:qFormat/>
-    <w:rPr>
-      <w:rFonts w:cs="OpenSymbol"/>
-    </w:rPr>
-  </w:style>
-  <w:style w:type="character" w:styleId="ListLabel125">
-    <w:name w:val="ListLabel 125"/>
-    <w:qFormat/>
-    <w:rPr>
-      <w:rFonts w:cs="OpenSymbol"/>
-    </w:rPr>
-  </w:style>
-  <w:style w:type="character" w:styleId="ListLabel126">
-    <w:name w:val="ListLabel 126"/>
-    <w:qFormat/>
-    <w:rPr>
-      <w:rFonts w:cs="OpenSymbol"/>
-    </w:rPr>
-  </w:style>
-  <w:style w:type="character" w:styleId="ListLabel127">
-    <w:name w:val="ListLabel 127"/>
-    <w:qFormat/>
-    <w:rPr>
-      <w:rFonts w:ascii="Liberation Serif" w:hAnsi="Liberation Serif" w:cs="OpenSymbol"/>
-      <w:b w:val="false"/>
-      <w:sz w:val="24"/>
-    </w:rPr>
-  </w:style>
-  <w:style w:type="character" w:styleId="ListLabel128">
-    <w:name w:val="ListLabel 128"/>
-    <w:qFormat/>
-    <w:rPr>
-      <w:rFonts w:cs="OpenSymbol"/>
-    </w:rPr>
-  </w:style>
-  <w:style w:type="character" w:styleId="ListLabel129">
-    <w:name w:val="ListLabel 129"/>
-    <w:qFormat/>
-    <w:rPr>
-      <w:rFonts w:cs="OpenSymbol"/>
-    </w:rPr>
-  </w:style>
-  <w:style w:type="character" w:styleId="ListLabel130">
-    <w:name w:val="ListLabel 130"/>
-    <w:qFormat/>
-    <w:rPr>
-      <w:rFonts w:cs="OpenSymbol"/>
-    </w:rPr>
-  </w:style>
-  <w:style w:type="character" w:styleId="ListLabel131">
-    <w:name w:val="ListLabel 131"/>
-    <w:qFormat/>
-    <w:rPr>
-      <w:rFonts w:cs="OpenSymbol"/>
-    </w:rPr>
-  </w:style>
-  <w:style w:type="character" w:styleId="ListLabel132">
-    <w:name w:val="ListLabel 132"/>
-    <w:qFormat/>
-    <w:rPr>
-      <w:rFonts w:cs="OpenSymbol"/>
-    </w:rPr>
-  </w:style>
-  <w:style w:type="character" w:styleId="ListLabel133">
-    <w:name w:val="ListLabel 133"/>
-    <w:qFormat/>
-    <w:rPr>
-      <w:rFonts w:cs="OpenSymbol"/>
-    </w:rPr>
-  </w:style>
-  <w:style w:type="character" w:styleId="ListLabel134">
-    <w:name w:val="ListLabel 134"/>
-    <w:qFormat/>
-    <w:rPr>
-      <w:rFonts w:cs="OpenSymbol"/>
-    </w:rPr>
-  </w:style>
-  <w:style w:type="character" w:styleId="ListLabel135">
-    <w:name w:val="ListLabel 135"/>
-    <w:qFormat/>
-    <w:rPr>
-      <w:rFonts w:cs="OpenSymbol"/>
-    </w:rPr>
-  </w:style>
-  <w:style w:type="character" w:styleId="ListLabel136">
-    <w:name w:val="ListLabel 136"/>
-    <w:qFormat/>
-    <w:rPr>
-      <w:rFonts w:ascii="Liberation Serif" w:hAnsi="Liberation Serif" w:cs="OpenSymbol"/>
-      <w:b w:val="false"/>
-      <w:sz w:val="24"/>
-    </w:rPr>
-  </w:style>
-  <w:style w:type="character" w:styleId="ListLabel137">
-    <w:name w:val="ListLabel 137"/>
-    <w:qFormat/>
-    <w:rPr>
-      <w:rFonts w:cs="OpenSymbol"/>
-    </w:rPr>
-  </w:style>
-  <w:style w:type="character" w:styleId="ListLabel138">
-    <w:name w:val="ListLabel 138"/>
-    <w:qFormat/>
-    <w:rPr>
-      <w:rFonts w:cs="OpenSymbol"/>
-    </w:rPr>
-  </w:style>
-  <w:style w:type="character" w:styleId="ListLabel139">
-    <w:name w:val="ListLabel 139"/>
-    <w:qFormat/>
-    <w:rPr>
-      <w:rFonts w:cs="OpenSymbol"/>
-    </w:rPr>
-  </w:style>
-  <w:style w:type="character" w:styleId="ListLabel140">
-    <w:name w:val="ListLabel 140"/>
-    <w:qFormat/>
-    <w:rPr>
-      <w:rFonts w:cs="OpenSymbol"/>
-    </w:rPr>
-  </w:style>
-  <w:style w:type="character" w:styleId="ListLabel141">
-    <w:name w:val="ListLabel 141"/>
-    <w:qFormat/>
-    <w:rPr>
-      <w:rFonts w:cs="OpenSymbol"/>
-    </w:rPr>
-  </w:style>
-  <w:style w:type="character" w:styleId="ListLabel142">
-    <w:name w:val="ListLabel 142"/>
-    <w:qFormat/>
-    <w:rPr>
-      <w:rFonts w:cs="OpenSymbol"/>
-    </w:rPr>
-  </w:style>
-  <w:style w:type="character" w:styleId="ListLabel143">
-    <w:name w:val="ListLabel 143"/>
-    <w:qFormat/>
-    <w:rPr>
-      <w:rFonts w:cs="OpenSymbol"/>
-    </w:rPr>
-  </w:style>
-  <w:style w:type="character" w:styleId="ListLabel144">
-    <w:name w:val="ListLabel 144"/>
-    <w:qFormat/>
-    <w:rPr>
-      <w:rFonts w:cs="OpenSymbol"/>
-    </w:rPr>
-  </w:style>
-  <w:style w:type="character" w:styleId="ListLabel145">
-    <w:name w:val="ListLabel 145"/>
-    <w:qFormat/>
-    <w:rPr>
-      <w:rFonts w:ascii="Liberation Serif" w:hAnsi="Liberation Serif" w:cs="OpenSymbol"/>
-      <w:b w:val="false"/>
-      <w:sz w:val="24"/>
-    </w:rPr>
-  </w:style>
-  <w:style w:type="character" w:styleId="ListLabel146">
-    <w:name w:val="ListLabel 146"/>
-    <w:qFormat/>
-    <w:rPr>
-      <w:rFonts w:cs="OpenSymbol"/>
-    </w:rPr>
-  </w:style>
-  <w:style w:type="character" w:styleId="ListLabel147">
-    <w:name w:val="ListLabel 147"/>
-    <w:qFormat/>
-    <w:rPr>
-      <w:rFonts w:cs="OpenSymbol"/>
-    </w:rPr>
-  </w:style>
-  <w:style w:type="character" w:styleId="ListLabel148">
-    <w:name w:val="ListLabel 148"/>
-    <w:qFormat/>
-    <w:rPr>
-      <w:rFonts w:cs="OpenSymbol"/>
-    </w:rPr>
-  </w:style>
-  <w:style w:type="character" w:styleId="ListLabel149">
-    <w:name w:val="ListLabel 149"/>
-    <w:qFormat/>
-    <w:rPr>
-      <w:rFonts w:cs="OpenSymbol"/>
-    </w:rPr>
-  </w:style>
-  <w:style w:type="character" w:styleId="ListLabel150">
-    <w:name w:val="ListLabel 150"/>
-    <w:qFormat/>
-    <w:rPr>
-      <w:rFonts w:cs="OpenSymbol"/>
-    </w:rPr>
-  </w:style>
-  <w:style w:type="character" w:styleId="ListLabel151">
-    <w:name w:val="ListLabel 151"/>
-    <w:qFormat/>
-    <w:rPr>
-      <w:rFonts w:cs="OpenSymbol"/>
-    </w:rPr>
-  </w:style>
-  <w:style w:type="character" w:styleId="ListLabel152">
-    <w:name w:val="ListLabel 152"/>
-    <w:qFormat/>
-    <w:rPr>
-      <w:rFonts w:cs="OpenSymbol"/>
-    </w:rPr>
-  </w:style>
-  <w:style w:type="character" w:styleId="ListLabel153">
-    <w:name w:val="ListLabel 153"/>
-    <w:qFormat/>
-    <w:rPr>
-      <w:rFonts w:cs="OpenSymbol"/>
-    </w:rPr>
-  </w:style>
-  <w:style w:type="character" w:styleId="ListLabel154">
-    <w:name w:val="ListLabel 154"/>
-    <w:qFormat/>
-    <w:rPr>
-      <w:rFonts w:ascii="Liberation Serif" w:hAnsi="Liberation Serif" w:cs="OpenSymbol"/>
-      <w:b w:val="false"/>
-      <w:sz w:val="24"/>
-    </w:rPr>
-  </w:style>
-  <w:style w:type="character" w:styleId="ListLabel155">
-    <w:name w:val="ListLabel 155"/>
-    <w:qFormat/>
-    <w:rPr>
-      <w:rFonts w:cs="OpenSymbol"/>
-    </w:rPr>
-  </w:style>
-  <w:style w:type="character" w:styleId="ListLabel156">
-    <w:name w:val="ListLabel 156"/>
-    <w:qFormat/>
-    <w:rPr>
-      <w:rFonts w:cs="OpenSymbol"/>
-    </w:rPr>
-  </w:style>
-  <w:style w:type="character" w:styleId="ListLabel157">
-    <w:name w:val="ListLabel 157"/>
-    <w:qFormat/>
-    <w:rPr>
-      <w:rFonts w:cs="OpenSymbol"/>
-    </w:rPr>
-  </w:style>
-  <w:style w:type="character" w:styleId="ListLabel158">
-    <w:name w:val="ListLabel 158"/>
-    <w:qFormat/>
-    <w:rPr>
-      <w:rFonts w:cs="OpenSymbol"/>
-    </w:rPr>
-  </w:style>
-  <w:style w:type="character" w:styleId="ListLabel159">
-    <w:name w:val="ListLabel 159"/>
-    <w:qFormat/>
-    <w:rPr>
-      <w:rFonts w:cs="OpenSymbol"/>
-    </w:rPr>
-  </w:style>
-  <w:style w:type="character" w:styleId="ListLabel160">
-    <w:name w:val="ListLabel 160"/>
-    <w:qFormat/>
-    <w:rPr>
-      <w:rFonts w:cs="OpenSymbol"/>
-    </w:rPr>
-  </w:style>
-  <w:style w:type="character" w:styleId="ListLabel161">
-    <w:name w:val="ListLabel 161"/>
-    <w:qFormat/>
-    <w:rPr>
-      <w:rFonts w:cs="OpenSymbol"/>
-    </w:rPr>
-  </w:style>
-  <w:style w:type="character" w:styleId="ListLabel162">
-    <w:name w:val="ListLabel 162"/>
-    <w:qFormat/>
-    <w:rPr>
-      <w:rFonts w:cs="OpenSymbol"/>
-    </w:rPr>
-  </w:style>
-  <w:style w:type="character" w:styleId="ListLabel163">
-    <w:name w:val="ListLabel 163"/>
-    <w:qFormat/>
-    <w:rPr>
-      <w:rFonts w:ascii="Liberation Serif" w:hAnsi="Liberation Serif" w:cs="OpenSymbol"/>
-      <w:b w:val="false"/>
-      <w:sz w:val="24"/>
-    </w:rPr>
-  </w:style>
-  <w:style w:type="character" w:styleId="ListLabel164">
-    <w:name w:val="ListLabel 164"/>
-    <w:qFormat/>
-    <w:rPr>
-      <w:rFonts w:cs="OpenSymbol"/>
-    </w:rPr>
-  </w:style>
-  <w:style w:type="character" w:styleId="ListLabel165">
-    <w:name w:val="ListLabel 165"/>
-    <w:qFormat/>
-    <w:rPr>
-      <w:rFonts w:cs="OpenSymbol"/>
-    </w:rPr>
-  </w:style>
-  <w:style w:type="character" w:styleId="ListLabel166">
-    <w:name w:val="ListLabel 166"/>
-    <w:qFormat/>
-    <w:rPr>
-      <w:rFonts w:cs="OpenSymbol"/>
-    </w:rPr>
-  </w:style>
-  <w:style w:type="character" w:styleId="ListLabel167">
-    <w:name w:val="ListLabel 167"/>
-    <w:qFormat/>
-    <w:rPr>
-      <w:rFonts w:cs="OpenSymbol"/>
-    </w:rPr>
-  </w:style>
-  <w:style w:type="character" w:styleId="ListLabel168">
-    <w:name w:val="ListLabel 168"/>
-    <w:qFormat/>
-    <w:rPr>
-      <w:rFonts w:cs="OpenSymbol"/>
-    </w:rPr>
-  </w:style>
-  <w:style w:type="character" w:styleId="ListLabel169">
-    <w:name w:val="ListLabel 169"/>
-    <w:qFormat/>
-    <w:rPr>
-      <w:rFonts w:cs="OpenSymbol"/>
-    </w:rPr>
-  </w:style>
-  <w:style w:type="character" w:styleId="ListLabel170">
-    <w:name w:val="ListLabel 170"/>
-    <w:qFormat/>
-    <w:rPr>
-      <w:rFonts w:cs="OpenSymbol"/>
-    </w:rPr>
-  </w:style>
-  <w:style w:type="character" w:styleId="ListLabel171">
-    <w:name w:val="ListLabel 171"/>
-    <w:qFormat/>
-    <w:rPr>
-      <w:rFonts w:cs="OpenSymbol"/>
-    </w:rPr>
-  </w:style>
-  <w:style w:type="character" w:styleId="ListLabel172">
-    <w:name w:val="ListLabel 172"/>
-    <w:qFormat/>
-    <w:rPr>
-      <w:rFonts w:ascii="Liberation Serif" w:hAnsi="Liberation Serif" w:cs="OpenSymbol"/>
-      <w:b w:val="false"/>
-      <w:sz w:val="24"/>
-    </w:rPr>
-  </w:style>
-  <w:style w:type="character" w:styleId="ListLabel173">
-    <w:name w:val="ListLabel 173"/>
-    <w:qFormat/>
-    <w:rPr>
-      <w:rFonts w:cs="OpenSymbol"/>
-    </w:rPr>
-  </w:style>
-  <w:style w:type="character" w:styleId="ListLabel174">
-    <w:name w:val="ListLabel 174"/>
-    <w:qFormat/>
-    <w:rPr>
-      <w:rFonts w:cs="OpenSymbol"/>
-    </w:rPr>
-  </w:style>
-  <w:style w:type="character" w:styleId="ListLabel175">
-    <w:name w:val="ListLabel 175"/>
-    <w:qFormat/>
-    <w:rPr>
-      <w:rFonts w:cs="OpenSymbol"/>
-    </w:rPr>
-  </w:style>
-  <w:style w:type="character" w:styleId="ListLabel176">
-    <w:name w:val="ListLabel 176"/>
-    <w:qFormat/>
-    <w:rPr>
-      <w:rFonts w:cs="OpenSymbol"/>
-    </w:rPr>
-  </w:style>
-  <w:style w:type="character" w:styleId="ListLabel177">
-    <w:name w:val="ListLabel 177"/>
-    <w:qFormat/>
-    <w:rPr>
-      <w:rFonts w:cs="OpenSymbol"/>
-    </w:rPr>
-  </w:style>
-  <w:style w:type="character" w:styleId="ListLabel178">
-    <w:name w:val="ListLabel 178"/>
-    <w:qFormat/>
-    <w:rPr>
-      <w:rFonts w:cs="OpenSymbol"/>
-    </w:rPr>
-  </w:style>
-  <w:style w:type="character" w:styleId="ListLabel179">
-    <w:name w:val="ListLabel 179"/>
-    <w:qFormat/>
-    <w:rPr>
-      <w:rFonts w:cs="OpenSymbol"/>
-    </w:rPr>
-  </w:style>
-  <w:style w:type="character" w:styleId="ListLabel180">
-    <w:name w:val="ListLabel 180"/>
-    <w:qFormat/>
-    <w:rPr>
-      <w:rFonts w:cs="OpenSymbol"/>
-    </w:rPr>
-  </w:style>
-  <w:style w:type="character" w:styleId="ListLabel181">
-    <w:name w:val="ListLabel 181"/>
-    <w:qFormat/>
-    <w:rPr>
-      <w:rFonts w:ascii="Liberation Serif" w:hAnsi="Liberation Serif" w:cs="OpenSymbol"/>
-      <w:b w:val="false"/>
-      <w:sz w:val="24"/>
-    </w:rPr>
-  </w:style>
-  <w:style w:type="character" w:styleId="ListLabel182">
-    <w:name w:val="ListLabel 182"/>
-    <w:qFormat/>
-    <w:rPr>
-      <w:rFonts w:cs="OpenSymbol"/>
-    </w:rPr>
-  </w:style>
-  <w:style w:type="character" w:styleId="ListLabel183">
-    <w:name w:val="ListLabel 183"/>
-    <w:qFormat/>
-    <w:rPr>
-      <w:rFonts w:cs="OpenSymbol"/>
-    </w:rPr>
-  </w:style>
-  <w:style w:type="character" w:styleId="ListLabel184">
-    <w:name w:val="ListLabel 184"/>
-    <w:qFormat/>
-    <w:rPr>
-      <w:rFonts w:cs="OpenSymbol"/>
-    </w:rPr>
-  </w:style>
-  <w:style w:type="character" w:styleId="ListLabel185">
-    <w:name w:val="ListLabel 185"/>
-    <w:qFormat/>
-    <w:rPr>
-      <w:rFonts w:cs="OpenSymbol"/>
-    </w:rPr>
-  </w:style>
-  <w:style w:type="character" w:styleId="ListLabel186">
-    <w:name w:val="ListLabel 186"/>
-    <w:qFormat/>
-    <w:rPr>
-      <w:rFonts w:cs="OpenSymbol"/>
-    </w:rPr>
-  </w:style>
-  <w:style w:type="character" w:styleId="ListLabel187">
-    <w:name w:val="ListLabel 187"/>
-    <w:qFormat/>
-    <w:rPr>
-      <w:rFonts w:cs="OpenSymbol"/>
-    </w:rPr>
-  </w:style>
-  <w:style w:type="character" w:styleId="ListLabel188">
-    <w:name w:val="ListLabel 188"/>
-    <w:qFormat/>
-    <w:rPr>
-      <w:rFonts w:cs="OpenSymbol"/>
-    </w:rPr>
-  </w:style>
-  <w:style w:type="character" w:styleId="ListLabel189">
-    <w:name w:val="ListLabel 189"/>
-    <w:qFormat/>
-    <w:rPr>
-      <w:rFonts w:cs="OpenSymbol"/>
-    </w:rPr>
-  </w:style>
-  <w:style w:type="character" w:styleId="ListLabel190">
-    <w:name w:val="ListLabel 190"/>
-    <w:qFormat/>
-    <w:rPr>
-      <w:rFonts w:ascii="Liberation Serif" w:hAnsi="Liberation Serif" w:cs="OpenSymbol"/>
-      <w:b w:val="false"/>
-      <w:sz w:val="24"/>
-    </w:rPr>
-  </w:style>
-  <w:style w:type="character" w:styleId="ListLabel191">
-    <w:name w:val="ListLabel 191"/>
-    <w:qFormat/>
-    <w:rPr>
-      <w:rFonts w:cs="OpenSymbol"/>
-    </w:rPr>
-  </w:style>
-  <w:style w:type="character" w:styleId="ListLabel192">
-    <w:name w:val="ListLabel 192"/>
-    <w:qFormat/>
-    <w:rPr>
-      <w:rFonts w:cs="OpenSymbol"/>
-    </w:rPr>
-  </w:style>
-  <w:style w:type="character" w:styleId="ListLabel193">
-    <w:name w:val="ListLabel 193"/>
-    <w:qFormat/>
-    <w:rPr>
-      <w:rFonts w:cs="OpenSymbol"/>
-    </w:rPr>
-  </w:style>
-  <w:style w:type="character" w:styleId="ListLabel194">
-    <w:name w:val="ListLabel 194"/>
-    <w:qFormat/>
-    <w:rPr>
-      <w:rFonts w:cs="OpenSymbol"/>
-    </w:rPr>
-  </w:style>
-  <w:style w:type="character" w:styleId="ListLabel195">
-    <w:name w:val="ListLabel 195"/>
-    <w:qFormat/>
-    <w:rPr>
-      <w:rFonts w:cs="OpenSymbol"/>
-    </w:rPr>
-  </w:style>
-  <w:style w:type="character" w:styleId="ListLabel196">
-    <w:name w:val="ListLabel 196"/>
-    <w:qFormat/>
-    <w:rPr>
-      <w:rFonts w:cs="OpenSymbol"/>
-    </w:rPr>
-  </w:style>
-  <w:style w:type="character" w:styleId="ListLabel197">
-    <w:name w:val="ListLabel 197"/>
-    <w:qFormat/>
-    <w:rPr>
-      <w:rFonts w:cs="OpenSymbol"/>
-    </w:rPr>
-  </w:style>
-  <w:style w:type="character" w:styleId="ListLabel198">
-    <w:name w:val="ListLabel 198"/>
-    <w:qFormat/>
-    <w:rPr>
-      <w:rFonts w:cs="OpenSymbol"/>
-    </w:rPr>
-  </w:style>
-  <w:style w:type="character" w:styleId="ListLabel199">
-    <w:name w:val="ListLabel 199"/>
-    <w:qFormat/>
-    <w:rPr>
-      <w:rFonts w:ascii="Liberation Serif" w:hAnsi="Liberation Serif" w:cs="OpenSymbol"/>
-      <w:b w:val="false"/>
-      <w:sz w:val="24"/>
-    </w:rPr>
-  </w:style>
-  <w:style w:type="character" w:styleId="ListLabel200">
-    <w:name w:val="ListLabel 200"/>
-    <w:qFormat/>
-    <w:rPr>
-      <w:rFonts w:cs="OpenSymbol"/>
-    </w:rPr>
-  </w:style>
-  <w:style w:type="character" w:styleId="ListLabel201">
-    <w:name w:val="ListLabel 201"/>
-    <w:qFormat/>
-    <w:rPr>
-      <w:rFonts w:cs="OpenSymbol"/>
-    </w:rPr>
-  </w:style>
-  <w:style w:type="character" w:styleId="ListLabel202">
-    <w:name w:val="ListLabel 202"/>
-    <w:qFormat/>
-    <w:rPr>
-      <w:rFonts w:cs="OpenSymbol"/>
-    </w:rPr>
-  </w:style>
-  <w:style w:type="character" w:styleId="ListLabel203">
-    <w:name w:val="ListLabel 203"/>
-    <w:qFormat/>
-    <w:rPr>
-      <w:rFonts w:cs="OpenSymbol"/>
-    </w:rPr>
-  </w:style>
-  <w:style w:type="character" w:styleId="ListLabel204">
-    <w:name w:val="ListLabel 204"/>
-    <w:qFormat/>
-    <w:rPr>
-      <w:rFonts w:cs="OpenSymbol"/>
-    </w:rPr>
-  </w:style>
-  <w:style w:type="character" w:styleId="ListLabel205">
-    <w:name w:val="ListLabel 205"/>
-    <w:qFormat/>
-    <w:rPr>
-      <w:rFonts w:cs="OpenSymbol"/>
-    </w:rPr>
-  </w:style>
-  <w:style w:type="character" w:styleId="ListLabel206">
-    <w:name w:val="ListLabel 206"/>
-    <w:qFormat/>
-    <w:rPr>
-      <w:rFonts w:cs="OpenSymbol"/>
-    </w:rPr>
-  </w:style>
-  <w:style w:type="character" w:styleId="ListLabel207">
-    <w:name w:val="ListLabel 207"/>
-    <w:qFormat/>
-    <w:rPr>
-      <w:rFonts w:cs="OpenSymbol"/>
-    </w:rPr>
-  </w:style>
-  <w:style w:type="character" w:styleId="ListLabel208">
-    <w:name w:val="ListLabel 208"/>
-    <w:qFormat/>
-    <w:rPr>
-      <w:rFonts w:ascii="Liberation Serif" w:hAnsi="Liberation Serif" w:cs="OpenSymbol"/>
-      <w:b w:val="false"/>
-      <w:sz w:val="24"/>
-    </w:rPr>
-  </w:style>
-  <w:style w:type="character" w:styleId="ListLabel209">
-    <w:name w:val="ListLabel 209"/>
-    <w:qFormat/>
-    <w:rPr>
-      <w:rFonts w:cs="OpenSymbol"/>
-    </w:rPr>
-  </w:style>
-  <w:style w:type="character" w:styleId="ListLabel210">
-    <w:name w:val="ListLabel 210"/>
-    <w:qFormat/>
-    <w:rPr>
-      <w:rFonts w:cs="OpenSymbol"/>
-    </w:rPr>
-  </w:style>
-  <w:style w:type="character" w:styleId="ListLabel211">
-    <w:name w:val="ListLabel 211"/>
-    <w:qFormat/>
-    <w:rPr>
-      <w:rFonts w:cs="OpenSymbol"/>
-    </w:rPr>
-  </w:style>
-  <w:style w:type="character" w:styleId="ListLabel212">
-    <w:name w:val="ListLabel 212"/>
-    <w:qFormat/>
-    <w:rPr>
-      <w:rFonts w:cs="OpenSymbol"/>
-    </w:rPr>
-  </w:style>
-  <w:style w:type="character" w:styleId="ListLabel213">
-    <w:name w:val="ListLabel 213"/>
-    <w:qFormat/>
-    <w:rPr>
-      <w:rFonts w:cs="OpenSymbol"/>
-    </w:rPr>
-  </w:style>
-  <w:style w:type="character" w:styleId="ListLabel214">
-    <w:name w:val="ListLabel 214"/>
-    <w:qFormat/>
-    <w:rPr>
-      <w:rFonts w:cs="OpenSymbol"/>
-    </w:rPr>
-  </w:style>
-  <w:style w:type="character" w:styleId="ListLabel215">
-    <w:name w:val="ListLabel 215"/>
-    <w:qFormat/>
-    <w:rPr>
-      <w:rFonts w:cs="OpenSymbol"/>
-    </w:rPr>
-  </w:style>
-  <w:style w:type="character" w:styleId="ListLabel216">
-    <w:name w:val="ListLabel 216"/>
-    <w:qFormat/>
-    <w:rPr>
-      <w:rFonts w:cs="OpenSymbol"/>
-    </w:rPr>
-  </w:style>
-  <w:style w:type="character" w:styleId="ListLabel217">
-    <w:name w:val="ListLabel 217"/>
-    <w:qFormat/>
-    <w:rPr>
-      <w:rFonts w:ascii="Liberation Serif" w:hAnsi="Liberation Serif" w:cs="OpenSymbol"/>
-      <w:b w:val="false"/>
-      <w:sz w:val="24"/>
-    </w:rPr>
-  </w:style>
-  <w:style w:type="character" w:styleId="ListLabel218">
-    <w:name w:val="ListLabel 218"/>
-    <w:qFormat/>
-    <w:rPr>
-      <w:rFonts w:cs="OpenSymbol"/>
-    </w:rPr>
-  </w:style>
-  <w:style w:type="character" w:styleId="ListLabel219">
-    <w:name w:val="ListLabel 219"/>
-    <w:qFormat/>
-    <w:rPr>
-      <w:rFonts w:cs="OpenSymbol"/>
-    </w:rPr>
-  </w:style>
-  <w:style w:type="character" w:styleId="ListLabel220">
-    <w:name w:val="ListLabel 220"/>
-    <w:qFormat/>
-    <w:rPr>
-      <w:rFonts w:cs="OpenSymbol"/>
-    </w:rPr>
-  </w:style>
-  <w:style w:type="character" w:styleId="ListLabel221">
-    <w:name w:val="ListLabel 221"/>
-    <w:qFormat/>
-    <w:rPr>
-      <w:rFonts w:cs="OpenSymbol"/>
-    </w:rPr>
-  </w:style>
-  <w:style w:type="character" w:styleId="ListLabel222">
-    <w:name w:val="ListLabel 222"/>
-    <w:qFormat/>
-    <w:rPr>
-      <w:rFonts w:cs="OpenSymbol"/>
-    </w:rPr>
-  </w:style>
-  <w:style w:type="character" w:styleId="ListLabel223">
-    <w:name w:val="ListLabel 223"/>
-    <w:qFormat/>
-    <w:rPr>
-      <w:rFonts w:cs="OpenSymbol"/>
-    </w:rPr>
-  </w:style>
-  <w:style w:type="character" w:styleId="ListLabel224">
-    <w:name w:val="ListLabel 224"/>
-    <w:qFormat/>
-    <w:rPr>
-      <w:rFonts w:cs="OpenSymbol"/>
-    </w:rPr>
-  </w:style>
-  <w:style w:type="character" w:styleId="ListLabel225">
-    <w:name w:val="ListLabel 225"/>
-    <w:qFormat/>
-    <w:rPr>
-      <w:rFonts w:cs="OpenSymbol"/>
-    </w:rPr>
-  </w:style>
-  <w:style w:type="character" w:styleId="ListLabel226">
-    <w:name w:val="ListLabel 226"/>
-    <w:qFormat/>
-    <w:rPr>
-      <w:rFonts w:ascii="Liberation Serif" w:hAnsi="Liberation Serif" w:cs="OpenSymbol"/>
-      <w:b w:val="false"/>
-      <w:sz w:val="24"/>
-    </w:rPr>
-  </w:style>
-  <w:style w:type="character" w:styleId="ListLabel227">
-    <w:name w:val="ListLabel 227"/>
-    <w:qFormat/>
-    <w:rPr>
-      <w:rFonts w:cs="OpenSymbol"/>
-    </w:rPr>
-  </w:style>
-  <w:style w:type="character" w:styleId="ListLabel228">
-    <w:name w:val="ListLabel 228"/>
-    <w:qFormat/>
-    <w:rPr>
-      <w:rFonts w:cs="OpenSymbol"/>
-    </w:rPr>
-  </w:style>
-  <w:style w:type="character" w:styleId="ListLabel229">
-    <w:name w:val="ListLabel 229"/>
-    <w:qFormat/>
-    <w:rPr>
-      <w:rFonts w:cs="OpenSymbol"/>
-    </w:rPr>
-  </w:style>
-  <w:style w:type="character" w:styleId="ListLabel230">
-    <w:name w:val="ListLabel 230"/>
-    <w:qFormat/>
-    <w:rPr>
-      <w:rFonts w:cs="OpenSymbol"/>
-    </w:rPr>
-  </w:style>
-  <w:style w:type="character" w:styleId="ListLabel231">
-    <w:name w:val="ListLabel 231"/>
-    <w:qFormat/>
-    <w:rPr>
-      <w:rFonts w:cs="OpenSymbol"/>
-    </w:rPr>
-  </w:style>
-  <w:style w:type="character" w:styleId="ListLabel232">
-    <w:name w:val="ListLabel 232"/>
-    <w:qFormat/>
-    <w:rPr>
-      <w:rFonts w:cs="OpenSymbol"/>
-    </w:rPr>
-  </w:style>
-  <w:style w:type="character" w:styleId="ListLabel233">
-    <w:name w:val="ListLabel 233"/>
-    <w:qFormat/>
-    <w:rPr>
-      <w:rFonts w:cs="OpenSymbol"/>
-    </w:rPr>
-  </w:style>
-  <w:style w:type="character" w:styleId="ListLabel234">
-    <w:name w:val="ListLabel 234"/>
-    <w:qFormat/>
-    <w:rPr>
-      <w:rFonts w:cs="OpenSymbol"/>
-    </w:rPr>
-  </w:style>
-  <w:style w:type="character" w:styleId="ListLabel235">
-    <w:name w:val="ListLabel 235"/>
-    <w:qFormat/>
-    <w:rPr>
-      <w:rFonts w:ascii="Liberation Serif" w:hAnsi="Liberation Serif" w:cs="OpenSymbol"/>
-      <w:b w:val="false"/>
-      <w:sz w:val="24"/>
-    </w:rPr>
-  </w:style>
-  <w:style w:type="character" w:styleId="ListLabel236">
-    <w:name w:val="ListLabel 236"/>
-    <w:qFormat/>
-    <w:rPr>
-      <w:rFonts w:cs="OpenSymbol"/>
-    </w:rPr>
-  </w:style>
-  <w:style w:type="character" w:styleId="ListLabel237">
-    <w:name w:val="ListLabel 237"/>
-    <w:qFormat/>
-    <w:rPr>
-      <w:rFonts w:cs="OpenSymbol"/>
-    </w:rPr>
-  </w:style>
-  <w:style w:type="character" w:styleId="ListLabel238">
-    <w:name w:val="ListLabel 238"/>
-    <w:qFormat/>
-    <w:rPr>
-      <w:rFonts w:cs="OpenSymbol"/>
-    </w:rPr>
-  </w:style>
-  <w:style w:type="character" w:styleId="ListLabel239">
-    <w:name w:val="ListLabel 239"/>
-    <w:qFormat/>
-    <w:rPr>
-      <w:rFonts w:cs="OpenSymbol"/>
-    </w:rPr>
-  </w:style>
-  <w:style w:type="character" w:styleId="ListLabel240">
-    <w:name w:val="ListLabel 240"/>
-    <w:qFormat/>
-    <w:rPr>
-      <w:rFonts w:cs="OpenSymbol"/>
-    </w:rPr>
-  </w:style>
-  <w:style w:type="character" w:styleId="ListLabel241">
-    <w:name w:val="ListLabel 241"/>
-    <w:qFormat/>
-    <w:rPr>
-      <w:rFonts w:cs="OpenSymbol"/>
-    </w:rPr>
-  </w:style>
-  <w:style w:type="character" w:styleId="ListLabel242">
-    <w:name w:val="ListLabel 242"/>
-    <w:qFormat/>
-    <w:rPr>
-      <w:rFonts w:cs="OpenSymbol"/>
-    </w:rPr>
-  </w:style>
-  <w:style w:type="character" w:styleId="ListLabel243">
-    <w:name w:val="ListLabel 243"/>
-    <w:qFormat/>
-    <w:rPr>
-      <w:rFonts w:cs="OpenSymbol"/>
     </w:rPr>
   </w:style>
   <w:style w:type="paragraph" w:styleId="Titolo">
@@ -12453,6 +10894,13 @@
     </w:pPr>
     <w:rPr/>
   </w:style>
+  <w:style w:type="paragraph" w:styleId="Intestazioneepidipagina">
+    <w:name w:val="Intestazione e piè di pagina"/>
+    <w:basedOn w:val="Normal"/>
+    <w:qFormat/>
+    <w:pPr/>
+    <w:rPr/>
+  </w:style>
   <w:style w:type="paragraph" w:styleId="Intestazione">
     <w:name w:val="Header"/>
     <w:basedOn w:val="Normal"/>

</xml_diff>

<commit_message>
Corrected some reply names to match the actual implemented names
</commit_message>
<xml_diff>
--- a/docs/Architecture/DB_Actor_API.docx
+++ b/docs/Architecture/DB_Actor_API.docx
@@ -3828,7 +3828,20 @@
               </w:rPr>
             </w:pPr>
             <w:r>
-              <w:rPr/>
+              <w:rPr>
+                <w:b w:val="false"/>
+                <w:bCs w:val="false"/>
+                <w:i w:val="false"/>
+                <w:iCs w:val="false"/>
+                <w:strike w:val="false"/>
+                <w:dstrike w:val="false"/>
+                <w:outline w:val="false"/>
+                <w:shadow w:val="false"/>
+                <w:color w:val="000000"/>
+                <w:sz w:val="24"/>
+                <w:szCs w:val="24"/>
+                <w:u w:val="single"/>
+              </w:rPr>
             </w:r>
           </w:p>
           <w:p>
@@ -4645,7 +4658,41 @@
                 <w:szCs w:val="24"/>
                 <w:u w:val="single"/>
               </w:rPr>
-              <w:t>MoveSuccess</w:t>
+              <w:t>Move</w:t>
+            </w:r>
+            <w:r>
+              <w:rPr>
+                <w:b w:val="false"/>
+                <w:bCs w:val="false"/>
+                <w:i w:val="false"/>
+                <w:iCs w:val="false"/>
+                <w:strike w:val="false"/>
+                <w:dstrike w:val="false"/>
+                <w:outline w:val="false"/>
+                <w:shadow w:val="false"/>
+                <w:color w:val="000000"/>
+                <w:sz w:val="24"/>
+                <w:szCs w:val="24"/>
+                <w:u w:val="single"/>
+              </w:rPr>
+              <w:t>ServizioByID</w:t>
+            </w:r>
+            <w:r>
+              <w:rPr>
+                <w:b w:val="false"/>
+                <w:bCs w:val="false"/>
+                <w:i w:val="false"/>
+                <w:iCs w:val="false"/>
+                <w:strike w:val="false"/>
+                <w:dstrike w:val="false"/>
+                <w:outline w:val="false"/>
+                <w:shadow w:val="false"/>
+                <w:color w:val="000000"/>
+                <w:sz w:val="24"/>
+                <w:szCs w:val="24"/>
+                <w:u w:val="single"/>
+              </w:rPr>
+              <w:t>Success</w:t>
             </w:r>
             <w:r>
               <w:rPr>
@@ -4889,7 +4936,41 @@
                 <w:szCs w:val="24"/>
                 <w:u w:val="single"/>
               </w:rPr>
-              <w:t>MoveFaillure</w:t>
+              <w:t>Move</w:t>
+            </w:r>
+            <w:r>
+              <w:rPr>
+                <w:b w:val="false"/>
+                <w:bCs w:val="false"/>
+                <w:i w:val="false"/>
+                <w:iCs w:val="false"/>
+                <w:strike w:val="false"/>
+                <w:dstrike w:val="false"/>
+                <w:outline w:val="false"/>
+                <w:shadow w:val="false"/>
+                <w:color w:val="000000"/>
+                <w:sz w:val="24"/>
+                <w:szCs w:val="24"/>
+                <w:u w:val="single"/>
+              </w:rPr>
+              <w:t>ServizioByIDF</w:t>
+            </w:r>
+            <w:r>
+              <w:rPr>
+                <w:b w:val="false"/>
+                <w:bCs w:val="false"/>
+                <w:i w:val="false"/>
+                <w:iCs w:val="false"/>
+                <w:strike w:val="false"/>
+                <w:dstrike w:val="false"/>
+                <w:outline w:val="false"/>
+                <w:shadow w:val="false"/>
+                <w:color w:val="000000"/>
+                <w:sz w:val="24"/>
+                <w:szCs w:val="24"/>
+                <w:u w:val="single"/>
+              </w:rPr>
+              <w:t>aillure</w:t>
             </w:r>
           </w:p>
           <w:p>
@@ -10806,7 +10887,7 @@
     <w:qFormat/>
     <w:pPr>
       <w:widowControl/>
-      <w:overflowPunct w:val="true"/>
+      <w:overflowPunct w:val="false"/>
       <w:bidi w:val="0"/>
       <w:spacing w:before="0" w:after="0"/>
       <w:jc w:val="left"/>

</xml_diff>

<commit_message>
Corrected Remove Operation documentation
</commit_message>
<xml_diff>
--- a/docs/Architecture/DB_Actor_API.docx
+++ b/docs/Architecture/DB_Actor_API.docx
@@ -4658,41 +4658,7 @@
                 <w:szCs w:val="24"/>
                 <w:u w:val="single"/>
               </w:rPr>
-              <w:t>Move</w:t>
-            </w:r>
-            <w:r>
-              <w:rPr>
-                <w:b w:val="false"/>
-                <w:bCs w:val="false"/>
-                <w:i w:val="false"/>
-                <w:iCs w:val="false"/>
-                <w:strike w:val="false"/>
-                <w:dstrike w:val="false"/>
-                <w:outline w:val="false"/>
-                <w:shadow w:val="false"/>
-                <w:color w:val="000000"/>
-                <w:sz w:val="24"/>
-                <w:szCs w:val="24"/>
-                <w:u w:val="single"/>
-              </w:rPr>
-              <w:t>ServizioByID</w:t>
-            </w:r>
-            <w:r>
-              <w:rPr>
-                <w:b w:val="false"/>
-                <w:bCs w:val="false"/>
-                <w:i w:val="false"/>
-                <w:iCs w:val="false"/>
-                <w:strike w:val="false"/>
-                <w:dstrike w:val="false"/>
-                <w:outline w:val="false"/>
-                <w:shadow w:val="false"/>
-                <w:color w:val="000000"/>
-                <w:sz w:val="24"/>
-                <w:szCs w:val="24"/>
-                <w:u w:val="single"/>
-              </w:rPr>
-              <w:t>Success</w:t>
+              <w:t>MoveServizioByIDSuccess</w:t>
             </w:r>
             <w:r>
               <w:rPr>
@@ -4936,41 +4902,7 @@
                 <w:szCs w:val="24"/>
                 <w:u w:val="single"/>
               </w:rPr>
-              <w:t>Move</w:t>
-            </w:r>
-            <w:r>
-              <w:rPr>
-                <w:b w:val="false"/>
-                <w:bCs w:val="false"/>
-                <w:i w:val="false"/>
-                <w:iCs w:val="false"/>
-                <w:strike w:val="false"/>
-                <w:dstrike w:val="false"/>
-                <w:outline w:val="false"/>
-                <w:shadow w:val="false"/>
-                <w:color w:val="000000"/>
-                <w:sz w:val="24"/>
-                <w:szCs w:val="24"/>
-                <w:u w:val="single"/>
-              </w:rPr>
-              <w:t>ServizioByIDF</w:t>
-            </w:r>
-            <w:r>
-              <w:rPr>
-                <w:b w:val="false"/>
-                <w:bCs w:val="false"/>
-                <w:i w:val="false"/>
-                <w:iCs w:val="false"/>
-                <w:strike w:val="false"/>
-                <w:dstrike w:val="false"/>
-                <w:outline w:val="false"/>
-                <w:shadow w:val="false"/>
-                <w:color w:val="000000"/>
-                <w:sz w:val="24"/>
-                <w:szCs w:val="24"/>
-                <w:u w:val="single"/>
-              </w:rPr>
-              <w:t>aillure</w:t>
+              <w:t>MoveServizioByIDFaillure</w:t>
             </w:r>
           </w:p>
           <w:p>
@@ -5458,7 +5390,7 @@
                 <w:szCs w:val="24"/>
                 <w:u w:val="single"/>
               </w:rPr>
-              <w:t>ServizioByIDAlreadyPresentInNewCollection</w:t>
+              <w:t>ServizioByIDAlreadyPresentInCollection</w:t>
             </w:r>
           </w:p>
           <w:p>
@@ -5537,23 +5469,7 @@
                 <w:numId w:val="2"/>
               </w:numPr>
               <w:jc w:val="left"/>
-              <w:rPr>
-                <w:rFonts w:ascii="Liberation Serif" w:hAnsi="Liberation Serif"/>
-                <w:b w:val="false"/>
-                <w:b w:val="false"/>
-                <w:bCs w:val="false"/>
-                <w:i w:val="false"/>
-                <w:i w:val="false"/>
-                <w:iCs w:val="false"/>
-                <w:strike w:val="false"/>
-                <w:dstrike w:val="false"/>
-                <w:outline w:val="false"/>
-                <w:shadow w:val="false"/>
-                <w:color w:val="000000"/>
-                <w:sz w:val="24"/>
-                <w:szCs w:val="24"/>
-                <w:u w:val="none"/>
-              </w:rPr>
+              <w:rPr/>
             </w:pPr>
             <w:r>
               <w:rPr>
@@ -5601,64 +5517,40 @@
             </w:pPr>
             <w:r>
               <w:rPr>
-                <w:b w:val="false"/>
-                <w:bCs w:val="false"/>
-                <w:i w:val="false"/>
-                <w:iCs w:val="false"/>
-                <w:strike w:val="false"/>
-                <w:dstrike w:val="false"/>
-                <w:outline w:val="false"/>
-                <w:shadow w:val="false"/>
-                <w:color w:val="000000"/>
-                <w:sz w:val="24"/>
-                <w:szCs w:val="24"/>
-                <w:u w:val="none"/>
-              </w:rPr>
-              <w:t>oldCollectionName: String – Name of the collection where the Servizio was found initially.</w:t>
-            </w:r>
-          </w:p>
-          <w:p>
-            <w:pPr>
-              <w:pStyle w:val="Contenutotabella"/>
-              <w:numPr>
-                <w:ilvl w:val="0"/>
-                <w:numId w:val="2"/>
-              </w:numPr>
-              <w:jc w:val="left"/>
-              <w:rPr>
-                <w:rFonts w:ascii="Liberation Serif" w:hAnsi="Liberation Serif"/>
-                <w:b w:val="false"/>
-                <w:b w:val="false"/>
-                <w:bCs w:val="false"/>
-                <w:i w:val="false"/>
-                <w:i w:val="false"/>
-                <w:iCs w:val="false"/>
-                <w:strike w:val="false"/>
-                <w:dstrike w:val="false"/>
-                <w:outline w:val="false"/>
-                <w:shadow w:val="false"/>
-                <w:color w:val="000000"/>
-                <w:sz w:val="24"/>
-                <w:szCs w:val="24"/>
-                <w:u w:val="none"/>
-              </w:rPr>
-            </w:pPr>
-            <w:r>
-              <w:rPr>
-                <w:b w:val="false"/>
-                <w:bCs w:val="false"/>
-                <w:i w:val="false"/>
-                <w:iCs w:val="false"/>
-                <w:strike w:val="false"/>
-                <w:dstrike w:val="false"/>
-                <w:outline w:val="false"/>
-                <w:shadow w:val="false"/>
-                <w:color w:val="000000"/>
-                <w:sz w:val="24"/>
-                <w:szCs w:val="24"/>
-                <w:u w:val="none"/>
-              </w:rPr>
-              <w:t>newCollectionName: String – Name of the collection where the Servizio was to be moved.</w:t>
+                <w:rFonts w:eastAsia="SimSun" w:cs="Mangal"/>
+                <w:b w:val="false"/>
+                <w:bCs w:val="false"/>
+                <w:i w:val="false"/>
+                <w:iCs w:val="false"/>
+                <w:strike w:val="false"/>
+                <w:dstrike w:val="false"/>
+                <w:outline w:val="false"/>
+                <w:shadow w:val="false"/>
+                <w:color w:val="000000"/>
+                <w:kern w:val="2"/>
+                <w:sz w:val="24"/>
+                <w:szCs w:val="24"/>
+                <w:u w:val="none"/>
+                <w:lang w:val="en-US" w:eastAsia="zh-CN" w:bidi="hi-IN"/>
+              </w:rPr>
+              <w:t>c</w:t>
+            </w:r>
+            <w:r>
+              <w:rPr>
+                <w:b w:val="false"/>
+                <w:bCs w:val="false"/>
+                <w:i w:val="false"/>
+                <w:iCs w:val="false"/>
+                <w:strike w:val="false"/>
+                <w:dstrike w:val="false"/>
+                <w:outline w:val="false"/>
+                <w:shadow w:val="false"/>
+                <w:color w:val="000000"/>
+                <w:sz w:val="24"/>
+                <w:szCs w:val="24"/>
+                <w:u w:val="none"/>
+              </w:rPr>
+              <w:t>ollectionName: String – Name of the collection where the Servizio was to be moved.</w:t>
             </w:r>
           </w:p>
           <w:p>
@@ -8151,7 +8043,7 @@
                 <w:szCs w:val="24"/>
                 <w:u w:val="single"/>
               </w:rPr>
-              <w:t>ServizioByIDNotFound</w:t>
+              <w:t>ServizioByIDAlreadyPresentInCollection</w:t>
             </w:r>
           </w:p>
           <w:p>
@@ -10887,7 +10779,7 @@
     <w:qFormat/>
     <w:pPr>
       <w:widowControl/>
-      <w:overflowPunct w:val="false"/>
+      <w:overflowPunct w:val="true"/>
       <w:bidi w:val="0"/>
       <w:spacing w:before="0" w:after="0"/>
       <w:jc w:val="left"/>

</xml_diff>

<commit_message>
Added GetAllServiziInCollection DB Operation
</commit_message>
<xml_diff>
--- a/docs/Architecture/DB_Actor_API.docx
+++ b/docs/Architecture/DB_Actor_API.docx
@@ -2431,6 +2431,1140 @@
                 <w:szCs w:val="24"/>
                 <w:u w:val="none"/>
               </w:rPr>
+            </w:pPr>
+            <w:r>
+              <w:rPr>
+                <w:b w:val="false"/>
+                <w:bCs w:val="false"/>
+                <w:i w:val="false"/>
+                <w:iCs w:val="false"/>
+                <w:strike w:val="false"/>
+                <w:dstrike w:val="false"/>
+                <w:outline w:val="false"/>
+                <w:shadow w:val="false"/>
+                <w:color w:val="000000"/>
+                <w:sz w:val="24"/>
+                <w:szCs w:val="24"/>
+                <w:u w:val="none"/>
+              </w:rPr>
+              <w:t>collectionName: String – Name of the collection where the Servizio was found.</w:t>
+            </w:r>
+          </w:p>
+        </w:tc>
+      </w:tr>
+      <w:tr>
+        <w:trPr/>
+        <w:tc>
+          <w:tcPr>
+            <w:tcW w:w="4985" w:type="dxa"/>
+            <w:tcBorders>
+              <w:left w:val="single" w:sz="4" w:space="0" w:color="000000"/>
+              <w:bottom w:val="single" w:sz="4" w:space="0" w:color="000000"/>
+            </w:tcBorders>
+            <w:shd w:fill="auto" w:val="clear"/>
+          </w:tcPr>
+          <w:p>
+            <w:pPr>
+              <w:pStyle w:val="Contenutotabella"/>
+              <w:jc w:val="left"/>
+              <w:rPr/>
+            </w:pPr>
+            <w:r>
+              <w:rPr>
+                <w:b w:val="false"/>
+                <w:bCs w:val="false"/>
+                <w:i w:val="false"/>
+                <w:iCs w:val="false"/>
+                <w:strike w:val="false"/>
+                <w:dstrike w:val="false"/>
+                <w:outline w:val="false"/>
+                <w:shadow w:val="false"/>
+                <w:color w:val="000000"/>
+                <w:sz w:val="24"/>
+                <w:szCs w:val="24"/>
+                <w:u w:val="single"/>
+              </w:rPr>
+              <w:t>Get</w:t>
+            </w:r>
+            <w:r>
+              <w:rPr>
+                <w:b w:val="false"/>
+                <w:bCs w:val="false"/>
+                <w:i w:val="false"/>
+                <w:iCs w:val="false"/>
+                <w:strike w:val="false"/>
+                <w:dstrike w:val="false"/>
+                <w:outline w:val="false"/>
+                <w:shadow w:val="false"/>
+                <w:color w:val="000000"/>
+                <w:sz w:val="24"/>
+                <w:szCs w:val="24"/>
+                <w:u w:val="single"/>
+              </w:rPr>
+              <w:t>All</w:t>
+            </w:r>
+            <w:r>
+              <w:rPr>
+                <w:b w:val="false"/>
+                <w:bCs w:val="false"/>
+                <w:i w:val="false"/>
+                <w:iCs w:val="false"/>
+                <w:strike w:val="false"/>
+                <w:dstrike w:val="false"/>
+                <w:outline w:val="false"/>
+                <w:shadow w:val="false"/>
+                <w:color w:val="000000"/>
+                <w:sz w:val="24"/>
+                <w:szCs w:val="24"/>
+                <w:u w:val="single"/>
+              </w:rPr>
+              <w:t>Servizi</w:t>
+            </w:r>
+            <w:r>
+              <w:rPr>
+                <w:b w:val="false"/>
+                <w:bCs w:val="false"/>
+                <w:i w:val="false"/>
+                <w:iCs w:val="false"/>
+                <w:strike w:val="false"/>
+                <w:dstrike w:val="false"/>
+                <w:outline w:val="false"/>
+                <w:shadow w:val="false"/>
+                <w:color w:val="000000"/>
+                <w:sz w:val="24"/>
+                <w:szCs w:val="24"/>
+                <w:u w:val="single"/>
+              </w:rPr>
+              <w:t>InCollection</w:t>
+            </w:r>
+          </w:p>
+          <w:p>
+            <w:pPr>
+              <w:pStyle w:val="Contenutotabella"/>
+              <w:jc w:val="left"/>
+              <w:rPr/>
+            </w:pPr>
+            <w:r>
+              <w:rPr>
+                <w:b w:val="false"/>
+                <w:bCs w:val="false"/>
+                <w:i w:val="false"/>
+                <w:iCs w:val="false"/>
+                <w:strike w:val="false"/>
+                <w:dstrike w:val="false"/>
+                <w:outline w:val="false"/>
+                <w:shadow w:val="false"/>
+                <w:color w:val="000000"/>
+                <w:sz w:val="24"/>
+                <w:szCs w:val="24"/>
+                <w:u w:val="none"/>
+              </w:rPr>
+              <w:t xml:space="preserve">Ask the DB to retreive the </w:t>
+            </w:r>
+            <w:r>
+              <w:rPr>
+                <w:b w:val="false"/>
+                <w:bCs w:val="false"/>
+                <w:i w:val="false"/>
+                <w:iCs w:val="false"/>
+                <w:strike w:val="false"/>
+                <w:dstrike w:val="false"/>
+                <w:outline w:val="false"/>
+                <w:shadow w:val="false"/>
+                <w:color w:val="000000"/>
+                <w:sz w:val="24"/>
+                <w:szCs w:val="24"/>
+                <w:u w:val="none"/>
+              </w:rPr>
+              <w:t xml:space="preserve">all the </w:t>
+            </w:r>
+            <w:r>
+              <w:rPr>
+                <w:b w:val="false"/>
+                <w:bCs w:val="false"/>
+                <w:i w:val="false"/>
+                <w:iCs w:val="false"/>
+                <w:strike w:val="false"/>
+                <w:dstrike w:val="false"/>
+                <w:outline w:val="false"/>
+                <w:shadow w:val="false"/>
+                <w:color w:val="000000"/>
+                <w:sz w:val="24"/>
+                <w:szCs w:val="24"/>
+                <w:u w:val="none"/>
+              </w:rPr>
+              <w:t xml:space="preserve">Servizi </w:t>
+            </w:r>
+            <w:r>
+              <w:rPr>
+                <w:b w:val="false"/>
+                <w:bCs w:val="false"/>
+                <w:i w:val="false"/>
+                <w:iCs w:val="false"/>
+                <w:strike w:val="false"/>
+                <w:dstrike w:val="false"/>
+                <w:outline w:val="false"/>
+                <w:shadow w:val="false"/>
+                <w:color w:val="000000"/>
+                <w:sz w:val="24"/>
+                <w:szCs w:val="24"/>
+                <w:u w:val="none"/>
+              </w:rPr>
+              <w:t>in the given Collection</w:t>
+            </w:r>
+            <w:r>
+              <w:rPr>
+                <w:b w:val="false"/>
+                <w:bCs w:val="false"/>
+                <w:i w:val="false"/>
+                <w:iCs w:val="false"/>
+                <w:strike w:val="false"/>
+                <w:dstrike w:val="false"/>
+                <w:outline w:val="false"/>
+                <w:shadow w:val="false"/>
+                <w:color w:val="000000"/>
+                <w:sz w:val="24"/>
+                <w:szCs w:val="24"/>
+                <w:u w:val="none"/>
+              </w:rPr>
+              <w:t>.</w:t>
+            </w:r>
+          </w:p>
+          <w:p>
+            <w:pPr>
+              <w:pStyle w:val="Contenutotabella"/>
+              <w:numPr>
+                <w:ilvl w:val="0"/>
+                <w:numId w:val="1"/>
+              </w:numPr>
+              <w:jc w:val="left"/>
+              <w:rPr/>
+            </w:pPr>
+            <w:r>
+              <w:rPr>
+                <w:b w:val="false"/>
+                <w:bCs w:val="false"/>
+                <w:i w:val="false"/>
+                <w:iCs w:val="false"/>
+                <w:strike w:val="false"/>
+                <w:dstrike w:val="false"/>
+                <w:outline w:val="false"/>
+                <w:shadow w:val="false"/>
+                <w:color w:val="000000"/>
+                <w:sz w:val="24"/>
+                <w:szCs w:val="24"/>
+                <w:u w:val="none"/>
+              </w:rPr>
+              <w:t>collectionName: String – Name of the collection where to look for the Servizio.</w:t>
+            </w:r>
+          </w:p>
+        </w:tc>
+        <w:tc>
+          <w:tcPr>
+            <w:tcW w:w="4989" w:type="dxa"/>
+            <w:tcBorders>
+              <w:left w:val="single" w:sz="4" w:space="0" w:color="000000"/>
+              <w:bottom w:val="single" w:sz="4" w:space="0" w:color="000000"/>
+              <w:right w:val="single" w:sz="4" w:space="0" w:color="000000"/>
+            </w:tcBorders>
+            <w:shd w:fill="auto" w:val="clear"/>
+          </w:tcPr>
+          <w:p>
+            <w:pPr>
+              <w:pStyle w:val="Contenutotabella"/>
+              <w:jc w:val="left"/>
+              <w:rPr/>
+            </w:pPr>
+            <w:r>
+              <w:rPr>
+                <w:b w:val="false"/>
+                <w:bCs w:val="false"/>
+                <w:i w:val="false"/>
+                <w:iCs w:val="false"/>
+                <w:strike w:val="false"/>
+                <w:dstrike w:val="false"/>
+                <w:outline w:val="false"/>
+                <w:shadow w:val="false"/>
+                <w:color w:val="000000"/>
+                <w:sz w:val="24"/>
+                <w:szCs w:val="24"/>
+                <w:u w:val="single"/>
+              </w:rPr>
+              <w:t>ReplyServizi</w:t>
+            </w:r>
+            <w:r>
+              <w:rPr>
+                <w:b w:val="false"/>
+                <w:bCs w:val="false"/>
+                <w:i w:val="false"/>
+                <w:iCs w:val="false"/>
+                <w:strike w:val="false"/>
+                <w:dstrike w:val="false"/>
+                <w:outline w:val="false"/>
+                <w:shadow w:val="false"/>
+                <w:color w:val="000000"/>
+                <w:sz w:val="24"/>
+                <w:szCs w:val="24"/>
+                <w:u w:val="single"/>
+              </w:rPr>
+              <w:t>InCollection</w:t>
+            </w:r>
+            <w:r>
+              <w:rPr>
+                <w:b w:val="false"/>
+                <w:bCs w:val="false"/>
+                <w:i w:val="false"/>
+                <w:iCs w:val="false"/>
+                <w:strike w:val="false"/>
+                <w:dstrike w:val="false"/>
+                <w:outline w:val="false"/>
+                <w:shadow w:val="false"/>
+                <w:color w:val="000000"/>
+                <w:sz w:val="24"/>
+                <w:szCs w:val="24"/>
+                <w:u w:val="none"/>
+              </w:rPr>
+              <w:t xml:space="preserve"> </w:t>
+            </w:r>
+          </w:p>
+          <w:p>
+            <w:pPr>
+              <w:pStyle w:val="Contenutotabella"/>
+              <w:jc w:val="left"/>
+              <w:rPr/>
+            </w:pPr>
+            <w:r>
+              <w:rPr>
+                <w:b w:val="false"/>
+                <w:bCs w:val="false"/>
+                <w:i/>
+                <w:iCs/>
+                <w:strike w:val="false"/>
+                <w:dstrike w:val="false"/>
+                <w:outline w:val="false"/>
+                <w:shadow w:val="false"/>
+                <w:color w:val="000000"/>
+                <w:sz w:val="24"/>
+                <w:szCs w:val="24"/>
+                <w:u w:val="none"/>
+              </w:rPr>
+              <w:t>(isa Reply)</w:t>
+            </w:r>
+          </w:p>
+          <w:p>
+            <w:pPr>
+              <w:pStyle w:val="Contenutotabella"/>
+              <w:jc w:val="left"/>
+              <w:rPr/>
+            </w:pPr>
+            <w:r>
+              <w:rPr>
+                <w:b w:val="false"/>
+                <w:bCs w:val="false"/>
+                <w:i w:val="false"/>
+                <w:iCs w:val="false"/>
+                <w:strike w:val="false"/>
+                <w:dstrike w:val="false"/>
+                <w:outline w:val="false"/>
+                <w:shadow w:val="false"/>
+                <w:color w:val="000000"/>
+                <w:sz w:val="24"/>
+                <w:szCs w:val="24"/>
+                <w:u w:val="none"/>
+              </w:rPr>
+              <w:t xml:space="preserve">Returns the wanted servizi as </w:t>
+            </w:r>
+            <w:r>
+              <w:rPr>
+                <w:b w:val="false"/>
+                <w:bCs w:val="false"/>
+                <w:i w:val="false"/>
+                <w:iCs w:val="false"/>
+                <w:strike w:val="false"/>
+                <w:dstrike w:val="false"/>
+                <w:outline w:val="false"/>
+                <w:shadow w:val="false"/>
+                <w:color w:val="000000"/>
+                <w:sz w:val="24"/>
+                <w:szCs w:val="24"/>
+                <w:u w:val="none"/>
+              </w:rPr>
+              <w:t xml:space="preserve">Hashmap of ids and </w:t>
+            </w:r>
+            <w:r>
+              <w:rPr>
+                <w:rFonts w:eastAsia="SimSun" w:cs="Mangal"/>
+                <w:b w:val="false"/>
+                <w:bCs w:val="false"/>
+                <w:i w:val="false"/>
+                <w:iCs w:val="false"/>
+                <w:strike w:val="false"/>
+                <w:dstrike w:val="false"/>
+                <w:outline w:val="false"/>
+                <w:shadow w:val="false"/>
+                <w:color w:val="000000"/>
+                <w:kern w:val="2"/>
+                <w:sz w:val="24"/>
+                <w:szCs w:val="24"/>
+                <w:u w:val="none"/>
+                <w:lang w:val="en-US" w:eastAsia="zh-CN" w:bidi="hi-IN"/>
+              </w:rPr>
+              <w:t>jsons</w:t>
+            </w:r>
+          </w:p>
+          <w:p>
+            <w:pPr>
+              <w:pStyle w:val="Contenutotabella"/>
+              <w:numPr>
+                <w:ilvl w:val="0"/>
+                <w:numId w:val="2"/>
+              </w:numPr>
+              <w:jc w:val="left"/>
+              <w:rPr/>
+            </w:pPr>
+            <w:r>
+              <w:rPr>
+                <w:b w:val="false"/>
+                <w:bCs w:val="false"/>
+                <w:i w:val="false"/>
+                <w:iCs w:val="false"/>
+                <w:strike w:val="false"/>
+                <w:dstrike w:val="false"/>
+                <w:outline w:val="false"/>
+                <w:shadow w:val="false"/>
+                <w:color w:val="000000"/>
+                <w:sz w:val="24"/>
+                <w:szCs w:val="24"/>
+                <w:u w:val="none"/>
+              </w:rPr>
+              <w:t>servizi</w:t>
+            </w:r>
+            <w:r>
+              <w:rPr>
+                <w:b w:val="false"/>
+                <w:bCs w:val="false"/>
+                <w:i w:val="false"/>
+                <w:iCs w:val="false"/>
+                <w:strike w:val="false"/>
+                <w:dstrike w:val="false"/>
+                <w:outline w:val="false"/>
+                <w:shadow w:val="false"/>
+                <w:color w:val="000000"/>
+                <w:sz w:val="24"/>
+                <w:szCs w:val="24"/>
+                <w:u w:val="none"/>
+              </w:rPr>
+              <w:t>Map</w:t>
+            </w:r>
+            <w:r>
+              <w:rPr>
+                <w:b w:val="false"/>
+                <w:bCs w:val="false"/>
+                <w:i w:val="false"/>
+                <w:iCs w:val="false"/>
+                <w:strike w:val="false"/>
+                <w:dstrike w:val="false"/>
+                <w:outline w:val="false"/>
+                <w:shadow w:val="false"/>
+                <w:color w:val="000000"/>
+                <w:sz w:val="24"/>
+                <w:szCs w:val="24"/>
+                <w:u w:val="none"/>
+              </w:rPr>
+              <w:t xml:space="preserve">: </w:t>
+            </w:r>
+            <w:r>
+              <w:rPr>
+                <w:b w:val="false"/>
+                <w:bCs w:val="false"/>
+                <w:i w:val="false"/>
+                <w:iCs w:val="false"/>
+                <w:strike w:val="false"/>
+                <w:dstrike w:val="false"/>
+                <w:outline w:val="false"/>
+                <w:shadow w:val="false"/>
+                <w:color w:val="000000"/>
+                <w:sz w:val="24"/>
+                <w:szCs w:val="24"/>
+                <w:u w:val="none"/>
+              </w:rPr>
+              <w:t xml:space="preserve">HashMap&lt;String, </w:t>
+            </w:r>
+            <w:r>
+              <w:rPr>
+                <w:rFonts w:eastAsia="SimSun" w:cs="Mangal"/>
+                <w:b w:val="false"/>
+                <w:bCs w:val="false"/>
+                <w:i w:val="false"/>
+                <w:iCs w:val="false"/>
+                <w:strike w:val="false"/>
+                <w:dstrike w:val="false"/>
+                <w:outline w:val="false"/>
+                <w:shadow w:val="false"/>
+                <w:color w:val="000000"/>
+                <w:kern w:val="2"/>
+                <w:sz w:val="24"/>
+                <w:szCs w:val="24"/>
+                <w:u w:val="none"/>
+                <w:lang w:val="en-US" w:eastAsia="zh-CN" w:bidi="hi-IN"/>
+              </w:rPr>
+              <w:t>String</w:t>
+            </w:r>
+            <w:r>
+              <w:rPr>
+                <w:b w:val="false"/>
+                <w:bCs w:val="false"/>
+                <w:i w:val="false"/>
+                <w:iCs w:val="false"/>
+                <w:strike w:val="false"/>
+                <w:dstrike w:val="false"/>
+                <w:outline w:val="false"/>
+                <w:shadow w:val="false"/>
+                <w:color w:val="000000"/>
+                <w:sz w:val="24"/>
+                <w:szCs w:val="24"/>
+                <w:u w:val="none"/>
+              </w:rPr>
+              <w:t>&gt;</w:t>
+            </w:r>
+            <w:r>
+              <w:rPr>
+                <w:b w:val="false"/>
+                <w:bCs w:val="false"/>
+                <w:i w:val="false"/>
+                <w:iCs w:val="false"/>
+                <w:strike w:val="false"/>
+                <w:dstrike w:val="false"/>
+                <w:outline w:val="false"/>
+                <w:shadow w:val="false"/>
+                <w:color w:val="000000"/>
+                <w:sz w:val="24"/>
+                <w:szCs w:val="24"/>
+                <w:u w:val="none"/>
+              </w:rPr>
+              <w:t xml:space="preserve"> – </w:t>
+            </w:r>
+            <w:r>
+              <w:rPr>
+                <w:b w:val="false"/>
+                <w:bCs w:val="false"/>
+                <w:i w:val="false"/>
+                <w:iCs w:val="false"/>
+                <w:strike w:val="false"/>
+                <w:dstrike w:val="false"/>
+                <w:outline w:val="false"/>
+                <w:shadow w:val="false"/>
+                <w:color w:val="000000"/>
+                <w:sz w:val="24"/>
+                <w:szCs w:val="24"/>
+                <w:u w:val="none"/>
+              </w:rPr>
+              <w:t xml:space="preserve">Map containing all the serviziID as keys and the </w:t>
+            </w:r>
+            <w:r>
+              <w:rPr>
+                <w:rFonts w:eastAsia="SimSun" w:cs="Mangal"/>
+                <w:b w:val="false"/>
+                <w:bCs w:val="false"/>
+                <w:i w:val="false"/>
+                <w:iCs w:val="false"/>
+                <w:strike w:val="false"/>
+                <w:dstrike w:val="false"/>
+                <w:outline w:val="false"/>
+                <w:shadow w:val="false"/>
+                <w:color w:val="000000"/>
+                <w:kern w:val="2"/>
+                <w:sz w:val="24"/>
+                <w:szCs w:val="24"/>
+                <w:u w:val="none"/>
+                <w:lang w:val="en-US" w:eastAsia="zh-CN" w:bidi="hi-IN"/>
+              </w:rPr>
+              <w:t>json</w:t>
+            </w:r>
+            <w:r>
+              <w:rPr>
+                <w:b w:val="false"/>
+                <w:bCs w:val="false"/>
+                <w:i w:val="false"/>
+                <w:iCs w:val="false"/>
+                <w:strike w:val="false"/>
+                <w:dstrike w:val="false"/>
+                <w:outline w:val="false"/>
+                <w:shadow w:val="false"/>
+                <w:color w:val="000000"/>
+                <w:sz w:val="24"/>
+                <w:szCs w:val="24"/>
+                <w:u w:val="none"/>
+              </w:rPr>
+              <w:t xml:space="preserve"> of the servizi.</w:t>
+            </w:r>
+          </w:p>
+          <w:p>
+            <w:pPr>
+              <w:pStyle w:val="Contenutotabella"/>
+              <w:numPr>
+                <w:ilvl w:val="0"/>
+                <w:numId w:val="2"/>
+              </w:numPr>
+              <w:jc w:val="left"/>
+              <w:rPr/>
+            </w:pPr>
+            <w:r>
+              <w:rPr>
+                <w:b w:val="false"/>
+                <w:bCs w:val="false"/>
+                <w:i w:val="false"/>
+                <w:iCs w:val="false"/>
+                <w:strike w:val="false"/>
+                <w:dstrike w:val="false"/>
+                <w:outline w:val="false"/>
+                <w:shadow w:val="false"/>
+                <w:color w:val="000000"/>
+                <w:sz w:val="24"/>
+                <w:szCs w:val="24"/>
+                <w:u w:val="none"/>
+              </w:rPr>
+              <w:t>collectionName: String – Name of the collection where t</w:t>
+            </w:r>
+            <w:r>
+              <w:rPr>
+                <w:rFonts w:eastAsia="SimSun" w:cs="Mangal"/>
+                <w:b w:val="false"/>
+                <w:bCs w:val="false"/>
+                <w:i w:val="false"/>
+                <w:iCs w:val="false"/>
+                <w:strike w:val="false"/>
+                <w:dstrike w:val="false"/>
+                <w:outline w:val="false"/>
+                <w:shadow w:val="false"/>
+                <w:color w:val="000000"/>
+                <w:kern w:val="2"/>
+                <w:sz w:val="24"/>
+                <w:szCs w:val="24"/>
+                <w:u w:val="none"/>
+                <w:lang w:val="en-US" w:eastAsia="zh-CN" w:bidi="hi-IN"/>
+              </w:rPr>
+              <w:t>to read the servizi</w:t>
+            </w:r>
+            <w:r>
+              <w:rPr>
+                <w:b w:val="false"/>
+                <w:bCs w:val="false"/>
+                <w:i w:val="false"/>
+                <w:iCs w:val="false"/>
+                <w:strike w:val="false"/>
+                <w:dstrike w:val="false"/>
+                <w:outline w:val="false"/>
+                <w:shadow w:val="false"/>
+                <w:color w:val="000000"/>
+                <w:sz w:val="24"/>
+                <w:szCs w:val="24"/>
+                <w:u w:val="none"/>
+              </w:rPr>
+              <w:t>.</w:t>
+            </w:r>
+          </w:p>
+          <w:p>
+            <w:pPr>
+              <w:pStyle w:val="Contenutotabella"/>
+              <w:jc w:val="left"/>
+              <w:rPr/>
+            </w:pPr>
+            <w:r>
+              <w:rPr>
+                <w:b w:val="false"/>
+                <w:bCs w:val="false"/>
+                <w:i w:val="false"/>
+                <w:iCs w:val="false"/>
+                <w:strike w:val="false"/>
+                <w:dstrike w:val="false"/>
+                <w:outline w:val="false"/>
+                <w:shadow w:val="false"/>
+                <w:color w:val="000000"/>
+                <w:sz w:val="24"/>
+                <w:szCs w:val="24"/>
+                <w:u w:val="single"/>
+              </w:rPr>
+              <w:t>ReplyServizi</w:t>
+            </w:r>
+            <w:r>
+              <w:rPr>
+                <w:b w:val="false"/>
+                <w:bCs w:val="false"/>
+                <w:i w:val="false"/>
+                <w:iCs w:val="false"/>
+                <w:strike w:val="false"/>
+                <w:dstrike w:val="false"/>
+                <w:outline w:val="false"/>
+                <w:shadow w:val="false"/>
+                <w:color w:val="000000"/>
+                <w:sz w:val="24"/>
+                <w:szCs w:val="24"/>
+                <w:u w:val="single"/>
+              </w:rPr>
+              <w:t>InCollection</w:t>
+            </w:r>
+            <w:r>
+              <w:rPr>
+                <w:b w:val="false"/>
+                <w:bCs w:val="false"/>
+                <w:i w:val="false"/>
+                <w:iCs w:val="false"/>
+                <w:strike w:val="false"/>
+                <w:dstrike w:val="false"/>
+                <w:outline w:val="false"/>
+                <w:shadow w:val="false"/>
+                <w:color w:val="000000"/>
+                <w:sz w:val="24"/>
+                <w:szCs w:val="24"/>
+                <w:u w:val="single"/>
+              </w:rPr>
+              <w:t>Enriched</w:t>
+            </w:r>
+            <w:r>
+              <w:rPr>
+                <w:b w:val="false"/>
+                <w:bCs w:val="false"/>
+                <w:i w:val="false"/>
+                <w:iCs w:val="false"/>
+                <w:strike w:val="false"/>
+                <w:dstrike w:val="false"/>
+                <w:outline w:val="false"/>
+                <w:shadow w:val="false"/>
+                <w:color w:val="000000"/>
+                <w:sz w:val="24"/>
+                <w:szCs w:val="24"/>
+                <w:u w:val="none"/>
+              </w:rPr>
+              <w:t xml:space="preserve"> </w:t>
+            </w:r>
+          </w:p>
+          <w:p>
+            <w:pPr>
+              <w:pStyle w:val="Contenutotabella"/>
+              <w:jc w:val="left"/>
+              <w:rPr/>
+            </w:pPr>
+            <w:r>
+              <w:rPr>
+                <w:b w:val="false"/>
+                <w:bCs w:val="false"/>
+                <w:i/>
+                <w:iCs/>
+                <w:strike w:val="false"/>
+                <w:dstrike w:val="false"/>
+                <w:outline w:val="false"/>
+                <w:shadow w:val="false"/>
+                <w:color w:val="000000"/>
+                <w:sz w:val="24"/>
+                <w:szCs w:val="24"/>
+                <w:u w:val="none"/>
+              </w:rPr>
+              <w:t>(isa Reply)</w:t>
+            </w:r>
+          </w:p>
+          <w:p>
+            <w:pPr>
+              <w:pStyle w:val="Contenutotabella"/>
+              <w:jc w:val="left"/>
+              <w:rPr/>
+            </w:pPr>
+            <w:r>
+              <w:rPr>
+                <w:b w:val="false"/>
+                <w:bCs w:val="false"/>
+                <w:i w:val="false"/>
+                <w:iCs w:val="false"/>
+                <w:strike w:val="false"/>
+                <w:dstrike w:val="false"/>
+                <w:outline w:val="false"/>
+                <w:shadow w:val="false"/>
+                <w:color w:val="000000"/>
+                <w:sz w:val="24"/>
+                <w:szCs w:val="24"/>
+                <w:u w:val="none"/>
+              </w:rPr>
+              <w:t xml:space="preserve">Returns the wanted servizi as </w:t>
+            </w:r>
+            <w:r>
+              <w:rPr>
+                <w:b w:val="false"/>
+                <w:bCs w:val="false"/>
+                <w:i w:val="false"/>
+                <w:iCs w:val="false"/>
+                <w:strike w:val="false"/>
+                <w:dstrike w:val="false"/>
+                <w:outline w:val="false"/>
+                <w:shadow w:val="false"/>
+                <w:color w:val="000000"/>
+                <w:sz w:val="24"/>
+                <w:szCs w:val="24"/>
+                <w:u w:val="none"/>
+              </w:rPr>
+              <w:t xml:space="preserve">Hashmap of ids and </w:t>
+            </w:r>
+            <w:r>
+              <w:rPr>
+                <w:b w:val="false"/>
+                <w:bCs w:val="false"/>
+                <w:i w:val="false"/>
+                <w:iCs w:val="false"/>
+                <w:strike w:val="false"/>
+                <w:dstrike w:val="false"/>
+                <w:outline w:val="false"/>
+                <w:shadow w:val="false"/>
+                <w:color w:val="000000"/>
+                <w:sz w:val="24"/>
+                <w:szCs w:val="24"/>
+                <w:u w:val="none"/>
+              </w:rPr>
+              <w:t>enriched object since the DB has support for it</w:t>
+            </w:r>
+          </w:p>
+          <w:p>
+            <w:pPr>
+              <w:pStyle w:val="Contenutotabella"/>
+              <w:numPr>
+                <w:ilvl w:val="0"/>
+                <w:numId w:val="2"/>
+              </w:numPr>
+              <w:jc w:val="left"/>
+              <w:rPr/>
+            </w:pPr>
+            <w:r>
+              <w:rPr>
+                <w:b w:val="false"/>
+                <w:bCs w:val="false"/>
+                <w:i w:val="false"/>
+                <w:iCs w:val="false"/>
+                <w:strike w:val="false"/>
+                <w:dstrike w:val="false"/>
+                <w:outline w:val="false"/>
+                <w:shadow w:val="false"/>
+                <w:color w:val="000000"/>
+                <w:sz w:val="24"/>
+                <w:szCs w:val="24"/>
+                <w:u w:val="none"/>
+              </w:rPr>
+              <w:t>servizi</w:t>
+            </w:r>
+            <w:r>
+              <w:rPr>
+                <w:b w:val="false"/>
+                <w:bCs w:val="false"/>
+                <w:i w:val="false"/>
+                <w:iCs w:val="false"/>
+                <w:strike w:val="false"/>
+                <w:dstrike w:val="false"/>
+                <w:outline w:val="false"/>
+                <w:shadow w:val="false"/>
+                <w:color w:val="000000"/>
+                <w:sz w:val="24"/>
+                <w:szCs w:val="24"/>
+                <w:u w:val="none"/>
+              </w:rPr>
+              <w:t>Map</w:t>
+            </w:r>
+            <w:r>
+              <w:rPr>
+                <w:b w:val="false"/>
+                <w:bCs w:val="false"/>
+                <w:i w:val="false"/>
+                <w:iCs w:val="false"/>
+                <w:strike w:val="false"/>
+                <w:dstrike w:val="false"/>
+                <w:outline w:val="false"/>
+                <w:shadow w:val="false"/>
+                <w:color w:val="000000"/>
+                <w:sz w:val="24"/>
+                <w:szCs w:val="24"/>
+                <w:u w:val="none"/>
+              </w:rPr>
+              <w:t xml:space="preserve">: </w:t>
+            </w:r>
+            <w:r>
+              <w:rPr>
+                <w:b w:val="false"/>
+                <w:bCs w:val="false"/>
+                <w:i w:val="false"/>
+                <w:iCs w:val="false"/>
+                <w:strike w:val="false"/>
+                <w:dstrike w:val="false"/>
+                <w:outline w:val="false"/>
+                <w:shadow w:val="false"/>
+                <w:color w:val="000000"/>
+                <w:sz w:val="24"/>
+                <w:szCs w:val="24"/>
+                <w:u w:val="none"/>
+              </w:rPr>
+              <w:t xml:space="preserve">HashMap&lt;String, </w:t>
+            </w:r>
+            <w:r>
+              <w:rPr>
+                <w:b w:val="false"/>
+                <w:bCs w:val="false"/>
+                <w:i w:val="false"/>
+                <w:iCs w:val="false"/>
+                <w:strike w:val="false"/>
+                <w:dstrike w:val="false"/>
+                <w:outline w:val="false"/>
+                <w:shadow w:val="false"/>
+                <w:color w:val="000000"/>
+                <w:sz w:val="24"/>
+                <w:szCs w:val="24"/>
+                <w:u w:val="none"/>
+              </w:rPr>
+              <w:t>TommyEnrichedJSON</w:t>
+            </w:r>
+            <w:r>
+              <w:rPr>
+                <w:b w:val="false"/>
+                <w:bCs w:val="false"/>
+                <w:i w:val="false"/>
+                <w:iCs w:val="false"/>
+                <w:strike w:val="false"/>
+                <w:dstrike w:val="false"/>
+                <w:outline w:val="false"/>
+                <w:shadow w:val="false"/>
+                <w:color w:val="000000"/>
+                <w:sz w:val="24"/>
+                <w:szCs w:val="24"/>
+                <w:u w:val="none"/>
+              </w:rPr>
+              <w:t>&gt;</w:t>
+            </w:r>
+            <w:r>
+              <w:rPr>
+                <w:b w:val="false"/>
+                <w:bCs w:val="false"/>
+                <w:i w:val="false"/>
+                <w:iCs w:val="false"/>
+                <w:strike w:val="false"/>
+                <w:dstrike w:val="false"/>
+                <w:outline w:val="false"/>
+                <w:shadow w:val="false"/>
+                <w:color w:val="000000"/>
+                <w:sz w:val="24"/>
+                <w:szCs w:val="24"/>
+                <w:u w:val="none"/>
+              </w:rPr>
+              <w:t xml:space="preserve"> – </w:t>
+            </w:r>
+            <w:r>
+              <w:rPr>
+                <w:b w:val="false"/>
+                <w:bCs w:val="false"/>
+                <w:i w:val="false"/>
+                <w:iCs w:val="false"/>
+                <w:strike w:val="false"/>
+                <w:dstrike w:val="false"/>
+                <w:outline w:val="false"/>
+                <w:shadow w:val="false"/>
+                <w:color w:val="000000"/>
+                <w:sz w:val="24"/>
+                <w:szCs w:val="24"/>
+                <w:u w:val="none"/>
+              </w:rPr>
+              <w:t xml:space="preserve">Map containing all the serviziID as keys and the </w:t>
+            </w:r>
+            <w:r>
+              <w:rPr>
+                <w:b w:val="false"/>
+                <w:bCs w:val="false"/>
+                <w:i w:val="false"/>
+                <w:iCs w:val="false"/>
+                <w:strike w:val="false"/>
+                <w:dstrike w:val="false"/>
+                <w:outline w:val="false"/>
+                <w:shadow w:val="false"/>
+                <w:color w:val="000000"/>
+                <w:sz w:val="24"/>
+                <w:szCs w:val="24"/>
+                <w:u w:val="none"/>
+              </w:rPr>
+              <w:t xml:space="preserve">enriched representation of the servizi </w:t>
+            </w:r>
+            <w:r>
+              <w:rPr>
+                <w:b w:val="false"/>
+                <w:bCs w:val="false"/>
+                <w:i w:val="false"/>
+                <w:iCs w:val="false"/>
+                <w:strike w:val="false"/>
+                <w:dstrike w:val="false"/>
+                <w:outline w:val="false"/>
+                <w:shadow w:val="false"/>
+                <w:color w:val="000000"/>
+                <w:sz w:val="24"/>
+                <w:szCs w:val="24"/>
+                <w:u w:val="none"/>
+              </w:rPr>
+              <w:t>as values</w:t>
+            </w:r>
+            <w:r>
+              <w:rPr>
+                <w:b w:val="false"/>
+                <w:bCs w:val="false"/>
+                <w:i w:val="false"/>
+                <w:iCs w:val="false"/>
+                <w:strike w:val="false"/>
+                <w:dstrike w:val="false"/>
+                <w:outline w:val="false"/>
+                <w:shadow w:val="false"/>
+                <w:color w:val="000000"/>
+                <w:sz w:val="24"/>
+                <w:szCs w:val="24"/>
+                <w:u w:val="none"/>
+              </w:rPr>
+              <w:t xml:space="preserve"> (the raw servizio is in the json field).</w:t>
+            </w:r>
+          </w:p>
+          <w:p>
+            <w:pPr>
+              <w:pStyle w:val="Contenutotabella"/>
+              <w:numPr>
+                <w:ilvl w:val="0"/>
+                <w:numId w:val="2"/>
+              </w:numPr>
+              <w:jc w:val="left"/>
+              <w:rPr/>
+            </w:pPr>
+            <w:r>
+              <w:rPr>
+                <w:b w:val="false"/>
+                <w:bCs w:val="false"/>
+                <w:i w:val="false"/>
+                <w:iCs w:val="false"/>
+                <w:strike w:val="false"/>
+                <w:dstrike w:val="false"/>
+                <w:outline w:val="false"/>
+                <w:shadow w:val="false"/>
+                <w:color w:val="000000"/>
+                <w:sz w:val="24"/>
+                <w:szCs w:val="24"/>
+                <w:u w:val="none"/>
+              </w:rPr>
+              <w:t>collectionName: String – Name of the collection where t</w:t>
+            </w:r>
+            <w:r>
+              <w:rPr>
+                <w:rFonts w:eastAsia="SimSun" w:cs="Mangal"/>
+                <w:b w:val="false"/>
+                <w:bCs w:val="false"/>
+                <w:i w:val="false"/>
+                <w:iCs w:val="false"/>
+                <w:strike w:val="false"/>
+                <w:dstrike w:val="false"/>
+                <w:outline w:val="false"/>
+                <w:shadow w:val="false"/>
+                <w:color w:val="000000"/>
+                <w:kern w:val="2"/>
+                <w:sz w:val="24"/>
+                <w:szCs w:val="24"/>
+                <w:u w:val="none"/>
+                <w:lang w:val="en-US" w:eastAsia="zh-CN" w:bidi="hi-IN"/>
+              </w:rPr>
+              <w:t>to read the servizi</w:t>
+            </w:r>
+            <w:r>
+              <w:rPr>
+                <w:b w:val="false"/>
+                <w:bCs w:val="false"/>
+                <w:i w:val="false"/>
+                <w:iCs w:val="false"/>
+                <w:strike w:val="false"/>
+                <w:dstrike w:val="false"/>
+                <w:outline w:val="false"/>
+                <w:shadow w:val="false"/>
+                <w:color w:val="000000"/>
+                <w:sz w:val="24"/>
+                <w:szCs w:val="24"/>
+                <w:u w:val="none"/>
+              </w:rPr>
+              <w:t>.</w:t>
+            </w:r>
+          </w:p>
+          <w:p>
+            <w:pPr>
+              <w:pStyle w:val="Contenutotabella"/>
+              <w:jc w:val="left"/>
+              <w:rPr/>
+            </w:pPr>
+            <w:r>
+              <w:rPr>
+                <w:b w:val="false"/>
+                <w:bCs w:val="false"/>
+                <w:i w:val="false"/>
+                <w:iCs w:val="false"/>
+                <w:strike w:val="false"/>
+                <w:dstrike w:val="false"/>
+                <w:outline w:val="false"/>
+                <w:shadow w:val="false"/>
+                <w:color w:val="000000"/>
+                <w:sz w:val="24"/>
+                <w:szCs w:val="24"/>
+                <w:u w:val="single"/>
+              </w:rPr>
+              <w:t>CollectionNotFound</w:t>
+            </w:r>
+          </w:p>
+          <w:p>
+            <w:pPr>
+              <w:pStyle w:val="Contenutotabella"/>
+              <w:jc w:val="left"/>
+              <w:rPr/>
+            </w:pPr>
+            <w:r>
+              <w:rPr>
+                <w:b w:val="false"/>
+                <w:bCs w:val="false"/>
+                <w:i/>
+                <w:iCs/>
+                <w:strike w:val="false"/>
+                <w:dstrike w:val="false"/>
+                <w:outline w:val="false"/>
+                <w:shadow w:val="false"/>
+                <w:color w:val="000000"/>
+                <w:sz w:val="24"/>
+                <w:szCs w:val="24"/>
+                <w:u w:val="none"/>
+              </w:rPr>
+              <w:t>(isa DBOperationFaillure)</w:t>
+            </w:r>
+          </w:p>
+          <w:p>
+            <w:pPr>
+              <w:pStyle w:val="Contenutotabella"/>
+              <w:jc w:val="left"/>
+              <w:rPr/>
+            </w:pPr>
+            <w:r>
+              <w:rPr>
+                <w:b w:val="false"/>
+                <w:bCs w:val="false"/>
+                <w:i w:val="false"/>
+                <w:iCs w:val="false"/>
+                <w:strike w:val="false"/>
+                <w:dstrike w:val="false"/>
+                <w:outline w:val="false"/>
+                <w:shadow w:val="false"/>
+                <w:color w:val="000000"/>
+                <w:sz w:val="24"/>
+                <w:szCs w:val="24"/>
+                <w:u w:val="none"/>
+              </w:rPr>
+              <w:t>The given collection is not present in the DB</w:t>
+            </w:r>
+          </w:p>
+          <w:p>
+            <w:pPr>
+              <w:pStyle w:val="Contenutotabella"/>
+              <w:numPr>
+                <w:ilvl w:val="0"/>
+                <w:numId w:val="2"/>
+              </w:numPr>
+              <w:jc w:val="left"/>
+              <w:rPr/>
             </w:pPr>
             <w:r>
               <w:rPr>
@@ -10779,7 +11913,7 @@
     <w:qFormat/>
     <w:pPr>
       <w:widowControl/>
-      <w:overflowPunct w:val="true"/>
+      <w:overflowPunct w:val="false"/>
       <w:bidi w:val="0"/>
       <w:spacing w:before="0" w:after="0"/>
       <w:jc w:val="left"/>
@@ -10880,7 +12014,7 @@
     <w:pPr>
       <w:suppressLineNumbers/>
       <w:tabs>
-        <w:tab w:val="clear" w:pos="709"/>
+        <w:tab w:val="clear" w:pos="720"/>
         <w:tab w:val="center" w:pos="4986" w:leader="none"/>
         <w:tab w:val="right" w:pos="9972" w:leader="none"/>
       </w:tabs>

</xml_diff>

<commit_message>
Added IsServizioByIDPresent DB query
</commit_message>
<xml_diff>
--- a/docs/Architecture/DB_Actor_API.docx
+++ b/docs/Architecture/DB_Actor_API.docx
@@ -2484,58 +2484,7 @@
                 <w:szCs w:val="24"/>
                 <w:u w:val="single"/>
               </w:rPr>
-              <w:t>Get</w:t>
-            </w:r>
-            <w:r>
-              <w:rPr>
-                <w:b w:val="false"/>
-                <w:bCs w:val="false"/>
-                <w:i w:val="false"/>
-                <w:iCs w:val="false"/>
-                <w:strike w:val="false"/>
-                <w:dstrike w:val="false"/>
-                <w:outline w:val="false"/>
-                <w:shadow w:val="false"/>
-                <w:color w:val="000000"/>
-                <w:sz w:val="24"/>
-                <w:szCs w:val="24"/>
-                <w:u w:val="single"/>
-              </w:rPr>
-              <w:t>All</w:t>
-            </w:r>
-            <w:r>
-              <w:rPr>
-                <w:b w:val="false"/>
-                <w:bCs w:val="false"/>
-                <w:i w:val="false"/>
-                <w:iCs w:val="false"/>
-                <w:strike w:val="false"/>
-                <w:dstrike w:val="false"/>
-                <w:outline w:val="false"/>
-                <w:shadow w:val="false"/>
-                <w:color w:val="000000"/>
-                <w:sz w:val="24"/>
-                <w:szCs w:val="24"/>
-                <w:u w:val="single"/>
-              </w:rPr>
-              <w:t>Servizi</w:t>
-            </w:r>
-            <w:r>
-              <w:rPr>
-                <w:b w:val="false"/>
-                <w:bCs w:val="false"/>
-                <w:i w:val="false"/>
-                <w:iCs w:val="false"/>
-                <w:strike w:val="false"/>
-                <w:dstrike w:val="false"/>
-                <w:outline w:val="false"/>
-                <w:shadow w:val="false"/>
-                <w:color w:val="000000"/>
-                <w:sz w:val="24"/>
-                <w:szCs w:val="24"/>
-                <w:u w:val="single"/>
-              </w:rPr>
-              <w:t>InCollection</w:t>
+              <w:t>GetAllServiziInCollection</w:t>
             </w:r>
           </w:p>
           <w:p>
@@ -2559,75 +2508,7 @@
                 <w:szCs w:val="24"/>
                 <w:u w:val="none"/>
               </w:rPr>
-              <w:t xml:space="preserve">Ask the DB to retreive the </w:t>
-            </w:r>
-            <w:r>
-              <w:rPr>
-                <w:b w:val="false"/>
-                <w:bCs w:val="false"/>
-                <w:i w:val="false"/>
-                <w:iCs w:val="false"/>
-                <w:strike w:val="false"/>
-                <w:dstrike w:val="false"/>
-                <w:outline w:val="false"/>
-                <w:shadow w:val="false"/>
-                <w:color w:val="000000"/>
-                <w:sz w:val="24"/>
-                <w:szCs w:val="24"/>
-                <w:u w:val="none"/>
-              </w:rPr>
-              <w:t xml:space="preserve">all the </w:t>
-            </w:r>
-            <w:r>
-              <w:rPr>
-                <w:b w:val="false"/>
-                <w:bCs w:val="false"/>
-                <w:i w:val="false"/>
-                <w:iCs w:val="false"/>
-                <w:strike w:val="false"/>
-                <w:dstrike w:val="false"/>
-                <w:outline w:val="false"/>
-                <w:shadow w:val="false"/>
-                <w:color w:val="000000"/>
-                <w:sz w:val="24"/>
-                <w:szCs w:val="24"/>
-                <w:u w:val="none"/>
-              </w:rPr>
-              <w:t xml:space="preserve">Servizi </w:t>
-            </w:r>
-            <w:r>
-              <w:rPr>
-                <w:b w:val="false"/>
-                <w:bCs w:val="false"/>
-                <w:i w:val="false"/>
-                <w:iCs w:val="false"/>
-                <w:strike w:val="false"/>
-                <w:dstrike w:val="false"/>
-                <w:outline w:val="false"/>
-                <w:shadow w:val="false"/>
-                <w:color w:val="000000"/>
-                <w:sz w:val="24"/>
-                <w:szCs w:val="24"/>
-                <w:u w:val="none"/>
-              </w:rPr>
-              <w:t>in the given Collection</w:t>
-            </w:r>
-            <w:r>
-              <w:rPr>
-                <w:b w:val="false"/>
-                <w:bCs w:val="false"/>
-                <w:i w:val="false"/>
-                <w:iCs w:val="false"/>
-                <w:strike w:val="false"/>
-                <w:dstrike w:val="false"/>
-                <w:outline w:val="false"/>
-                <w:shadow w:val="false"/>
-                <w:color w:val="000000"/>
-                <w:sz w:val="24"/>
-                <w:szCs w:val="24"/>
-                <w:u w:val="none"/>
-              </w:rPr>
-              <w:t>.</w:t>
+              <w:t>Ask the DB to retreive the all the Servizi in the given Collection.</w:t>
             </w:r>
           </w:p>
           <w:p>
@@ -2690,24 +2571,7 @@
                 <w:szCs w:val="24"/>
                 <w:u w:val="single"/>
               </w:rPr>
-              <w:t>ReplyServizi</w:t>
-            </w:r>
-            <w:r>
-              <w:rPr>
-                <w:b w:val="false"/>
-                <w:bCs w:val="false"/>
-                <w:i w:val="false"/>
-                <w:iCs w:val="false"/>
-                <w:strike w:val="false"/>
-                <w:dstrike w:val="false"/>
-                <w:outline w:val="false"/>
-                <w:shadow w:val="false"/>
-                <w:color w:val="000000"/>
-                <w:sz w:val="24"/>
-                <w:szCs w:val="24"/>
-                <w:u w:val="single"/>
-              </w:rPr>
-              <w:t>InCollection</w:t>
+              <w:t>ReplyServiziInCollection</w:t>
             </w:r>
             <w:r>
               <w:rPr>
@@ -2772,24 +2636,7 @@
                 <w:szCs w:val="24"/>
                 <w:u w:val="none"/>
               </w:rPr>
-              <w:t xml:space="preserve">Returns the wanted servizi as </w:t>
-            </w:r>
-            <w:r>
-              <w:rPr>
-                <w:b w:val="false"/>
-                <w:bCs w:val="false"/>
-                <w:i w:val="false"/>
-                <w:iCs w:val="false"/>
-                <w:strike w:val="false"/>
-                <w:dstrike w:val="false"/>
-                <w:outline w:val="false"/>
-                <w:shadow w:val="false"/>
-                <w:color w:val="000000"/>
-                <w:sz w:val="24"/>
-                <w:szCs w:val="24"/>
-                <w:u w:val="none"/>
-              </w:rPr>
-              <w:t xml:space="preserve">Hashmap of ids and </w:t>
+              <w:t xml:space="preserve">Returns the wanted servizi as Hashmap of ids and </w:t>
             </w:r>
             <w:r>
               <w:rPr>
@@ -2837,58 +2684,7 @@
                 <w:szCs w:val="24"/>
                 <w:u w:val="none"/>
               </w:rPr>
-              <w:t>servizi</w:t>
-            </w:r>
-            <w:r>
-              <w:rPr>
-                <w:b w:val="false"/>
-                <w:bCs w:val="false"/>
-                <w:i w:val="false"/>
-                <w:iCs w:val="false"/>
-                <w:strike w:val="false"/>
-                <w:dstrike w:val="false"/>
-                <w:outline w:val="false"/>
-                <w:shadow w:val="false"/>
-                <w:color w:val="000000"/>
-                <w:sz w:val="24"/>
-                <w:szCs w:val="24"/>
-                <w:u w:val="none"/>
-              </w:rPr>
-              <w:t>Map</w:t>
-            </w:r>
-            <w:r>
-              <w:rPr>
-                <w:b w:val="false"/>
-                <w:bCs w:val="false"/>
-                <w:i w:val="false"/>
-                <w:iCs w:val="false"/>
-                <w:strike w:val="false"/>
-                <w:dstrike w:val="false"/>
-                <w:outline w:val="false"/>
-                <w:shadow w:val="false"/>
-                <w:color w:val="000000"/>
-                <w:sz w:val="24"/>
-                <w:szCs w:val="24"/>
-                <w:u w:val="none"/>
-              </w:rPr>
-              <w:t xml:space="preserve">: </w:t>
-            </w:r>
-            <w:r>
-              <w:rPr>
-                <w:b w:val="false"/>
-                <w:bCs w:val="false"/>
-                <w:i w:val="false"/>
-                <w:iCs w:val="false"/>
-                <w:strike w:val="false"/>
-                <w:dstrike w:val="false"/>
-                <w:outline w:val="false"/>
-                <w:shadow w:val="false"/>
-                <w:color w:val="000000"/>
-                <w:sz w:val="24"/>
-                <w:szCs w:val="24"/>
-                <w:u w:val="none"/>
-              </w:rPr>
-              <w:t xml:space="preserve">HashMap&lt;String, </w:t>
+              <w:t xml:space="preserve">serviziMap: HashMap&lt;String, </w:t>
             </w:r>
             <w:r>
               <w:rPr>
@@ -2925,41 +2721,7 @@
                 <w:szCs w:val="24"/>
                 <w:u w:val="none"/>
               </w:rPr>
-              <w:t>&gt;</w:t>
-            </w:r>
-            <w:r>
-              <w:rPr>
-                <w:b w:val="false"/>
-                <w:bCs w:val="false"/>
-                <w:i w:val="false"/>
-                <w:iCs w:val="false"/>
-                <w:strike w:val="false"/>
-                <w:dstrike w:val="false"/>
-                <w:outline w:val="false"/>
-                <w:shadow w:val="false"/>
-                <w:color w:val="000000"/>
-                <w:sz w:val="24"/>
-                <w:szCs w:val="24"/>
-                <w:u w:val="none"/>
-              </w:rPr>
-              <w:t xml:space="preserve"> – </w:t>
-            </w:r>
-            <w:r>
-              <w:rPr>
-                <w:b w:val="false"/>
-                <w:bCs w:val="false"/>
-                <w:i w:val="false"/>
-                <w:iCs w:val="false"/>
-                <w:strike w:val="false"/>
-                <w:dstrike w:val="false"/>
-                <w:outline w:val="false"/>
-                <w:shadow w:val="false"/>
-                <w:color w:val="000000"/>
-                <w:sz w:val="24"/>
-                <w:szCs w:val="24"/>
-                <w:u w:val="none"/>
-              </w:rPr>
-              <w:t xml:space="preserve">Map containing all the serviziID as keys and the </w:t>
+              <w:t xml:space="preserve">&gt; – Map containing all the serviziID as keys and the </w:t>
             </w:r>
             <w:r>
               <w:rPr>
@@ -3085,41 +2847,7 @@
                 <w:szCs w:val="24"/>
                 <w:u w:val="single"/>
               </w:rPr>
-              <w:t>ReplyServizi</w:t>
-            </w:r>
-            <w:r>
-              <w:rPr>
-                <w:b w:val="false"/>
-                <w:bCs w:val="false"/>
-                <w:i w:val="false"/>
-                <w:iCs w:val="false"/>
-                <w:strike w:val="false"/>
-                <w:dstrike w:val="false"/>
-                <w:outline w:val="false"/>
-                <w:shadow w:val="false"/>
-                <w:color w:val="000000"/>
-                <w:sz w:val="24"/>
-                <w:szCs w:val="24"/>
-                <w:u w:val="single"/>
-              </w:rPr>
-              <w:t>InCollection</w:t>
-            </w:r>
-            <w:r>
-              <w:rPr>
-                <w:b w:val="false"/>
-                <w:bCs w:val="false"/>
-                <w:i w:val="false"/>
-                <w:iCs w:val="false"/>
-                <w:strike w:val="false"/>
-                <w:dstrike w:val="false"/>
-                <w:outline w:val="false"/>
-                <w:shadow w:val="false"/>
-                <w:color w:val="000000"/>
-                <w:sz w:val="24"/>
-                <w:szCs w:val="24"/>
-                <w:u w:val="single"/>
-              </w:rPr>
-              <w:t>Enriched</w:t>
+              <w:t>ReplyServiziInCollectionEnriched</w:t>
             </w:r>
             <w:r>
               <w:rPr>
@@ -3184,41 +2912,7 @@
                 <w:szCs w:val="24"/>
                 <w:u w:val="none"/>
               </w:rPr>
-              <w:t xml:space="preserve">Returns the wanted servizi as </w:t>
-            </w:r>
-            <w:r>
-              <w:rPr>
-                <w:b w:val="false"/>
-                <w:bCs w:val="false"/>
-                <w:i w:val="false"/>
-                <w:iCs w:val="false"/>
-                <w:strike w:val="false"/>
-                <w:dstrike w:val="false"/>
-                <w:outline w:val="false"/>
-                <w:shadow w:val="false"/>
-                <w:color w:val="000000"/>
-                <w:sz w:val="24"/>
-                <w:szCs w:val="24"/>
-                <w:u w:val="none"/>
-              </w:rPr>
-              <w:t xml:space="preserve">Hashmap of ids and </w:t>
-            </w:r>
-            <w:r>
-              <w:rPr>
-                <w:b w:val="false"/>
-                <w:bCs w:val="false"/>
-                <w:i w:val="false"/>
-                <w:iCs w:val="false"/>
-                <w:strike w:val="false"/>
-                <w:dstrike w:val="false"/>
-                <w:outline w:val="false"/>
-                <w:shadow w:val="false"/>
-                <w:color w:val="000000"/>
-                <w:sz w:val="24"/>
-                <w:szCs w:val="24"/>
-                <w:u w:val="none"/>
-              </w:rPr>
-              <w:t>enriched object since the DB has support for it</w:t>
+              <w:t>Returns the wanted servizi as Hashmap of ids and enriched object since the DB has support for it</w:t>
             </w:r>
           </w:p>
           <w:p>
@@ -3246,177 +2940,7 @@
                 <w:szCs w:val="24"/>
                 <w:u w:val="none"/>
               </w:rPr>
-              <w:t>servizi</w:t>
-            </w:r>
-            <w:r>
-              <w:rPr>
-                <w:b w:val="false"/>
-                <w:bCs w:val="false"/>
-                <w:i w:val="false"/>
-                <w:iCs w:val="false"/>
-                <w:strike w:val="false"/>
-                <w:dstrike w:val="false"/>
-                <w:outline w:val="false"/>
-                <w:shadow w:val="false"/>
-                <w:color w:val="000000"/>
-                <w:sz w:val="24"/>
-                <w:szCs w:val="24"/>
-                <w:u w:val="none"/>
-              </w:rPr>
-              <w:t>Map</w:t>
-            </w:r>
-            <w:r>
-              <w:rPr>
-                <w:b w:val="false"/>
-                <w:bCs w:val="false"/>
-                <w:i w:val="false"/>
-                <w:iCs w:val="false"/>
-                <w:strike w:val="false"/>
-                <w:dstrike w:val="false"/>
-                <w:outline w:val="false"/>
-                <w:shadow w:val="false"/>
-                <w:color w:val="000000"/>
-                <w:sz w:val="24"/>
-                <w:szCs w:val="24"/>
-                <w:u w:val="none"/>
-              </w:rPr>
-              <w:t xml:space="preserve">: </w:t>
-            </w:r>
-            <w:r>
-              <w:rPr>
-                <w:b w:val="false"/>
-                <w:bCs w:val="false"/>
-                <w:i w:val="false"/>
-                <w:iCs w:val="false"/>
-                <w:strike w:val="false"/>
-                <w:dstrike w:val="false"/>
-                <w:outline w:val="false"/>
-                <w:shadow w:val="false"/>
-                <w:color w:val="000000"/>
-                <w:sz w:val="24"/>
-                <w:szCs w:val="24"/>
-                <w:u w:val="none"/>
-              </w:rPr>
-              <w:t xml:space="preserve">HashMap&lt;String, </w:t>
-            </w:r>
-            <w:r>
-              <w:rPr>
-                <w:b w:val="false"/>
-                <w:bCs w:val="false"/>
-                <w:i w:val="false"/>
-                <w:iCs w:val="false"/>
-                <w:strike w:val="false"/>
-                <w:dstrike w:val="false"/>
-                <w:outline w:val="false"/>
-                <w:shadow w:val="false"/>
-                <w:color w:val="000000"/>
-                <w:sz w:val="24"/>
-                <w:szCs w:val="24"/>
-                <w:u w:val="none"/>
-              </w:rPr>
-              <w:t>TommyEnrichedJSON</w:t>
-            </w:r>
-            <w:r>
-              <w:rPr>
-                <w:b w:val="false"/>
-                <w:bCs w:val="false"/>
-                <w:i w:val="false"/>
-                <w:iCs w:val="false"/>
-                <w:strike w:val="false"/>
-                <w:dstrike w:val="false"/>
-                <w:outline w:val="false"/>
-                <w:shadow w:val="false"/>
-                <w:color w:val="000000"/>
-                <w:sz w:val="24"/>
-                <w:szCs w:val="24"/>
-                <w:u w:val="none"/>
-              </w:rPr>
-              <w:t>&gt;</w:t>
-            </w:r>
-            <w:r>
-              <w:rPr>
-                <w:b w:val="false"/>
-                <w:bCs w:val="false"/>
-                <w:i w:val="false"/>
-                <w:iCs w:val="false"/>
-                <w:strike w:val="false"/>
-                <w:dstrike w:val="false"/>
-                <w:outline w:val="false"/>
-                <w:shadow w:val="false"/>
-                <w:color w:val="000000"/>
-                <w:sz w:val="24"/>
-                <w:szCs w:val="24"/>
-                <w:u w:val="none"/>
-              </w:rPr>
-              <w:t xml:space="preserve"> – </w:t>
-            </w:r>
-            <w:r>
-              <w:rPr>
-                <w:b w:val="false"/>
-                <w:bCs w:val="false"/>
-                <w:i w:val="false"/>
-                <w:iCs w:val="false"/>
-                <w:strike w:val="false"/>
-                <w:dstrike w:val="false"/>
-                <w:outline w:val="false"/>
-                <w:shadow w:val="false"/>
-                <w:color w:val="000000"/>
-                <w:sz w:val="24"/>
-                <w:szCs w:val="24"/>
-                <w:u w:val="none"/>
-              </w:rPr>
-              <w:t xml:space="preserve">Map containing all the serviziID as keys and the </w:t>
-            </w:r>
-            <w:r>
-              <w:rPr>
-                <w:b w:val="false"/>
-                <w:bCs w:val="false"/>
-                <w:i w:val="false"/>
-                <w:iCs w:val="false"/>
-                <w:strike w:val="false"/>
-                <w:dstrike w:val="false"/>
-                <w:outline w:val="false"/>
-                <w:shadow w:val="false"/>
-                <w:color w:val="000000"/>
-                <w:sz w:val="24"/>
-                <w:szCs w:val="24"/>
-                <w:u w:val="none"/>
-              </w:rPr>
-              <w:t xml:space="preserve">enriched representation of the servizi </w:t>
-            </w:r>
-            <w:r>
-              <w:rPr>
-                <w:b w:val="false"/>
-                <w:bCs w:val="false"/>
-                <w:i w:val="false"/>
-                <w:iCs w:val="false"/>
-                <w:strike w:val="false"/>
-                <w:dstrike w:val="false"/>
-                <w:outline w:val="false"/>
-                <w:shadow w:val="false"/>
-                <w:color w:val="000000"/>
-                <w:sz w:val="24"/>
-                <w:szCs w:val="24"/>
-                <w:u w:val="none"/>
-              </w:rPr>
-              <w:t>as values</w:t>
-            </w:r>
-            <w:r>
-              <w:rPr>
-                <w:b w:val="false"/>
-                <w:bCs w:val="false"/>
-                <w:i w:val="false"/>
-                <w:iCs w:val="false"/>
-                <w:strike w:val="false"/>
-                <w:dstrike w:val="false"/>
-                <w:outline w:val="false"/>
-                <w:shadow w:val="false"/>
-                <w:color w:val="000000"/>
-                <w:sz w:val="24"/>
-                <w:szCs w:val="24"/>
-                <w:u w:val="none"/>
-              </w:rPr>
-              <w:t xml:space="preserve"> (the raw servizio is in the json field).</w:t>
+              <w:t>serviziMap: HashMap&lt;String, TommyEnrichedJSON&gt; – Map containing all the serviziID as keys and the enriched representation of the servizi as values (the raw servizio is in the json field).</w:t>
             </w:r>
           </w:p>
           <w:p>
@@ -3777,18 +3301,14 @@
             <w:pPr>
               <w:pStyle w:val="Contenutotabella"/>
               <w:jc w:val="left"/>
-              <w:rPr>
-                <w:i/>
+              <w:rPr/>
+            </w:pPr>
+            <w:r>
+              <w:rPr>
+                <w:b w:val="false"/>
+                <w:bCs w:val="false"/>
                 <w:i/>
                 <w:iCs/>
-              </w:rPr>
-            </w:pPr>
-            <w:r>
-              <w:rPr>
-                <w:b w:val="false"/>
-                <w:bCs w:val="false"/>
-                <w:i/>
-                <w:iCs/>
                 <w:strike w:val="false"/>
                 <w:dstrike w:val="false"/>
                 <w:outline w:val="false"/>
@@ -3805,23 +3325,7 @@
             <w:pPr>
               <w:pStyle w:val="Contenutotabella"/>
               <w:jc w:val="left"/>
-              <w:rPr>
-                <w:rFonts w:ascii="Liberation Serif" w:hAnsi="Liberation Serif"/>
-                <w:b w:val="false"/>
-                <w:b w:val="false"/>
-                <w:bCs w:val="false"/>
-                <w:i w:val="false"/>
-                <w:i w:val="false"/>
-                <w:iCs w:val="false"/>
-                <w:strike w:val="false"/>
-                <w:dstrike w:val="false"/>
-                <w:outline w:val="false"/>
-                <w:shadow w:val="false"/>
-                <w:color w:val="000000"/>
-                <w:sz w:val="24"/>
-                <w:szCs w:val="24"/>
-                <w:u w:val="none"/>
-              </w:rPr>
+              <w:rPr/>
             </w:pPr>
             <w:r>
               <w:rPr>
@@ -3849,23 +3353,7 @@
                 <w:numId w:val="2"/>
               </w:numPr>
               <w:jc w:val="left"/>
-              <w:rPr>
-                <w:rFonts w:ascii="Liberation Serif" w:hAnsi="Liberation Serif"/>
-                <w:b w:val="false"/>
-                <w:b w:val="false"/>
-                <w:bCs w:val="false"/>
-                <w:i w:val="false"/>
-                <w:i w:val="false"/>
-                <w:iCs w:val="false"/>
-                <w:strike w:val="false"/>
-                <w:dstrike w:val="false"/>
-                <w:outline w:val="false"/>
-                <w:shadow w:val="false"/>
-                <w:color w:val="000000"/>
-                <w:sz w:val="24"/>
-                <w:szCs w:val="24"/>
-                <w:u w:val="none"/>
-              </w:rPr>
+              <w:rPr/>
             </w:pPr>
             <w:r>
               <w:rPr>
@@ -3913,18 +3401,14 @@
             <w:pPr>
               <w:pStyle w:val="Contenutotabella"/>
               <w:jc w:val="left"/>
-              <w:rPr>
-                <w:i/>
+              <w:rPr/>
+            </w:pPr>
+            <w:r>
+              <w:rPr>
+                <w:b w:val="false"/>
+                <w:bCs w:val="false"/>
                 <w:i/>
                 <w:iCs/>
-              </w:rPr>
-            </w:pPr>
-            <w:r>
-              <w:rPr>
-                <w:b w:val="false"/>
-                <w:bCs w:val="false"/>
-                <w:i/>
-                <w:iCs/>
                 <w:strike w:val="false"/>
                 <w:dstrike w:val="false"/>
                 <w:outline w:val="false"/>
@@ -3941,23 +3425,7 @@
             <w:pPr>
               <w:pStyle w:val="Contenutotabella"/>
               <w:jc w:val="left"/>
-              <w:rPr>
-                <w:rFonts w:ascii="Liberation Serif" w:hAnsi="Liberation Serif"/>
-                <w:b w:val="false"/>
-                <w:b w:val="false"/>
-                <w:bCs w:val="false"/>
-                <w:i w:val="false"/>
-                <w:i w:val="false"/>
-                <w:iCs w:val="false"/>
-                <w:strike w:val="false"/>
-                <w:dstrike w:val="false"/>
-                <w:outline w:val="false"/>
-                <w:shadow w:val="false"/>
-                <w:color w:val="000000"/>
-                <w:sz w:val="24"/>
-                <w:szCs w:val="24"/>
-                <w:u w:val="none"/>
-              </w:rPr>
+              <w:rPr/>
             </w:pPr>
             <w:r>
               <w:rPr>
@@ -3985,23 +3453,7 @@
                 <w:numId w:val="2"/>
               </w:numPr>
               <w:jc w:val="left"/>
-              <w:rPr>
-                <w:rFonts w:ascii="Liberation Serif" w:hAnsi="Liberation Serif"/>
-                <w:b w:val="false"/>
-                <w:b w:val="false"/>
-                <w:bCs w:val="false"/>
-                <w:i w:val="false"/>
-                <w:i w:val="false"/>
-                <w:iCs w:val="false"/>
-                <w:strike w:val="false"/>
-                <w:dstrike w:val="false"/>
-                <w:outline w:val="false"/>
-                <w:shadow w:val="false"/>
-                <w:color w:val="000000"/>
-                <w:sz w:val="24"/>
-                <w:szCs w:val="24"/>
-                <w:u w:val="none"/>
-              </w:rPr>
+              <w:rPr/>
             </w:pPr>
             <w:r>
               <w:rPr>
@@ -5533,6 +4985,669 @@
                 <w:u w:val="none"/>
               </w:rPr>
               <w:t>The DB Manager Actor is alive but it in erroneus state</w:t>
+            </w:r>
+          </w:p>
+        </w:tc>
+      </w:tr>
+      <w:tr>
+        <w:trPr/>
+        <w:tc>
+          <w:tcPr>
+            <w:tcW w:w="4985" w:type="dxa"/>
+            <w:tcBorders>
+              <w:left w:val="single" w:sz="4" w:space="0" w:color="000000"/>
+              <w:bottom w:val="single" w:sz="4" w:space="0" w:color="000000"/>
+            </w:tcBorders>
+            <w:shd w:fill="auto" w:val="clear"/>
+          </w:tcPr>
+          <w:p>
+            <w:pPr>
+              <w:pStyle w:val="Contenutotabella"/>
+              <w:jc w:val="left"/>
+              <w:rPr/>
+            </w:pPr>
+            <w:r>
+              <w:rPr>
+                <w:b w:val="false"/>
+                <w:bCs w:val="false"/>
+                <w:i w:val="false"/>
+                <w:iCs w:val="false"/>
+                <w:strike w:val="false"/>
+                <w:dstrike w:val="false"/>
+                <w:outline w:val="false"/>
+                <w:shadow w:val="false"/>
+                <w:color w:val="000000"/>
+                <w:sz w:val="24"/>
+                <w:szCs w:val="24"/>
+                <w:u w:val="single"/>
+              </w:rPr>
+              <w:t>Is</w:t>
+            </w:r>
+            <w:r>
+              <w:rPr>
+                <w:rFonts w:eastAsia="SimSun" w:cs="Mangal"/>
+                <w:b w:val="false"/>
+                <w:bCs w:val="false"/>
+                <w:i w:val="false"/>
+                <w:iCs w:val="false"/>
+                <w:strike w:val="false"/>
+                <w:dstrike w:val="false"/>
+                <w:outline w:val="false"/>
+                <w:shadow w:val="false"/>
+                <w:color w:val="000000"/>
+                <w:kern w:val="2"/>
+                <w:sz w:val="24"/>
+                <w:szCs w:val="24"/>
+                <w:u w:val="single"/>
+                <w:lang w:val="en-US" w:eastAsia="zh-CN" w:bidi="hi-IN"/>
+              </w:rPr>
+              <w:t>ServizioByID</w:t>
+            </w:r>
+            <w:r>
+              <w:rPr>
+                <w:b w:val="false"/>
+                <w:bCs w:val="false"/>
+                <w:i w:val="false"/>
+                <w:iCs w:val="false"/>
+                <w:strike w:val="false"/>
+                <w:dstrike w:val="false"/>
+                <w:outline w:val="false"/>
+                <w:shadow w:val="false"/>
+                <w:color w:val="000000"/>
+                <w:sz w:val="24"/>
+                <w:szCs w:val="24"/>
+                <w:u w:val="single"/>
+              </w:rPr>
+              <w:t>Present</w:t>
+            </w:r>
+          </w:p>
+          <w:p>
+            <w:pPr>
+              <w:pStyle w:val="Contenutotabella"/>
+              <w:jc w:val="left"/>
+              <w:rPr/>
+            </w:pPr>
+            <w:r>
+              <w:rPr>
+                <w:b w:val="false"/>
+                <w:bCs w:val="false"/>
+                <w:i w:val="false"/>
+                <w:iCs w:val="false"/>
+                <w:strike w:val="false"/>
+                <w:dstrike w:val="false"/>
+                <w:outline w:val="false"/>
+                <w:shadow w:val="false"/>
+                <w:color w:val="000000"/>
+                <w:sz w:val="24"/>
+                <w:szCs w:val="24"/>
+                <w:u w:val="none"/>
+              </w:rPr>
+              <w:t xml:space="preserve">Asks if the given </w:t>
+            </w:r>
+            <w:r>
+              <w:rPr>
+                <w:rFonts w:eastAsia="SimSun" w:cs="Mangal"/>
+                <w:b w:val="false"/>
+                <w:bCs w:val="false"/>
+                <w:i w:val="false"/>
+                <w:iCs w:val="false"/>
+                <w:strike w:val="false"/>
+                <w:dstrike w:val="false"/>
+                <w:outline w:val="false"/>
+                <w:shadow w:val="false"/>
+                <w:color w:val="000000"/>
+                <w:kern w:val="2"/>
+                <w:sz w:val="24"/>
+                <w:szCs w:val="24"/>
+                <w:u w:val="none"/>
+                <w:lang w:val="en-US" w:eastAsia="zh-CN" w:bidi="hi-IN"/>
+              </w:rPr>
+              <w:t>servizio</w:t>
+            </w:r>
+            <w:r>
+              <w:rPr>
+                <w:b w:val="false"/>
+                <w:bCs w:val="false"/>
+                <w:i w:val="false"/>
+                <w:iCs w:val="false"/>
+                <w:strike w:val="false"/>
+                <w:dstrike w:val="false"/>
+                <w:outline w:val="false"/>
+                <w:shadow w:val="false"/>
+                <w:color w:val="000000"/>
+                <w:sz w:val="24"/>
+                <w:szCs w:val="24"/>
+                <w:u w:val="none"/>
+              </w:rPr>
+              <w:t xml:space="preserve"> is present in the DB </w:t>
+            </w:r>
+            <w:r>
+              <w:rPr>
+                <w:b w:val="false"/>
+                <w:bCs w:val="false"/>
+                <w:i w:val="false"/>
+                <w:iCs w:val="false"/>
+                <w:strike w:val="false"/>
+                <w:dstrike w:val="false"/>
+                <w:outline w:val="false"/>
+                <w:shadow w:val="false"/>
+                <w:color w:val="000000"/>
+                <w:sz w:val="24"/>
+                <w:szCs w:val="24"/>
+                <w:u w:val="none"/>
+              </w:rPr>
+              <w:t>in the given collection</w:t>
+            </w:r>
+          </w:p>
+          <w:p>
+            <w:pPr>
+              <w:pStyle w:val="Contenutotabella"/>
+              <w:numPr>
+                <w:ilvl w:val="0"/>
+                <w:numId w:val="1"/>
+              </w:numPr>
+              <w:jc w:val="left"/>
+              <w:rPr/>
+            </w:pPr>
+            <w:r>
+              <w:rPr>
+                <w:b w:val="false"/>
+                <w:bCs w:val="false"/>
+                <w:i w:val="false"/>
+                <w:iCs w:val="false"/>
+                <w:strike w:val="false"/>
+                <w:dstrike w:val="false"/>
+                <w:outline w:val="false"/>
+                <w:shadow w:val="false"/>
+                <w:color w:val="000000"/>
+                <w:sz w:val="24"/>
+                <w:szCs w:val="24"/>
+                <w:u w:val="none"/>
+              </w:rPr>
+              <w:t>I</w:t>
+            </w:r>
+            <w:r>
+              <w:rPr>
+                <w:b w:val="false"/>
+                <w:bCs w:val="false"/>
+                <w:i w:val="false"/>
+                <w:iCs w:val="false"/>
+                <w:strike w:val="false"/>
+                <w:dstrike w:val="false"/>
+                <w:outline w:val="false"/>
+                <w:shadow w:val="false"/>
+                <w:color w:val="000000"/>
+                <w:sz w:val="24"/>
+                <w:szCs w:val="24"/>
+                <w:u w:val="none"/>
+              </w:rPr>
+              <w:t>D: String – ID of the wanted Servizio</w:t>
+            </w:r>
+          </w:p>
+          <w:p>
+            <w:pPr>
+              <w:pStyle w:val="Contenutotabella"/>
+              <w:numPr>
+                <w:ilvl w:val="0"/>
+                <w:numId w:val="1"/>
+              </w:numPr>
+              <w:jc w:val="left"/>
+              <w:rPr/>
+            </w:pPr>
+            <w:r>
+              <w:rPr>
+                <w:b w:val="false"/>
+                <w:bCs w:val="false"/>
+                <w:i w:val="false"/>
+                <w:iCs w:val="false"/>
+                <w:strike w:val="false"/>
+                <w:dstrike w:val="false"/>
+                <w:outline w:val="false"/>
+                <w:shadow w:val="false"/>
+                <w:color w:val="000000"/>
+                <w:sz w:val="24"/>
+                <w:szCs w:val="24"/>
+                <w:u w:val="none"/>
+              </w:rPr>
+              <w:t>collectionName: String – Name of the collection where to look for the Servizio.</w:t>
+            </w:r>
+          </w:p>
+        </w:tc>
+        <w:tc>
+          <w:tcPr>
+            <w:tcW w:w="4989" w:type="dxa"/>
+            <w:tcBorders>
+              <w:left w:val="single" w:sz="4" w:space="0" w:color="000000"/>
+              <w:bottom w:val="single" w:sz="4" w:space="0" w:color="000000"/>
+              <w:right w:val="single" w:sz="4" w:space="0" w:color="000000"/>
+            </w:tcBorders>
+            <w:shd w:fill="auto" w:val="clear"/>
+          </w:tcPr>
+          <w:p>
+            <w:pPr>
+              <w:pStyle w:val="Contenutotabella"/>
+              <w:jc w:val="left"/>
+              <w:rPr/>
+            </w:pPr>
+            <w:r>
+              <w:rPr>
+                <w:b w:val="false"/>
+                <w:bCs w:val="false"/>
+                <w:i w:val="false"/>
+                <w:iCs w:val="false"/>
+                <w:strike w:val="false"/>
+                <w:dstrike w:val="false"/>
+                <w:outline w:val="false"/>
+                <w:shadow w:val="false"/>
+                <w:color w:val="000000"/>
+                <w:sz w:val="24"/>
+                <w:szCs w:val="24"/>
+                <w:u w:val="single"/>
+              </w:rPr>
+              <w:t>ServizioByIDFound</w:t>
+            </w:r>
+          </w:p>
+          <w:p>
+            <w:pPr>
+              <w:pStyle w:val="Contenutotabella"/>
+              <w:jc w:val="left"/>
+              <w:rPr/>
+            </w:pPr>
+            <w:r>
+              <w:rPr>
+                <w:b w:val="false"/>
+                <w:bCs w:val="false"/>
+                <w:i/>
+                <w:iCs/>
+                <w:strike w:val="false"/>
+                <w:dstrike w:val="false"/>
+                <w:outline w:val="false"/>
+                <w:shadow w:val="false"/>
+                <w:color w:val="000000"/>
+                <w:sz w:val="24"/>
+                <w:szCs w:val="24"/>
+                <w:u w:val="none"/>
+              </w:rPr>
+              <w:t xml:space="preserve">(isa </w:t>
+            </w:r>
+            <w:r>
+              <w:rPr>
+                <w:rFonts w:eastAsia="SimSun" w:cs="Mangal"/>
+                <w:b w:val="false"/>
+                <w:bCs w:val="false"/>
+                <w:i/>
+                <w:iCs/>
+                <w:strike w:val="false"/>
+                <w:dstrike w:val="false"/>
+                <w:outline w:val="false"/>
+                <w:shadow w:val="false"/>
+                <w:color w:val="000000"/>
+                <w:kern w:val="2"/>
+                <w:sz w:val="24"/>
+                <w:szCs w:val="24"/>
+                <w:u w:val="none"/>
+                <w:lang w:val="en-US" w:eastAsia="zh-CN" w:bidi="hi-IN"/>
+              </w:rPr>
+              <w:t>Reply</w:t>
+            </w:r>
+            <w:r>
+              <w:rPr>
+                <w:b w:val="false"/>
+                <w:bCs w:val="false"/>
+                <w:i/>
+                <w:iCs/>
+                <w:strike w:val="false"/>
+                <w:dstrike w:val="false"/>
+                <w:outline w:val="false"/>
+                <w:shadow w:val="false"/>
+                <w:color w:val="000000"/>
+                <w:sz w:val="24"/>
+                <w:szCs w:val="24"/>
+                <w:u w:val="none"/>
+              </w:rPr>
+              <w:t>)</w:t>
+            </w:r>
+          </w:p>
+          <w:p>
+            <w:pPr>
+              <w:pStyle w:val="Contenutotabella"/>
+              <w:jc w:val="left"/>
+              <w:rPr/>
+            </w:pPr>
+            <w:r>
+              <w:rPr>
+                <w:b w:val="false"/>
+                <w:bCs w:val="false"/>
+                <w:i w:val="false"/>
+                <w:iCs w:val="false"/>
+                <w:strike w:val="false"/>
+                <w:dstrike w:val="false"/>
+                <w:outline w:val="false"/>
+                <w:shadow w:val="false"/>
+                <w:color w:val="000000"/>
+                <w:sz w:val="24"/>
+                <w:szCs w:val="24"/>
+                <w:u w:val="none"/>
+              </w:rPr>
+              <w:t>The servizio ID was present in the given collection</w:t>
+            </w:r>
+          </w:p>
+          <w:p>
+            <w:pPr>
+              <w:pStyle w:val="Contenutotabella"/>
+              <w:numPr>
+                <w:ilvl w:val="0"/>
+                <w:numId w:val="2"/>
+              </w:numPr>
+              <w:jc w:val="left"/>
+              <w:rPr/>
+            </w:pPr>
+            <w:r>
+              <w:rPr>
+                <w:b w:val="false"/>
+                <w:bCs w:val="false"/>
+                <w:i w:val="false"/>
+                <w:iCs w:val="false"/>
+                <w:strike w:val="false"/>
+                <w:dstrike w:val="false"/>
+                <w:outline w:val="false"/>
+                <w:shadow w:val="false"/>
+                <w:color w:val="000000"/>
+                <w:sz w:val="24"/>
+                <w:szCs w:val="24"/>
+                <w:u w:val="none"/>
+              </w:rPr>
+              <w:t>ID: String - ID of the servizio.</w:t>
+            </w:r>
+          </w:p>
+          <w:p>
+            <w:pPr>
+              <w:pStyle w:val="Contenutotabella"/>
+              <w:numPr>
+                <w:ilvl w:val="0"/>
+                <w:numId w:val="2"/>
+              </w:numPr>
+              <w:jc w:val="left"/>
+              <w:rPr/>
+            </w:pPr>
+            <w:r>
+              <w:rPr>
+                <w:b w:val="false"/>
+                <w:bCs w:val="false"/>
+                <w:i w:val="false"/>
+                <w:iCs w:val="false"/>
+                <w:strike w:val="false"/>
+                <w:dstrike w:val="false"/>
+                <w:outline w:val="false"/>
+                <w:shadow w:val="false"/>
+                <w:color w:val="000000"/>
+                <w:sz w:val="24"/>
+                <w:szCs w:val="24"/>
+                <w:u w:val="none"/>
+              </w:rPr>
+              <w:t>collectionName: String – Name of the collection where the Servizio was found.</w:t>
+            </w:r>
+          </w:p>
+          <w:p>
+            <w:pPr>
+              <w:pStyle w:val="Contenutotabella"/>
+              <w:jc w:val="left"/>
+              <w:rPr/>
+            </w:pPr>
+            <w:r>
+              <w:rPr>
+                <w:b w:val="false"/>
+                <w:bCs w:val="false"/>
+                <w:i w:val="false"/>
+                <w:iCs w:val="false"/>
+                <w:strike w:val="false"/>
+                <w:dstrike w:val="false"/>
+                <w:outline w:val="false"/>
+                <w:shadow w:val="false"/>
+                <w:color w:val="000000"/>
+                <w:sz w:val="24"/>
+                <w:szCs w:val="24"/>
+                <w:u w:val="single"/>
+              </w:rPr>
+              <w:t>ServizioByIDNotFound</w:t>
+            </w:r>
+          </w:p>
+          <w:p>
+            <w:pPr>
+              <w:pStyle w:val="Contenutotabella"/>
+              <w:jc w:val="left"/>
+              <w:rPr/>
+            </w:pPr>
+            <w:r>
+              <w:rPr>
+                <w:b w:val="false"/>
+                <w:bCs w:val="false"/>
+                <w:i/>
+                <w:iCs/>
+                <w:strike w:val="false"/>
+                <w:dstrike w:val="false"/>
+                <w:outline w:val="false"/>
+                <w:shadow w:val="false"/>
+                <w:color w:val="000000"/>
+                <w:sz w:val="24"/>
+                <w:szCs w:val="24"/>
+                <w:u w:val="none"/>
+              </w:rPr>
+              <w:t>(isa DBOperationFaillure)</w:t>
+            </w:r>
+          </w:p>
+          <w:p>
+            <w:pPr>
+              <w:pStyle w:val="Contenutotabella"/>
+              <w:jc w:val="left"/>
+              <w:rPr/>
+            </w:pPr>
+            <w:r>
+              <w:rPr>
+                <w:b w:val="false"/>
+                <w:bCs w:val="false"/>
+                <w:i w:val="false"/>
+                <w:iCs w:val="false"/>
+                <w:strike w:val="false"/>
+                <w:dstrike w:val="false"/>
+                <w:outline w:val="false"/>
+                <w:shadow w:val="false"/>
+                <w:color w:val="000000"/>
+                <w:sz w:val="24"/>
+                <w:szCs w:val="24"/>
+                <w:u w:val="none"/>
+              </w:rPr>
+              <w:t>The servizio ID wasn’t present in the given collection</w:t>
+            </w:r>
+          </w:p>
+          <w:p>
+            <w:pPr>
+              <w:pStyle w:val="Contenutotabella"/>
+              <w:numPr>
+                <w:ilvl w:val="0"/>
+                <w:numId w:val="2"/>
+              </w:numPr>
+              <w:jc w:val="left"/>
+              <w:rPr/>
+            </w:pPr>
+            <w:r>
+              <w:rPr>
+                <w:b w:val="false"/>
+                <w:bCs w:val="false"/>
+                <w:i w:val="false"/>
+                <w:iCs w:val="false"/>
+                <w:strike w:val="false"/>
+                <w:dstrike w:val="false"/>
+                <w:outline w:val="false"/>
+                <w:shadow w:val="false"/>
+                <w:color w:val="000000"/>
+                <w:sz w:val="24"/>
+                <w:szCs w:val="24"/>
+                <w:u w:val="none"/>
+              </w:rPr>
+              <w:t>ID: String - ID of the retreived servizio.</w:t>
+            </w:r>
+          </w:p>
+          <w:p>
+            <w:pPr>
+              <w:pStyle w:val="Contenutotabella"/>
+              <w:numPr>
+                <w:ilvl w:val="0"/>
+                <w:numId w:val="2"/>
+              </w:numPr>
+              <w:jc w:val="left"/>
+              <w:rPr/>
+            </w:pPr>
+            <w:r>
+              <w:rPr>
+                <w:b w:val="false"/>
+                <w:bCs w:val="false"/>
+                <w:i w:val="false"/>
+                <w:iCs w:val="false"/>
+                <w:strike w:val="false"/>
+                <w:dstrike w:val="false"/>
+                <w:outline w:val="false"/>
+                <w:shadow w:val="false"/>
+                <w:color w:val="000000"/>
+                <w:sz w:val="24"/>
+                <w:szCs w:val="24"/>
+                <w:u w:val="none"/>
+              </w:rPr>
+              <w:t xml:space="preserve">collectionName: String – Name of the collection where the Servizio was </w:t>
+            </w:r>
+            <w:r>
+              <w:rPr>
+                <w:b w:val="false"/>
+                <w:bCs w:val="false"/>
+                <w:i w:val="false"/>
+                <w:iCs w:val="false"/>
+                <w:strike w:val="false"/>
+                <w:dstrike w:val="false"/>
+                <w:outline w:val="false"/>
+                <w:shadow w:val="false"/>
+                <w:color w:val="000000"/>
+                <w:sz w:val="24"/>
+                <w:szCs w:val="24"/>
+                <w:u w:val="none"/>
+              </w:rPr>
+              <w:t xml:space="preserve">to be </w:t>
+            </w:r>
+            <w:r>
+              <w:rPr>
+                <w:b w:val="false"/>
+                <w:bCs w:val="false"/>
+                <w:i w:val="false"/>
+                <w:iCs w:val="false"/>
+                <w:strike w:val="false"/>
+                <w:dstrike w:val="false"/>
+                <w:outline w:val="false"/>
+                <w:shadow w:val="false"/>
+                <w:color w:val="000000"/>
+                <w:sz w:val="24"/>
+                <w:szCs w:val="24"/>
+                <w:u w:val="none"/>
+              </w:rPr>
+              <w:t>found.</w:t>
+            </w:r>
+          </w:p>
+          <w:p>
+            <w:pPr>
+              <w:pStyle w:val="Contenutotabella"/>
+              <w:jc w:val="left"/>
+              <w:rPr/>
+            </w:pPr>
+            <w:r>
+              <w:rPr>
+                <w:b w:val="false"/>
+                <w:bCs w:val="false"/>
+                <w:i w:val="false"/>
+                <w:iCs w:val="false"/>
+                <w:strike w:val="false"/>
+                <w:dstrike w:val="false"/>
+                <w:outline w:val="false"/>
+                <w:shadow w:val="false"/>
+                <w:color w:val="000000"/>
+                <w:sz w:val="24"/>
+                <w:szCs w:val="24"/>
+                <w:u w:val="single"/>
+              </w:rPr>
+              <w:t>CollectionNotFound</w:t>
+            </w:r>
+          </w:p>
+          <w:p>
+            <w:pPr>
+              <w:pStyle w:val="Contenutotabella"/>
+              <w:jc w:val="left"/>
+              <w:rPr/>
+            </w:pPr>
+            <w:r>
+              <w:rPr>
+                <w:b w:val="false"/>
+                <w:bCs w:val="false"/>
+                <w:i/>
+                <w:iCs/>
+                <w:strike w:val="false"/>
+                <w:dstrike w:val="false"/>
+                <w:outline w:val="false"/>
+                <w:shadow w:val="false"/>
+                <w:color w:val="000000"/>
+                <w:sz w:val="24"/>
+                <w:szCs w:val="24"/>
+                <w:u w:val="none"/>
+              </w:rPr>
+              <w:t>(isa DBOperationFaillure)</w:t>
+            </w:r>
+          </w:p>
+          <w:p>
+            <w:pPr>
+              <w:pStyle w:val="Contenutotabella"/>
+              <w:jc w:val="left"/>
+              <w:rPr/>
+            </w:pPr>
+            <w:r>
+              <w:rPr>
+                <w:b w:val="false"/>
+                <w:bCs w:val="false"/>
+                <w:i w:val="false"/>
+                <w:iCs w:val="false"/>
+                <w:strike w:val="false"/>
+                <w:dstrike w:val="false"/>
+                <w:outline w:val="false"/>
+                <w:shadow w:val="false"/>
+                <w:color w:val="000000"/>
+                <w:sz w:val="24"/>
+                <w:szCs w:val="24"/>
+                <w:u w:val="none"/>
+              </w:rPr>
+              <w:t>The given collection is not present in the DB</w:t>
+            </w:r>
+          </w:p>
+          <w:p>
+            <w:pPr>
+              <w:pStyle w:val="Contenutotabella"/>
+              <w:numPr>
+                <w:ilvl w:val="0"/>
+                <w:numId w:val="2"/>
+              </w:numPr>
+              <w:jc w:val="left"/>
+              <w:rPr/>
+            </w:pPr>
+            <w:r>
+              <w:rPr>
+                <w:b w:val="false"/>
+                <w:bCs w:val="false"/>
+                <w:i w:val="false"/>
+                <w:iCs w:val="false"/>
+                <w:strike w:val="false"/>
+                <w:dstrike w:val="false"/>
+                <w:outline w:val="false"/>
+                <w:shadow w:val="false"/>
+                <w:color w:val="000000"/>
+                <w:sz w:val="24"/>
+                <w:szCs w:val="24"/>
+                <w:u w:val="none"/>
+              </w:rPr>
+              <w:t>collectionName: String – Name of the collection where the Servizio was found.</w:t>
             </w:r>
           </w:p>
         </w:tc>
@@ -11913,7 +12028,7 @@
     <w:qFormat/>
     <w:pPr>
       <w:widowControl/>
-      <w:overflowPunct w:val="false"/>
+      <w:overflowPunct w:val="true"/>
       <w:bidi w:val="0"/>
       <w:spacing w:before="0" w:after="0"/>
       <w:jc w:val="left"/>

</xml_diff>

<commit_message>
Added Posting/Error state to TommyEnrichedJSON and related handling (instead of having two separate tables)
</commit_message>
<xml_diff>
--- a/docs/Architecture/DB_Actor_API.docx
+++ b/docs/Architecture/DB_Actor_API.docx
@@ -335,9 +335,9 @@
     </w:p>
     <w:tbl>
       <w:tblPr>
-        <w:tblW w:w="9975" w:type="dxa"/>
+        <w:tblW w:w="9924" w:type="dxa"/>
         <w:jc w:val="left"/>
-        <w:tblInd w:w="0" w:type="dxa"/>
+        <w:tblInd w:w="51" w:type="dxa"/>
         <w:tblCellMar>
           <w:top w:w="55" w:type="dxa"/>
           <w:left w:w="55" w:type="dxa"/>
@@ -346,14 +346,14 @@
         </w:tblCellMar>
       </w:tblPr>
       <w:tblGrid>
-        <w:gridCol w:w="4985"/>
+        <w:gridCol w:w="4935"/>
         <w:gridCol w:w="4989"/>
       </w:tblGrid>
       <w:tr>
         <w:trPr/>
         <w:tc>
           <w:tcPr>
-            <w:tcW w:w="4985" w:type="dxa"/>
+            <w:tcW w:w="4935" w:type="dxa"/>
             <w:tcBorders>
               <w:top w:val="single" w:sz="4" w:space="0" w:color="000000"/>
               <w:left w:val="single" w:sz="4" w:space="0" w:color="000000"/>
@@ -459,7 +459,7 @@
         <w:trPr/>
         <w:tc>
           <w:tcPr>
-            <w:tcW w:w="4985" w:type="dxa"/>
+            <w:tcW w:w="4935" w:type="dxa"/>
             <w:tcBorders>
               <w:left w:val="single" w:sz="4" w:space="0" w:color="000000"/>
               <w:bottom w:val="single" w:sz="4" w:space="0" w:color="000000"/>
@@ -997,7 +997,7 @@
         <w:trPr/>
         <w:tc>
           <w:tcPr>
-            <w:tcW w:w="4985" w:type="dxa"/>
+            <w:tcW w:w="4935" w:type="dxa"/>
             <w:tcBorders>
               <w:left w:val="single" w:sz="4" w:space="0" w:color="000000"/>
               <w:bottom w:val="single" w:sz="4" w:space="0" w:color="000000"/>
@@ -1302,7 +1302,7 @@
         <w:trPr/>
         <w:tc>
           <w:tcPr>
-            <w:tcW w:w="4985" w:type="dxa"/>
+            <w:tcW w:w="4935" w:type="dxa"/>
             <w:tcBorders>
               <w:left w:val="single" w:sz="4" w:space="0" w:color="000000"/>
               <w:bottom w:val="single" w:sz="4" w:space="0" w:color="000000"/>
@@ -2456,7 +2456,7 @@
         <w:trPr/>
         <w:tc>
           <w:tcPr>
-            <w:tcW w:w="4985" w:type="dxa"/>
+            <w:tcW w:w="4935" w:type="dxa"/>
             <w:tcBorders>
               <w:left w:val="single" w:sz="4" w:space="0" w:color="000000"/>
               <w:bottom w:val="single" w:sz="4" w:space="0" w:color="000000"/>
@@ -3114,7 +3114,7 @@
         <w:trPr/>
         <w:tc>
           <w:tcPr>
-            <w:tcW w:w="4985" w:type="dxa"/>
+            <w:tcW w:w="4935" w:type="dxa"/>
             <w:tcBorders>
               <w:left w:val="single" w:sz="4" w:space="0" w:color="000000"/>
               <w:bottom w:val="single" w:sz="4" w:space="0" w:color="000000"/>
@@ -3479,7 +3479,7 @@
         <w:trPr/>
         <w:tc>
           <w:tcPr>
-            <w:tcW w:w="4985" w:type="dxa"/>
+            <w:tcW w:w="4935" w:type="dxa"/>
             <w:tcBorders>
               <w:left w:val="single" w:sz="4" w:space="0" w:color="000000"/>
               <w:bottom w:val="single" w:sz="4" w:space="0" w:color="000000"/>
@@ -3784,7 +3784,7 @@
         <w:trPr/>
         <w:tc>
           <w:tcPr>
-            <w:tcW w:w="4985" w:type="dxa"/>
+            <w:tcW w:w="4935" w:type="dxa"/>
             <w:tcBorders>
               <w:left w:val="single" w:sz="4" w:space="0" w:color="000000"/>
               <w:bottom w:val="single" w:sz="4" w:space="0" w:color="000000"/>
@@ -4225,7 +4225,7 @@
         <w:trPr/>
         <w:tc>
           <w:tcPr>
-            <w:tcW w:w="4985" w:type="dxa"/>
+            <w:tcW w:w="4935" w:type="dxa"/>
             <w:tcBorders>
               <w:left w:val="single" w:sz="4" w:space="0" w:color="000000"/>
               <w:bottom w:val="single" w:sz="4" w:space="0" w:color="000000"/>
@@ -4993,7 +4993,7 @@
         <w:trPr/>
         <w:tc>
           <w:tcPr>
-            <w:tcW w:w="4985" w:type="dxa"/>
+            <w:tcW w:w="4935" w:type="dxa"/>
             <w:tcBorders>
               <w:left w:val="single" w:sz="4" w:space="0" w:color="000000"/>
               <w:bottom w:val="single" w:sz="4" w:space="0" w:color="000000"/>
@@ -5119,24 +5119,7 @@
                 <w:szCs w:val="24"/>
                 <w:u w:val="none"/>
               </w:rPr>
-              <w:t xml:space="preserve"> is present in the DB </w:t>
-            </w:r>
-            <w:r>
-              <w:rPr>
-                <w:b w:val="false"/>
-                <w:bCs w:val="false"/>
-                <w:i w:val="false"/>
-                <w:iCs w:val="false"/>
-                <w:strike w:val="false"/>
-                <w:dstrike w:val="false"/>
-                <w:outline w:val="false"/>
-                <w:shadow w:val="false"/>
-                <w:color w:val="000000"/>
-                <w:sz w:val="24"/>
-                <w:szCs w:val="24"/>
-                <w:u w:val="none"/>
-              </w:rPr>
-              <w:t>in the given collection</w:t>
+              <w:t xml:space="preserve"> is present in the DB in the given collection</w:t>
             </w:r>
           </w:p>
           <w:p>
@@ -5164,24 +5147,7 @@
                 <w:szCs w:val="24"/>
                 <w:u w:val="none"/>
               </w:rPr>
-              <w:t>I</w:t>
-            </w:r>
-            <w:r>
-              <w:rPr>
-                <w:b w:val="false"/>
-                <w:bCs w:val="false"/>
-                <w:i w:val="false"/>
-                <w:iCs w:val="false"/>
-                <w:strike w:val="false"/>
-                <w:dstrike w:val="false"/>
-                <w:outline w:val="false"/>
-                <w:shadow w:val="false"/>
-                <w:color w:val="000000"/>
-                <w:sz w:val="24"/>
-                <w:szCs w:val="24"/>
-                <w:u w:val="none"/>
-              </w:rPr>
-              <w:t>D: String – ID of the wanted Servizio</w:t>
+              <w:t>ID: String – ID of the wanted Servizio</w:t>
             </w:r>
           </w:p>
           <w:p>
@@ -5513,41 +5479,7 @@
                 <w:szCs w:val="24"/>
                 <w:u w:val="none"/>
               </w:rPr>
-              <w:t xml:space="preserve">collectionName: String – Name of the collection where the Servizio was </w:t>
-            </w:r>
-            <w:r>
-              <w:rPr>
-                <w:b w:val="false"/>
-                <w:bCs w:val="false"/>
-                <w:i w:val="false"/>
-                <w:iCs w:val="false"/>
-                <w:strike w:val="false"/>
-                <w:dstrike w:val="false"/>
-                <w:outline w:val="false"/>
-                <w:shadow w:val="false"/>
-                <w:color w:val="000000"/>
-                <w:sz w:val="24"/>
-                <w:szCs w:val="24"/>
-                <w:u w:val="none"/>
-              </w:rPr>
-              <w:t xml:space="preserve">to be </w:t>
-            </w:r>
-            <w:r>
-              <w:rPr>
-                <w:b w:val="false"/>
-                <w:bCs w:val="false"/>
-                <w:i w:val="false"/>
-                <w:iCs w:val="false"/>
-                <w:strike w:val="false"/>
-                <w:dstrike w:val="false"/>
-                <w:outline w:val="false"/>
-                <w:shadow w:val="false"/>
-                <w:color w:val="000000"/>
-                <w:sz w:val="24"/>
-                <w:szCs w:val="24"/>
-                <w:u w:val="none"/>
-              </w:rPr>
-              <w:t>found.</w:t>
+              <w:t>collectionName: String – Name of the collection where the Servizio was to be found.</w:t>
             </w:r>
           </w:p>
           <w:p>
@@ -5656,7 +5588,7 @@
         <w:trPr/>
         <w:tc>
           <w:tcPr>
-            <w:tcW w:w="4985" w:type="dxa"/>
+            <w:tcW w:w="4935" w:type="dxa"/>
             <w:tcBorders>
               <w:left w:val="single" w:sz="4" w:space="0" w:color="000000"/>
               <w:bottom w:val="single" w:sz="4" w:space="0" w:color="000000"/>
@@ -6908,7 +6840,7 @@
         <w:trPr/>
         <w:tc>
           <w:tcPr>
-            <w:tcW w:w="4985" w:type="dxa"/>
+            <w:tcW w:w="4935" w:type="dxa"/>
             <w:tcBorders>
               <w:left w:val="single" w:sz="4" w:space="0" w:color="000000"/>
               <w:bottom w:val="single" w:sz="4" w:space="0" w:color="000000"/>
@@ -7354,7 +7286,7 @@
         <w:trPr/>
         <w:tc>
           <w:tcPr>
-            <w:tcW w:w="4985" w:type="dxa"/>
+            <w:tcW w:w="4935" w:type="dxa"/>
             <w:tcBorders>
               <w:left w:val="single" w:sz="4" w:space="0" w:color="000000"/>
               <w:bottom w:val="single" w:sz="4" w:space="0" w:color="000000"/>
@@ -8263,7 +8195,7 @@
         <w:trPr/>
         <w:tc>
           <w:tcPr>
-            <w:tcW w:w="4985" w:type="dxa"/>
+            <w:tcW w:w="4935" w:type="dxa"/>
             <w:tcBorders>
               <w:left w:val="single" w:sz="4" w:space="0" w:color="000000"/>
               <w:bottom w:val="single" w:sz="4" w:space="0" w:color="000000"/>
@@ -9845,7 +9777,7 @@
         <w:trPr/>
         <w:tc>
           <w:tcPr>
-            <w:tcW w:w="4985" w:type="dxa"/>
+            <w:tcW w:w="4935" w:type="dxa"/>
             <w:tcBorders>
               <w:left w:val="single" w:sz="4" w:space="0" w:color="000000"/>
               <w:bottom w:val="single" w:sz="4" w:space="0" w:color="000000"/>
@@ -9856,23 +9788,7 @@
             <w:pPr>
               <w:pStyle w:val="Contenutotabella"/>
               <w:jc w:val="left"/>
-              <w:rPr>
-                <w:rFonts w:ascii="Liberation Serif" w:hAnsi="Liberation Serif"/>
-                <w:b w:val="false"/>
-                <w:b w:val="false"/>
-                <w:bCs w:val="false"/>
-                <w:i w:val="false"/>
-                <w:i w:val="false"/>
-                <w:iCs w:val="false"/>
-                <w:strike w:val="false"/>
-                <w:dstrike w:val="false"/>
-                <w:outline w:val="false"/>
-                <w:shadow w:val="false"/>
-                <w:color w:val="000000"/>
-                <w:sz w:val="24"/>
-                <w:szCs w:val="24"/>
-                <w:u w:val="none"/>
-              </w:rPr>
+              <w:rPr/>
             </w:pPr>
             <w:r>
               <w:rPr>
@@ -9889,47 +9805,65 @@
                 <w:szCs w:val="24"/>
                 <w:u w:val="single"/>
               </w:rPr>
-              <w:t>WriteNewServizioByID</w:t>
-            </w:r>
-          </w:p>
-          <w:p>
-            <w:pPr>
-              <w:pStyle w:val="Contenutotabella"/>
-              <w:jc w:val="left"/>
-              <w:rPr>
-                <w:rFonts w:ascii="Liberation Serif" w:hAnsi="Liberation Serif"/>
-                <w:b w:val="false"/>
-                <w:b w:val="false"/>
-                <w:bCs w:val="false"/>
-                <w:i w:val="false"/>
-                <w:i w:val="false"/>
-                <w:iCs w:val="false"/>
-                <w:strike w:val="false"/>
-                <w:dstrike w:val="false"/>
-                <w:outline w:val="false"/>
-                <w:shadow w:val="false"/>
-                <w:color w:val="000000"/>
-                <w:sz w:val="24"/>
-                <w:szCs w:val="24"/>
-                <w:u w:val="none"/>
-              </w:rPr>
-            </w:pPr>
-            <w:r>
-              <w:rPr>
-                <w:b w:val="false"/>
-                <w:bCs w:val="false"/>
-                <w:i w:val="false"/>
-                <w:iCs w:val="false"/>
-                <w:strike w:val="false"/>
-                <w:dstrike w:val="false"/>
-                <w:outline w:val="false"/>
-                <w:shadow w:val="false"/>
-                <w:color w:val="000000"/>
-                <w:sz w:val="24"/>
-                <w:szCs w:val="24"/>
-                <w:u w:val="none"/>
-              </w:rPr>
-              <w:t>Asks for the servizio to be written in the DB.</w:t>
+              <w:t>UpdateServizio</w:t>
+            </w:r>
+            <w:r>
+              <w:rPr>
+                <w:b w:val="false"/>
+                <w:bCs w:val="false"/>
+                <w:i w:val="false"/>
+                <w:iCs w:val="false"/>
+                <w:strike w:val="false"/>
+                <w:dstrike w:val="false"/>
+                <w:outline w:val="false"/>
+                <w:shadow w:val="false"/>
+                <w:color w:val="000000"/>
+                <w:sz w:val="24"/>
+                <w:szCs w:val="24"/>
+                <w:u w:val="single"/>
+              </w:rPr>
+              <w:t>Enriched</w:t>
+            </w:r>
+            <w:r>
+              <w:rPr>
+                <w:b w:val="false"/>
+                <w:bCs w:val="false"/>
+                <w:i w:val="false"/>
+                <w:iCs w:val="false"/>
+                <w:strike w:val="false"/>
+                <w:dstrike w:val="false"/>
+                <w:outline w:val="false"/>
+                <w:shadow w:val="false"/>
+                <w:color w:val="000000"/>
+                <w:sz w:val="24"/>
+                <w:szCs w:val="24"/>
+                <w:u w:val="single"/>
+              </w:rPr>
+              <w:t>ByID</w:t>
+            </w:r>
+          </w:p>
+          <w:p>
+            <w:pPr>
+              <w:pStyle w:val="Contenutotabella"/>
+              <w:jc w:val="left"/>
+              <w:rPr/>
+            </w:pPr>
+            <w:r>
+              <w:rPr>
+                <w:b w:val="false"/>
+                <w:bCs w:val="false"/>
+                <w:i w:val="false"/>
+                <w:iCs w:val="false"/>
+                <w:strike w:val="false"/>
+                <w:dstrike w:val="false"/>
+                <w:outline w:val="false"/>
+                <w:shadow w:val="false"/>
+                <w:color w:val="000000"/>
+                <w:sz w:val="24"/>
+                <w:szCs w:val="24"/>
+                <w:u w:val="none"/>
+              </w:rPr>
+              <w:t>Asks for the servizio to be updated in the DB with the data of a new one.</w:t>
             </w:r>
           </w:p>
           <w:p>
@@ -9940,23 +9874,7 @@
                 <w:numId w:val="2"/>
               </w:numPr>
               <w:jc w:val="left"/>
-              <w:rPr>
-                <w:rFonts w:ascii="Liberation Serif" w:hAnsi="Liberation Serif"/>
-                <w:b w:val="false"/>
-                <w:b w:val="false"/>
-                <w:bCs w:val="false"/>
-                <w:i w:val="false"/>
-                <w:i w:val="false"/>
-                <w:iCs w:val="false"/>
-                <w:strike w:val="false"/>
-                <w:dstrike w:val="false"/>
-                <w:outline w:val="false"/>
-                <w:shadow w:val="false"/>
-                <w:color w:val="000000"/>
-                <w:sz w:val="24"/>
-                <w:szCs w:val="24"/>
-                <w:u w:val="none"/>
-              </w:rPr>
+              <w:rPr/>
             </w:pPr>
             <w:r>
               <w:rPr>
@@ -9984,40 +9902,92 @@
                 <w:numId w:val="2"/>
               </w:numPr>
               <w:jc w:val="left"/>
-              <w:rPr>
-                <w:rFonts w:ascii="Liberation Serif" w:hAnsi="Liberation Serif"/>
-                <w:b w:val="false"/>
-                <w:b w:val="false"/>
-                <w:bCs w:val="false"/>
-                <w:i w:val="false"/>
-                <w:i w:val="false"/>
-                <w:iCs w:val="false"/>
-                <w:strike w:val="false"/>
-                <w:dstrike w:val="false"/>
-                <w:outline w:val="false"/>
-                <w:shadow w:val="false"/>
-                <w:color w:val="000000"/>
-                <w:sz w:val="24"/>
-                <w:szCs w:val="24"/>
-                <w:u w:val="none"/>
-              </w:rPr>
-            </w:pPr>
-            <w:r>
-              <w:rPr>
-                <w:b w:val="false"/>
-                <w:bCs w:val="false"/>
-                <w:i w:val="false"/>
-                <w:iCs w:val="false"/>
-                <w:strike w:val="false"/>
-                <w:dstrike w:val="false"/>
-                <w:outline w:val="false"/>
-                <w:shadow w:val="false"/>
-                <w:color w:val="000000"/>
-                <w:sz w:val="24"/>
-                <w:szCs w:val="24"/>
-                <w:u w:val="none"/>
-              </w:rPr>
-              <w:t>servizio: String JSON of the servizio</w:t>
+              <w:rPr/>
+            </w:pPr>
+            <w:r>
+              <w:rPr>
+                <w:b w:val="false"/>
+                <w:bCs w:val="false"/>
+                <w:i w:val="false"/>
+                <w:iCs w:val="false"/>
+                <w:strike w:val="false"/>
+                <w:dstrike w:val="false"/>
+                <w:outline w:val="false"/>
+                <w:shadow w:val="false"/>
+                <w:color w:val="000000"/>
+                <w:sz w:val="24"/>
+                <w:szCs w:val="24"/>
+                <w:u w:val="none"/>
+              </w:rPr>
+              <w:t>servizio</w:t>
+            </w:r>
+            <w:r>
+              <w:rPr>
+                <w:b w:val="false"/>
+                <w:bCs w:val="false"/>
+                <w:i w:val="false"/>
+                <w:iCs w:val="false"/>
+                <w:strike w:val="false"/>
+                <w:dstrike w:val="false"/>
+                <w:outline w:val="false"/>
+                <w:shadow w:val="false"/>
+                <w:color w:val="000000"/>
+                <w:sz w:val="24"/>
+                <w:szCs w:val="24"/>
+                <w:u w:val="none"/>
+              </w:rPr>
+              <w:t>Enriched</w:t>
+            </w:r>
+            <w:r>
+              <w:rPr>
+                <w:b w:val="false"/>
+                <w:bCs w:val="false"/>
+                <w:i w:val="false"/>
+                <w:iCs w:val="false"/>
+                <w:strike w:val="false"/>
+                <w:dstrike w:val="false"/>
+                <w:outline w:val="false"/>
+                <w:shadow w:val="false"/>
+                <w:color w:val="000000"/>
+                <w:sz w:val="24"/>
+                <w:szCs w:val="24"/>
+                <w:u w:val="none"/>
+              </w:rPr>
+              <w:t xml:space="preserve">: TommyEnrichedJSON – Object containing an enriched representation of the servizio </w:t>
+            </w:r>
+            <w:r>
+              <w:rPr>
+                <w:b w:val="false"/>
+                <w:bCs w:val="false"/>
+                <w:i w:val="false"/>
+                <w:iCs w:val="false"/>
+                <w:strike w:val="false"/>
+                <w:dstrike w:val="false"/>
+                <w:outline w:val="false"/>
+                <w:shadow w:val="false"/>
+                <w:color w:val="000000"/>
+                <w:sz w:val="24"/>
+                <w:szCs w:val="24"/>
+                <w:u w:val="none"/>
+              </w:rPr>
+              <w:t xml:space="preserve">to be updated </w:t>
+            </w:r>
+            <w:r>
+              <w:rPr>
+                <w:b w:val="false"/>
+                <w:bCs w:val="false"/>
+                <w:i w:val="false"/>
+                <w:iCs w:val="false"/>
+                <w:strike w:val="false"/>
+                <w:dstrike w:val="false"/>
+                <w:outline w:val="false"/>
+                <w:shadow w:val="false"/>
+                <w:color w:val="000000"/>
+                <w:sz w:val="24"/>
+                <w:szCs w:val="24"/>
+                <w:u w:val="none"/>
+              </w:rPr>
+              <w:t>(the raw servizio is in the json field).</w:t>
             </w:r>
           </w:p>
           <w:p>
@@ -10028,40 +9998,24 @@
                 <w:numId w:val="2"/>
               </w:numPr>
               <w:jc w:val="left"/>
-              <w:rPr>
-                <w:rFonts w:ascii="Liberation Serif" w:hAnsi="Liberation Serif"/>
-                <w:b w:val="false"/>
-                <w:b w:val="false"/>
-                <w:bCs w:val="false"/>
-                <w:i w:val="false"/>
-                <w:i w:val="false"/>
-                <w:iCs w:val="false"/>
-                <w:strike w:val="false"/>
-                <w:dstrike w:val="false"/>
-                <w:outline w:val="false"/>
-                <w:shadow w:val="false"/>
-                <w:color w:val="000000"/>
-                <w:sz w:val="24"/>
-                <w:szCs w:val="24"/>
-                <w:u w:val="none"/>
-              </w:rPr>
-            </w:pPr>
-            <w:r>
-              <w:rPr>
-                <w:b w:val="false"/>
-                <w:bCs w:val="false"/>
-                <w:i w:val="false"/>
-                <w:iCs w:val="false"/>
-                <w:strike w:val="false"/>
-                <w:dstrike w:val="false"/>
-                <w:outline w:val="false"/>
-                <w:shadow w:val="false"/>
-                <w:color w:val="000000"/>
-                <w:sz w:val="24"/>
-                <w:szCs w:val="24"/>
-                <w:u w:val="none"/>
-              </w:rPr>
-              <w:t>collectionName: String – Name of the collection where the Servizio is to be written.</w:t>
+              <w:rPr/>
+            </w:pPr>
+            <w:r>
+              <w:rPr>
+                <w:b w:val="false"/>
+                <w:bCs w:val="false"/>
+                <w:i w:val="false"/>
+                <w:iCs w:val="false"/>
+                <w:strike w:val="false"/>
+                <w:dstrike w:val="false"/>
+                <w:outline w:val="false"/>
+                <w:shadow w:val="false"/>
+                <w:color w:val="000000"/>
+                <w:sz w:val="24"/>
+                <w:szCs w:val="24"/>
+                <w:u w:val="none"/>
+              </w:rPr>
+              <w:t>collectionName: String – Name of the collection where the Servizio is to be found.</w:t>
             </w:r>
           </w:p>
         </w:tc>
@@ -10081,7 +10035,6 @@
               <w:jc w:val="left"/>
               <w:rPr/>
             </w:pPr>
-            <w:bookmarkStart w:id="4" w:name="__DdeLink__353_4222837155"/>
             <w:r>
               <w:rPr>
                 <w:b w:val="false"/>
@@ -10097,7 +10050,7 @@
                 <w:szCs w:val="24"/>
                 <w:u w:val="single"/>
               </w:rPr>
-              <w:t>WriteNewServizioByIDSuccess</w:t>
+              <w:t>UpdateServizioByIDSuccess</w:t>
             </w:r>
             <w:r>
               <w:rPr>
@@ -10116,25 +10069,19 @@
               </w:rPr>
               <w:t xml:space="preserve"> </w:t>
             </w:r>
-            <w:bookmarkEnd w:id="4"/>
-          </w:p>
-          <w:p>
-            <w:pPr>
-              <w:pStyle w:val="Contenutotabella"/>
-              <w:jc w:val="left"/>
-              <w:rPr>
-                <w:i/>
+          </w:p>
+          <w:p>
+            <w:pPr>
+              <w:pStyle w:val="Contenutotabella"/>
+              <w:jc w:val="left"/>
+              <w:rPr/>
+            </w:pPr>
+            <w:r>
+              <w:rPr>
+                <w:b w:val="false"/>
+                <w:bCs w:val="false"/>
                 <w:i/>
                 <w:iCs/>
-                <w:u w:val="none"/>
-              </w:rPr>
-            </w:pPr>
-            <w:r>
-              <w:rPr>
-                <w:b w:val="false"/>
-                <w:bCs w:val="false"/>
-                <w:i/>
-                <w:iCs/>
                 <w:strike w:val="false"/>
                 <w:dstrike w:val="false"/>
                 <w:outline w:val="false"/>
@@ -10151,40 +10098,24 @@
             <w:pPr>
               <w:pStyle w:val="Contenutotabella"/>
               <w:jc w:val="left"/>
-              <w:rPr>
-                <w:rFonts w:ascii="Liberation Serif" w:hAnsi="Liberation Serif"/>
-                <w:b w:val="false"/>
-                <w:b w:val="false"/>
-                <w:bCs w:val="false"/>
-                <w:i w:val="false"/>
-                <w:i w:val="false"/>
-                <w:iCs w:val="false"/>
-                <w:strike w:val="false"/>
-                <w:dstrike w:val="false"/>
-                <w:outline w:val="false"/>
-                <w:shadow w:val="false"/>
-                <w:color w:val="000000"/>
-                <w:sz w:val="24"/>
-                <w:szCs w:val="24"/>
-                <w:u w:val="none"/>
-              </w:rPr>
-            </w:pPr>
-            <w:r>
-              <w:rPr>
-                <w:b w:val="false"/>
-                <w:bCs w:val="false"/>
-                <w:i w:val="false"/>
-                <w:iCs w:val="false"/>
-                <w:strike w:val="false"/>
-                <w:dstrike w:val="false"/>
-                <w:outline w:val="false"/>
-                <w:shadow w:val="false"/>
-                <w:color w:val="000000"/>
-                <w:sz w:val="24"/>
-                <w:szCs w:val="24"/>
-                <w:u w:val="none"/>
-              </w:rPr>
-              <w:t>The servizio was written correctly</w:t>
+              <w:rPr/>
+            </w:pPr>
+            <w:r>
+              <w:rPr>
+                <w:b w:val="false"/>
+                <w:bCs w:val="false"/>
+                <w:i w:val="false"/>
+                <w:iCs w:val="false"/>
+                <w:strike w:val="false"/>
+                <w:dstrike w:val="false"/>
+                <w:outline w:val="false"/>
+                <w:shadow w:val="false"/>
+                <w:color w:val="000000"/>
+                <w:sz w:val="24"/>
+                <w:szCs w:val="24"/>
+                <w:u w:val="none"/>
+              </w:rPr>
+              <w:t>The servizio was updated correctly</w:t>
             </w:r>
           </w:p>
           <w:p>
@@ -10195,23 +10126,7 @@
                 <w:numId w:val="2"/>
               </w:numPr>
               <w:jc w:val="left"/>
-              <w:rPr>
-                <w:rFonts w:ascii="Liberation Serif" w:hAnsi="Liberation Serif"/>
-                <w:b w:val="false"/>
-                <w:b w:val="false"/>
-                <w:bCs w:val="false"/>
-                <w:i w:val="false"/>
-                <w:i w:val="false"/>
-                <w:iCs w:val="false"/>
-                <w:strike w:val="false"/>
-                <w:dstrike w:val="false"/>
-                <w:outline w:val="false"/>
-                <w:shadow w:val="false"/>
-                <w:color w:val="000000"/>
-                <w:sz w:val="24"/>
-                <w:szCs w:val="24"/>
-                <w:u w:val="none"/>
-              </w:rPr>
+              <w:rPr/>
             </w:pPr>
             <w:r>
               <w:rPr>
@@ -10239,40 +10154,24 @@
                 <w:numId w:val="2"/>
               </w:numPr>
               <w:jc w:val="left"/>
-              <w:rPr>
-                <w:rFonts w:ascii="Liberation Serif" w:hAnsi="Liberation Serif"/>
-                <w:b w:val="false"/>
-                <w:b w:val="false"/>
-                <w:bCs w:val="false"/>
-                <w:i w:val="false"/>
-                <w:i w:val="false"/>
-                <w:iCs w:val="false"/>
-                <w:strike w:val="false"/>
-                <w:dstrike w:val="false"/>
-                <w:outline w:val="false"/>
-                <w:shadow w:val="false"/>
-                <w:color w:val="000000"/>
-                <w:sz w:val="24"/>
-                <w:szCs w:val="24"/>
-                <w:u w:val="none"/>
-              </w:rPr>
-            </w:pPr>
-            <w:r>
-              <w:rPr>
-                <w:b w:val="false"/>
-                <w:bCs w:val="false"/>
-                <w:i w:val="false"/>
-                <w:iCs w:val="false"/>
-                <w:strike w:val="false"/>
-                <w:dstrike w:val="false"/>
-                <w:outline w:val="false"/>
-                <w:shadow w:val="false"/>
-                <w:color w:val="000000"/>
-                <w:sz w:val="24"/>
-                <w:szCs w:val="24"/>
-                <w:u w:val="none"/>
-              </w:rPr>
-              <w:t>servizio: String JSON of the written servizio</w:t>
+              <w:rPr/>
+            </w:pPr>
+            <w:r>
+              <w:rPr>
+                <w:b w:val="false"/>
+                <w:bCs w:val="false"/>
+                <w:i w:val="false"/>
+                <w:iCs w:val="false"/>
+                <w:strike w:val="false"/>
+                <w:dstrike w:val="false"/>
+                <w:outline w:val="false"/>
+                <w:shadow w:val="false"/>
+                <w:color w:val="000000"/>
+                <w:sz w:val="24"/>
+                <w:szCs w:val="24"/>
+                <w:u w:val="none"/>
+              </w:rPr>
+              <w:t>oldServizio: String JSON of the old servizio</w:t>
             </w:r>
           </w:p>
           <w:p>
@@ -10283,149 +10182,24 @@
                 <w:numId w:val="2"/>
               </w:numPr>
               <w:jc w:val="left"/>
-              <w:rPr>
-                <w:rFonts w:ascii="Liberation Serif" w:hAnsi="Liberation Serif"/>
-                <w:b w:val="false"/>
-                <w:b w:val="false"/>
-                <w:bCs w:val="false"/>
-                <w:i w:val="false"/>
-                <w:i w:val="false"/>
-                <w:iCs w:val="false"/>
-                <w:strike w:val="false"/>
-                <w:dstrike w:val="false"/>
-                <w:outline w:val="false"/>
-                <w:shadow w:val="false"/>
-                <w:color w:val="000000"/>
-                <w:sz w:val="24"/>
-                <w:szCs w:val="24"/>
-                <w:u w:val="none"/>
-              </w:rPr>
-            </w:pPr>
-            <w:r>
-              <w:rPr>
-                <w:b w:val="false"/>
-                <w:bCs w:val="false"/>
-                <w:i w:val="false"/>
-                <w:iCs w:val="false"/>
-                <w:strike w:val="false"/>
-                <w:dstrike w:val="false"/>
-                <w:outline w:val="false"/>
-                <w:shadow w:val="false"/>
-                <w:color w:val="000000"/>
-                <w:sz w:val="24"/>
-                <w:szCs w:val="24"/>
-                <w:u w:val="none"/>
-              </w:rPr>
-              <w:t>collectionName: String – Name of the collection where the Servizio was found.</w:t>
-            </w:r>
-          </w:p>
-          <w:p>
-            <w:pPr>
-              <w:pStyle w:val="Contenutotabella"/>
-              <w:jc w:val="left"/>
-              <w:rPr/>
-            </w:pPr>
-            <w:r>
-              <w:rPr>
-                <w:b w:val="false"/>
-                <w:bCs w:val="false"/>
-                <w:i w:val="false"/>
-                <w:iCs w:val="false"/>
-                <w:strike w:val="false"/>
-                <w:dstrike w:val="false"/>
-                <w:outline w:val="false"/>
-                <w:shadow w:val="false"/>
-                <w:color w:val="000000"/>
-                <w:sz w:val="24"/>
-                <w:szCs w:val="24"/>
-                <w:u w:val="single"/>
-              </w:rPr>
-              <w:t>WriteNewServizioByIDEnrichedSuccess</w:t>
-            </w:r>
-            <w:r>
-              <w:rPr>
-                <w:b w:val="false"/>
-                <w:bCs w:val="false"/>
-                <w:i w:val="false"/>
-                <w:iCs w:val="false"/>
-                <w:strike w:val="false"/>
-                <w:dstrike w:val="false"/>
-                <w:outline w:val="false"/>
-                <w:shadow w:val="false"/>
-                <w:color w:val="000000"/>
-                <w:sz w:val="24"/>
-                <w:szCs w:val="24"/>
-                <w:u w:val="none"/>
-              </w:rPr>
-              <w:t xml:space="preserve"> </w:t>
-            </w:r>
-          </w:p>
-          <w:p>
-            <w:pPr>
-              <w:pStyle w:val="Contenutotabella"/>
-              <w:jc w:val="left"/>
-              <w:rPr>
-                <w:i/>
-                <w:i/>
-                <w:iCs/>
-              </w:rPr>
-            </w:pPr>
-            <w:r>
-              <w:rPr>
-                <w:b w:val="false"/>
-                <w:bCs w:val="false"/>
-                <w:i/>
-                <w:iCs/>
-                <w:strike w:val="false"/>
-                <w:dstrike w:val="false"/>
-                <w:outline w:val="false"/>
-                <w:shadow w:val="false"/>
-                <w:color w:val="000000"/>
-                <w:sz w:val="24"/>
-                <w:szCs w:val="24"/>
-                <w:u w:val="none"/>
-              </w:rPr>
-              <w:t>(isa Reply)</w:t>
-            </w:r>
-          </w:p>
-          <w:p>
-            <w:pPr>
-              <w:pStyle w:val="Contenutotabella"/>
-              <w:jc w:val="left"/>
-              <w:rPr>
-                <w:rFonts w:ascii="Liberation Serif" w:hAnsi="Liberation Serif"/>
-                <w:b w:val="false"/>
-                <w:b w:val="false"/>
-                <w:bCs w:val="false"/>
-                <w:i w:val="false"/>
-                <w:i w:val="false"/>
-                <w:iCs w:val="false"/>
-                <w:strike w:val="false"/>
-                <w:dstrike w:val="false"/>
-                <w:outline w:val="false"/>
-                <w:shadow w:val="false"/>
-                <w:color w:val="000000"/>
-                <w:sz w:val="24"/>
-                <w:szCs w:val="24"/>
-                <w:u w:val="none"/>
-              </w:rPr>
-            </w:pPr>
-            <w:r>
-              <w:rPr>
-                <w:b w:val="false"/>
-                <w:bCs w:val="false"/>
-                <w:i w:val="false"/>
-                <w:iCs w:val="false"/>
-                <w:strike w:val="false"/>
-                <w:dstrike w:val="false"/>
-                <w:outline w:val="false"/>
-                <w:shadow w:val="false"/>
-                <w:color w:val="000000"/>
-                <w:sz w:val="24"/>
-                <w:szCs w:val="24"/>
-                <w:u w:val="none"/>
-              </w:rPr>
-              <w:t>The servizio was written correctly as enriched object since the DB has support for it</w:t>
+              <w:rPr/>
+            </w:pPr>
+            <w:r>
+              <w:rPr>
+                <w:b w:val="false"/>
+                <w:bCs w:val="false"/>
+                <w:i w:val="false"/>
+                <w:iCs w:val="false"/>
+                <w:strike w:val="false"/>
+                <w:dstrike w:val="false"/>
+                <w:outline w:val="false"/>
+                <w:shadow w:val="false"/>
+                <w:color w:val="000000"/>
+                <w:sz w:val="24"/>
+                <w:szCs w:val="24"/>
+                <w:u w:val="none"/>
+              </w:rPr>
+              <w:t>updatedServizio: String JSON of the updated servizio</w:t>
             </w:r>
           </w:p>
           <w:p>
@@ -10436,40 +10210,96 @@
                 <w:numId w:val="2"/>
               </w:numPr>
               <w:jc w:val="left"/>
-              <w:rPr>
-                <w:rFonts w:ascii="Liberation Serif" w:hAnsi="Liberation Serif"/>
-                <w:b w:val="false"/>
-                <w:b w:val="false"/>
-                <w:bCs w:val="false"/>
-                <w:i w:val="false"/>
-                <w:i w:val="false"/>
-                <w:iCs w:val="false"/>
-                <w:strike w:val="false"/>
-                <w:dstrike w:val="false"/>
-                <w:outline w:val="false"/>
-                <w:shadow w:val="false"/>
-                <w:color w:val="000000"/>
-                <w:sz w:val="24"/>
-                <w:szCs w:val="24"/>
-                <w:u w:val="none"/>
-              </w:rPr>
-            </w:pPr>
-            <w:r>
-              <w:rPr>
-                <w:b w:val="false"/>
-                <w:bCs w:val="false"/>
-                <w:i w:val="false"/>
-                <w:iCs w:val="false"/>
-                <w:strike w:val="false"/>
-                <w:dstrike w:val="false"/>
-                <w:outline w:val="false"/>
-                <w:shadow w:val="false"/>
-                <w:color w:val="000000"/>
-                <w:sz w:val="24"/>
-                <w:szCs w:val="24"/>
-                <w:u w:val="none"/>
-              </w:rPr>
-              <w:t>ID: String - ID of the retreived servizio.</w:t>
+              <w:rPr/>
+            </w:pPr>
+            <w:r>
+              <w:rPr>
+                <w:b w:val="false"/>
+                <w:bCs w:val="false"/>
+                <w:i w:val="false"/>
+                <w:iCs w:val="false"/>
+                <w:strike w:val="false"/>
+                <w:dstrike w:val="false"/>
+                <w:outline w:val="false"/>
+                <w:shadow w:val="false"/>
+                <w:color w:val="000000"/>
+                <w:sz w:val="24"/>
+                <w:szCs w:val="24"/>
+                <w:u w:val="none"/>
+              </w:rPr>
+              <w:t>collectionName: String – Name of the collection where the Servizio was found.</w:t>
+            </w:r>
+          </w:p>
+          <w:p>
+            <w:pPr>
+              <w:pStyle w:val="Contenutotabella"/>
+              <w:jc w:val="left"/>
+              <w:rPr/>
+            </w:pPr>
+            <w:r>
+              <w:rPr>
+                <w:b w:val="false"/>
+                <w:bCs w:val="false"/>
+                <w:i w:val="false"/>
+                <w:iCs w:val="false"/>
+                <w:strike w:val="false"/>
+                <w:dstrike w:val="false"/>
+                <w:outline w:val="false"/>
+                <w:shadow w:val="false"/>
+                <w:color w:val="000000"/>
+                <w:sz w:val="24"/>
+                <w:szCs w:val="24"/>
+                <w:u w:val="single"/>
+              </w:rPr>
+              <w:t>UpdateServizioByIDEnrichedSuccess</w:t>
+            </w:r>
+          </w:p>
+          <w:p>
+            <w:pPr>
+              <w:pStyle w:val="Contenutotabella"/>
+              <w:jc w:val="left"/>
+              <w:rPr/>
+            </w:pPr>
+            <w:r>
+              <w:rPr>
+                <w:b w:val="false"/>
+                <w:bCs w:val="false"/>
+                <w:i/>
+                <w:iCs/>
+                <w:strike w:val="false"/>
+                <w:dstrike w:val="false"/>
+                <w:outline w:val="false"/>
+                <w:shadow w:val="false"/>
+                <w:color w:val="000000"/>
+                <w:sz w:val="24"/>
+                <w:szCs w:val="24"/>
+                <w:u w:val="none"/>
+              </w:rPr>
+              <w:t>(isa Reply)</w:t>
+            </w:r>
+          </w:p>
+          <w:p>
+            <w:pPr>
+              <w:pStyle w:val="Contenutotabella"/>
+              <w:jc w:val="left"/>
+              <w:rPr/>
+            </w:pPr>
+            <w:r>
+              <w:rPr>
+                <w:b w:val="false"/>
+                <w:bCs w:val="false"/>
+                <w:i w:val="false"/>
+                <w:iCs w:val="false"/>
+                <w:strike w:val="false"/>
+                <w:dstrike w:val="false"/>
+                <w:outline w:val="false"/>
+                <w:shadow w:val="false"/>
+                <w:color w:val="000000"/>
+                <w:sz w:val="24"/>
+                <w:szCs w:val="24"/>
+                <w:u w:val="none"/>
+              </w:rPr>
+              <w:t>The servizio was updated and written as enriched object since the DB has support for it</w:t>
             </w:r>
           </w:p>
           <w:p>
@@ -10480,40 +10310,24 @@
                 <w:numId w:val="2"/>
               </w:numPr>
               <w:jc w:val="left"/>
-              <w:rPr>
-                <w:rFonts w:ascii="Liberation Serif" w:hAnsi="Liberation Serif"/>
-                <w:b w:val="false"/>
-                <w:b w:val="false"/>
-                <w:bCs w:val="false"/>
-                <w:i w:val="false"/>
-                <w:i w:val="false"/>
-                <w:iCs w:val="false"/>
-                <w:strike w:val="false"/>
-                <w:dstrike w:val="false"/>
-                <w:outline w:val="false"/>
-                <w:shadow w:val="false"/>
-                <w:color w:val="000000"/>
-                <w:sz w:val="24"/>
-                <w:szCs w:val="24"/>
-                <w:u w:val="none"/>
-              </w:rPr>
-            </w:pPr>
-            <w:r>
-              <w:rPr>
-                <w:b w:val="false"/>
-                <w:bCs w:val="false"/>
-                <w:i w:val="false"/>
-                <w:iCs w:val="false"/>
-                <w:strike w:val="false"/>
-                <w:dstrike w:val="false"/>
-                <w:outline w:val="false"/>
-                <w:shadow w:val="false"/>
-                <w:color w:val="000000"/>
-                <w:sz w:val="24"/>
-                <w:szCs w:val="24"/>
-                <w:u w:val="none"/>
-              </w:rPr>
-              <w:t>oldServizio: TommyEnrichedJSON – Object containing an enriched representation of the old servizio (the raw old servizio is in the json field).</w:t>
+              <w:rPr/>
+            </w:pPr>
+            <w:r>
+              <w:rPr>
+                <w:b w:val="false"/>
+                <w:bCs w:val="false"/>
+                <w:i w:val="false"/>
+                <w:iCs w:val="false"/>
+                <w:strike w:val="false"/>
+                <w:dstrike w:val="false"/>
+                <w:outline w:val="false"/>
+                <w:shadow w:val="false"/>
+                <w:color w:val="000000"/>
+                <w:sz w:val="24"/>
+                <w:szCs w:val="24"/>
+                <w:u w:val="none"/>
+              </w:rPr>
+              <w:t>ID: String - ID of the retreived servizio.</w:t>
             </w:r>
           </w:p>
           <w:p>
@@ -10524,40 +10338,24 @@
                 <w:numId w:val="2"/>
               </w:numPr>
               <w:jc w:val="left"/>
-              <w:rPr>
-                <w:rFonts w:ascii="Liberation Serif" w:hAnsi="Liberation Serif"/>
-                <w:b w:val="false"/>
-                <w:b w:val="false"/>
-                <w:bCs w:val="false"/>
-                <w:i w:val="false"/>
-                <w:i w:val="false"/>
-                <w:iCs w:val="false"/>
-                <w:strike w:val="false"/>
-                <w:dstrike w:val="false"/>
-                <w:outline w:val="false"/>
-                <w:shadow w:val="false"/>
-                <w:color w:val="000000"/>
-                <w:sz w:val="24"/>
-                <w:szCs w:val="24"/>
-                <w:u w:val="none"/>
-              </w:rPr>
-            </w:pPr>
-            <w:r>
-              <w:rPr>
-                <w:b w:val="false"/>
-                <w:bCs w:val="false"/>
-                <w:i w:val="false"/>
-                <w:iCs w:val="false"/>
-                <w:strike w:val="false"/>
-                <w:dstrike w:val="false"/>
-                <w:outline w:val="false"/>
-                <w:shadow w:val="false"/>
-                <w:color w:val="000000"/>
-                <w:sz w:val="24"/>
-                <w:szCs w:val="24"/>
-                <w:u w:val="none"/>
-              </w:rPr>
-              <w:t>updatedServizio: TommyEnrichedJSON – Object containing an enriched representation of the updated servizio (the raw servizio is in the json field).</w:t>
+              <w:rPr/>
+            </w:pPr>
+            <w:r>
+              <w:rPr>
+                <w:b w:val="false"/>
+                <w:bCs w:val="false"/>
+                <w:i w:val="false"/>
+                <w:iCs w:val="false"/>
+                <w:strike w:val="false"/>
+                <w:dstrike w:val="false"/>
+                <w:outline w:val="false"/>
+                <w:shadow w:val="false"/>
+                <w:color w:val="000000"/>
+                <w:sz w:val="24"/>
+                <w:szCs w:val="24"/>
+                <w:u w:val="none"/>
+              </w:rPr>
+              <w:t>oldServizio: TommyEnrichedJSON – Object containing an enriched representation of the old servizio (the raw old servizio is in the json field).</w:t>
             </w:r>
           </w:p>
           <w:p>
@@ -10568,132 +10366,24 @@
                 <w:numId w:val="2"/>
               </w:numPr>
               <w:jc w:val="left"/>
-              <w:rPr>
-                <w:rFonts w:ascii="Liberation Serif" w:hAnsi="Liberation Serif"/>
-                <w:b w:val="false"/>
-                <w:b w:val="false"/>
-                <w:bCs w:val="false"/>
-                <w:i w:val="false"/>
-                <w:i w:val="false"/>
-                <w:iCs w:val="false"/>
-                <w:strike w:val="false"/>
-                <w:dstrike w:val="false"/>
-                <w:outline w:val="false"/>
-                <w:shadow w:val="false"/>
-                <w:color w:val="000000"/>
-                <w:sz w:val="24"/>
-                <w:szCs w:val="24"/>
-                <w:u w:val="none"/>
-              </w:rPr>
-            </w:pPr>
-            <w:r>
-              <w:rPr>
-                <w:b w:val="false"/>
-                <w:bCs w:val="false"/>
-                <w:i w:val="false"/>
-                <w:iCs w:val="false"/>
-                <w:strike w:val="false"/>
-                <w:dstrike w:val="false"/>
-                <w:outline w:val="false"/>
-                <w:shadow w:val="false"/>
-                <w:color w:val="000000"/>
-                <w:sz w:val="24"/>
-                <w:szCs w:val="24"/>
-                <w:u w:val="none"/>
-              </w:rPr>
-              <w:t>collectionName: String – Name of the collection where the Servizio was found.</w:t>
-            </w:r>
-          </w:p>
-          <w:p>
-            <w:pPr>
-              <w:pStyle w:val="Contenutotabella"/>
-              <w:jc w:val="left"/>
-              <w:rPr/>
-            </w:pPr>
-            <w:r>
-              <w:rPr>
-                <w:b w:val="false"/>
-                <w:bCs w:val="false"/>
-                <w:i w:val="false"/>
-                <w:iCs w:val="false"/>
-                <w:strike w:val="false"/>
-                <w:dstrike w:val="false"/>
-                <w:outline w:val="false"/>
-                <w:shadow w:val="false"/>
-                <w:color w:val="000000"/>
-                <w:sz w:val="24"/>
-                <w:szCs w:val="24"/>
-                <w:u w:val="single"/>
-              </w:rPr>
-              <w:t>ServizioNotValid</w:t>
-            </w:r>
-          </w:p>
-          <w:p>
-            <w:pPr>
-              <w:pStyle w:val="Contenutotabella"/>
-              <w:jc w:val="left"/>
-              <w:rPr>
-                <w:i/>
-                <w:i/>
-                <w:iCs/>
-              </w:rPr>
-            </w:pPr>
-            <w:r>
-              <w:rPr>
-                <w:b w:val="false"/>
-                <w:bCs w:val="false"/>
-                <w:i/>
-                <w:iCs/>
-                <w:strike w:val="false"/>
-                <w:dstrike w:val="false"/>
-                <w:outline w:val="false"/>
-                <w:shadow w:val="false"/>
-                <w:color w:val="000000"/>
-                <w:sz w:val="24"/>
-                <w:szCs w:val="24"/>
-                <w:u w:val="none"/>
-              </w:rPr>
-              <w:t>(isa DBOperationFaillure)</w:t>
-            </w:r>
-          </w:p>
-          <w:p>
-            <w:pPr>
-              <w:pStyle w:val="Contenutotabella"/>
-              <w:jc w:val="left"/>
-              <w:rPr>
-                <w:rFonts w:ascii="Liberation Serif" w:hAnsi="Liberation Serif"/>
-                <w:b w:val="false"/>
-                <w:b w:val="false"/>
-                <w:bCs w:val="false"/>
-                <w:i w:val="false"/>
-                <w:i w:val="false"/>
-                <w:iCs w:val="false"/>
-                <w:strike w:val="false"/>
-                <w:dstrike w:val="false"/>
-                <w:outline w:val="false"/>
-                <w:shadow w:val="false"/>
-                <w:color w:val="000000"/>
-                <w:sz w:val="24"/>
-                <w:szCs w:val="24"/>
-                <w:u w:val="none"/>
-              </w:rPr>
-            </w:pPr>
-            <w:r>
-              <w:rPr>
-                <w:b w:val="false"/>
-                <w:bCs w:val="false"/>
-                <w:i w:val="false"/>
-                <w:iCs w:val="false"/>
-                <w:strike w:val="false"/>
-                <w:dstrike w:val="false"/>
-                <w:outline w:val="false"/>
-                <w:shadow w:val="false"/>
-                <w:color w:val="000000"/>
-                <w:sz w:val="24"/>
-                <w:szCs w:val="24"/>
-                <w:u w:val="none"/>
-              </w:rPr>
-              <w:t>The given servizio JSON was invalid (the parsing operation to Servizio Object failed)</w:t>
+              <w:rPr/>
+            </w:pPr>
+            <w:r>
+              <w:rPr>
+                <w:b w:val="false"/>
+                <w:bCs w:val="false"/>
+                <w:i w:val="false"/>
+                <w:iCs w:val="false"/>
+                <w:strike w:val="false"/>
+                <w:dstrike w:val="false"/>
+                <w:outline w:val="false"/>
+                <w:shadow w:val="false"/>
+                <w:color w:val="000000"/>
+                <w:sz w:val="24"/>
+                <w:szCs w:val="24"/>
+                <w:u w:val="none"/>
+              </w:rPr>
+              <w:t>updatedServizio: TommyEnrichedJSON – Object containing an enriched representation of the updated servizio (the raw servizio is in the json field).</w:t>
             </w:r>
           </w:p>
           <w:p>
@@ -10704,40 +10394,96 @@
                 <w:numId w:val="2"/>
               </w:numPr>
               <w:jc w:val="left"/>
-              <w:rPr>
-                <w:rFonts w:ascii="Liberation Serif" w:hAnsi="Liberation Serif"/>
-                <w:b w:val="false"/>
-                <w:b w:val="false"/>
-                <w:bCs w:val="false"/>
-                <w:i w:val="false"/>
-                <w:i w:val="false"/>
-                <w:iCs w:val="false"/>
-                <w:strike w:val="false"/>
-                <w:dstrike w:val="false"/>
-                <w:outline w:val="false"/>
-                <w:shadow w:val="false"/>
-                <w:color w:val="000000"/>
-                <w:sz w:val="24"/>
-                <w:szCs w:val="24"/>
-                <w:u w:val="none"/>
-              </w:rPr>
-            </w:pPr>
-            <w:r>
-              <w:rPr>
-                <w:b w:val="false"/>
-                <w:bCs w:val="false"/>
-                <w:i w:val="false"/>
-                <w:iCs w:val="false"/>
-                <w:strike w:val="false"/>
-                <w:dstrike w:val="false"/>
-                <w:outline w:val="false"/>
-                <w:shadow w:val="false"/>
-                <w:color w:val="000000"/>
-                <w:sz w:val="24"/>
-                <w:szCs w:val="24"/>
-                <w:u w:val="none"/>
-              </w:rPr>
-              <w:t>ID: String ID of the servizio.</w:t>
+              <w:rPr/>
+            </w:pPr>
+            <w:r>
+              <w:rPr>
+                <w:b w:val="false"/>
+                <w:bCs w:val="false"/>
+                <w:i w:val="false"/>
+                <w:iCs w:val="false"/>
+                <w:strike w:val="false"/>
+                <w:dstrike w:val="false"/>
+                <w:outline w:val="false"/>
+                <w:shadow w:val="false"/>
+                <w:color w:val="000000"/>
+                <w:sz w:val="24"/>
+                <w:szCs w:val="24"/>
+                <w:u w:val="none"/>
+              </w:rPr>
+              <w:t>collectionName: String – Name of the collection where the Servizio was found.</w:t>
+            </w:r>
+          </w:p>
+          <w:p>
+            <w:pPr>
+              <w:pStyle w:val="Contenutotabella"/>
+              <w:jc w:val="left"/>
+              <w:rPr/>
+            </w:pPr>
+            <w:r>
+              <w:rPr>
+                <w:b w:val="false"/>
+                <w:bCs w:val="false"/>
+                <w:i w:val="false"/>
+                <w:iCs w:val="false"/>
+                <w:strike w:val="false"/>
+                <w:dstrike w:val="false"/>
+                <w:outline w:val="false"/>
+                <w:shadow w:val="false"/>
+                <w:color w:val="000000"/>
+                <w:sz w:val="24"/>
+                <w:szCs w:val="24"/>
+                <w:u w:val="single"/>
+              </w:rPr>
+              <w:t>ServizioNotValid</w:t>
+            </w:r>
+          </w:p>
+          <w:p>
+            <w:pPr>
+              <w:pStyle w:val="Contenutotabella"/>
+              <w:jc w:val="left"/>
+              <w:rPr/>
+            </w:pPr>
+            <w:r>
+              <w:rPr>
+                <w:b w:val="false"/>
+                <w:bCs w:val="false"/>
+                <w:i/>
+                <w:iCs/>
+                <w:strike w:val="false"/>
+                <w:dstrike w:val="false"/>
+                <w:outline w:val="false"/>
+                <w:shadow w:val="false"/>
+                <w:color w:val="000000"/>
+                <w:sz w:val="24"/>
+                <w:szCs w:val="24"/>
+                <w:u w:val="none"/>
+              </w:rPr>
+              <w:t>(isa DBOperationFaillure)</w:t>
+            </w:r>
+          </w:p>
+          <w:p>
+            <w:pPr>
+              <w:pStyle w:val="Contenutotabella"/>
+              <w:jc w:val="left"/>
+              <w:rPr/>
+            </w:pPr>
+            <w:r>
+              <w:rPr>
+                <w:b w:val="false"/>
+                <w:bCs w:val="false"/>
+                <w:i w:val="false"/>
+                <w:iCs w:val="false"/>
+                <w:strike w:val="false"/>
+                <w:dstrike w:val="false"/>
+                <w:outline w:val="false"/>
+                <w:shadow w:val="false"/>
+                <w:color w:val="000000"/>
+                <w:sz w:val="24"/>
+                <w:szCs w:val="24"/>
+                <w:u w:val="none"/>
+              </w:rPr>
+              <w:t>The given servizio JSON was invalid (the parsing operation to Servizio Object failed)</w:t>
             </w:r>
           </w:p>
           <w:p>
@@ -10748,40 +10494,24 @@
                 <w:numId w:val="2"/>
               </w:numPr>
               <w:jc w:val="left"/>
-              <w:rPr>
-                <w:rFonts w:ascii="Liberation Serif" w:hAnsi="Liberation Serif"/>
-                <w:b w:val="false"/>
-                <w:b w:val="false"/>
-                <w:bCs w:val="false"/>
-                <w:i w:val="false"/>
-                <w:i w:val="false"/>
-                <w:iCs w:val="false"/>
-                <w:strike w:val="false"/>
-                <w:dstrike w:val="false"/>
-                <w:outline w:val="false"/>
-                <w:shadow w:val="false"/>
-                <w:color w:val="000000"/>
-                <w:sz w:val="24"/>
-                <w:szCs w:val="24"/>
-                <w:u w:val="none"/>
-              </w:rPr>
-            </w:pPr>
-            <w:r>
-              <w:rPr>
-                <w:b w:val="false"/>
-                <w:bCs w:val="false"/>
-                <w:i w:val="false"/>
-                <w:iCs w:val="false"/>
-                <w:strike w:val="false"/>
-                <w:dstrike w:val="false"/>
-                <w:outline w:val="false"/>
-                <w:shadow w:val="false"/>
-                <w:color w:val="000000"/>
-                <w:sz w:val="24"/>
-                <w:szCs w:val="24"/>
-                <w:u w:val="none"/>
-              </w:rPr>
-              <w:t>newServizio: String JSON of the new servizio.</w:t>
+              <w:rPr/>
+            </w:pPr>
+            <w:r>
+              <w:rPr>
+                <w:b w:val="false"/>
+                <w:bCs w:val="false"/>
+                <w:i w:val="false"/>
+                <w:iCs w:val="false"/>
+                <w:strike w:val="false"/>
+                <w:dstrike w:val="false"/>
+                <w:outline w:val="false"/>
+                <w:shadow w:val="false"/>
+                <w:color w:val="000000"/>
+                <w:sz w:val="24"/>
+                <w:szCs w:val="24"/>
+                <w:u w:val="none"/>
+              </w:rPr>
+              <w:t>ID: String ID of the servizio.</w:t>
             </w:r>
           </w:p>
           <w:p>
@@ -10792,132 +10522,24 @@
                 <w:numId w:val="2"/>
               </w:numPr>
               <w:jc w:val="left"/>
-              <w:rPr>
-                <w:rFonts w:ascii="Liberation Serif" w:hAnsi="Liberation Serif"/>
-                <w:b w:val="false"/>
-                <w:b w:val="false"/>
-                <w:bCs w:val="false"/>
-                <w:i w:val="false"/>
-                <w:i w:val="false"/>
-                <w:iCs w:val="false"/>
-                <w:strike w:val="false"/>
-                <w:dstrike w:val="false"/>
-                <w:outline w:val="false"/>
-                <w:shadow w:val="false"/>
-                <w:color w:val="000000"/>
-                <w:sz w:val="24"/>
-                <w:szCs w:val="24"/>
-                <w:u w:val="none"/>
-              </w:rPr>
-            </w:pPr>
-            <w:r>
-              <w:rPr>
-                <w:b w:val="false"/>
-                <w:bCs w:val="false"/>
-                <w:i w:val="false"/>
-                <w:iCs w:val="false"/>
-                <w:strike w:val="false"/>
-                <w:dstrike w:val="false"/>
-                <w:outline w:val="false"/>
-                <w:shadow w:val="false"/>
-                <w:color w:val="000000"/>
-                <w:sz w:val="24"/>
-                <w:szCs w:val="24"/>
-                <w:u w:val="none"/>
-              </w:rPr>
-              <w:t>collectionName: String – Name of the collection where the Servizio was to be found.</w:t>
-            </w:r>
-          </w:p>
-          <w:p>
-            <w:pPr>
-              <w:pStyle w:val="Contenutotabella"/>
-              <w:jc w:val="left"/>
-              <w:rPr/>
-            </w:pPr>
-            <w:r>
-              <w:rPr>
-                <w:b w:val="false"/>
-                <w:bCs w:val="false"/>
-                <w:i w:val="false"/>
-                <w:iCs w:val="false"/>
-                <w:strike w:val="false"/>
-                <w:dstrike w:val="false"/>
-                <w:outline w:val="false"/>
-                <w:shadow w:val="false"/>
-                <w:color w:val="000000"/>
-                <w:sz w:val="24"/>
-                <w:szCs w:val="24"/>
-                <w:u w:val="single"/>
-              </w:rPr>
-              <w:t>ServizioByIDNotFound</w:t>
-            </w:r>
-          </w:p>
-          <w:p>
-            <w:pPr>
-              <w:pStyle w:val="Contenutotabella"/>
-              <w:jc w:val="left"/>
-              <w:rPr>
-                <w:i/>
-                <w:i/>
-                <w:iCs/>
-              </w:rPr>
-            </w:pPr>
-            <w:r>
-              <w:rPr>
-                <w:b w:val="false"/>
-                <w:bCs w:val="false"/>
-                <w:i/>
-                <w:iCs/>
-                <w:strike w:val="false"/>
-                <w:dstrike w:val="false"/>
-                <w:outline w:val="false"/>
-                <w:shadow w:val="false"/>
-                <w:color w:val="000000"/>
-                <w:sz w:val="24"/>
-                <w:szCs w:val="24"/>
-                <w:u w:val="none"/>
-              </w:rPr>
-              <w:t>(isa DBOperationFaillure)</w:t>
-            </w:r>
-          </w:p>
-          <w:p>
-            <w:pPr>
-              <w:pStyle w:val="Contenutotabella"/>
-              <w:jc w:val="left"/>
-              <w:rPr>
-                <w:rFonts w:ascii="Liberation Serif" w:hAnsi="Liberation Serif"/>
-                <w:b w:val="false"/>
-                <w:b w:val="false"/>
-                <w:bCs w:val="false"/>
-                <w:i w:val="false"/>
-                <w:i w:val="false"/>
-                <w:iCs w:val="false"/>
-                <w:strike w:val="false"/>
-                <w:dstrike w:val="false"/>
-                <w:outline w:val="false"/>
-                <w:shadow w:val="false"/>
-                <w:color w:val="000000"/>
-                <w:sz w:val="24"/>
-                <w:szCs w:val="24"/>
-                <w:u w:val="none"/>
-              </w:rPr>
-            </w:pPr>
-            <w:r>
-              <w:rPr>
-                <w:b w:val="false"/>
-                <w:bCs w:val="false"/>
-                <w:i w:val="false"/>
-                <w:iCs w:val="false"/>
-                <w:strike w:val="false"/>
-                <w:dstrike w:val="false"/>
-                <w:outline w:val="false"/>
-                <w:shadow w:val="false"/>
-                <w:color w:val="000000"/>
-                <w:sz w:val="24"/>
-                <w:szCs w:val="24"/>
-                <w:u w:val="none"/>
-              </w:rPr>
-              <w:t>The servizio ID wasn’t present in the given collection. Update operation only works if there is already a servizio in the DB. (To write a new servizio, there is the WriteNewServizioByID Operation)</w:t>
+              <w:rPr/>
+            </w:pPr>
+            <w:r>
+              <w:rPr>
+                <w:b w:val="false"/>
+                <w:bCs w:val="false"/>
+                <w:i w:val="false"/>
+                <w:iCs w:val="false"/>
+                <w:strike w:val="false"/>
+                <w:dstrike w:val="false"/>
+                <w:outline w:val="false"/>
+                <w:shadow w:val="false"/>
+                <w:color w:val="000000"/>
+                <w:sz w:val="24"/>
+                <w:szCs w:val="24"/>
+                <w:u w:val="none"/>
+              </w:rPr>
+              <w:t>newServizio: String JSON of the new servizio.</w:t>
             </w:r>
           </w:p>
           <w:p>
@@ -10928,40 +10550,96 @@
                 <w:numId w:val="2"/>
               </w:numPr>
               <w:jc w:val="left"/>
-              <w:rPr>
-                <w:rFonts w:ascii="Liberation Serif" w:hAnsi="Liberation Serif"/>
-                <w:b w:val="false"/>
-                <w:b w:val="false"/>
-                <w:bCs w:val="false"/>
-                <w:i w:val="false"/>
-                <w:i w:val="false"/>
-                <w:iCs w:val="false"/>
-                <w:strike w:val="false"/>
-                <w:dstrike w:val="false"/>
-                <w:outline w:val="false"/>
-                <w:shadow w:val="false"/>
-                <w:color w:val="000000"/>
-                <w:sz w:val="24"/>
-                <w:szCs w:val="24"/>
-                <w:u w:val="none"/>
-              </w:rPr>
-            </w:pPr>
-            <w:r>
-              <w:rPr>
-                <w:b w:val="false"/>
-                <w:bCs w:val="false"/>
-                <w:i w:val="false"/>
-                <w:iCs w:val="false"/>
-                <w:strike w:val="false"/>
-                <w:dstrike w:val="false"/>
-                <w:outline w:val="false"/>
-                <w:shadow w:val="false"/>
-                <w:color w:val="000000"/>
-                <w:sz w:val="24"/>
-                <w:szCs w:val="24"/>
-                <w:u w:val="none"/>
-              </w:rPr>
-              <w:t>ID: String ID of the servizio.</w:t>
+              <w:rPr/>
+            </w:pPr>
+            <w:r>
+              <w:rPr>
+                <w:b w:val="false"/>
+                <w:bCs w:val="false"/>
+                <w:i w:val="false"/>
+                <w:iCs w:val="false"/>
+                <w:strike w:val="false"/>
+                <w:dstrike w:val="false"/>
+                <w:outline w:val="false"/>
+                <w:shadow w:val="false"/>
+                <w:color w:val="000000"/>
+                <w:sz w:val="24"/>
+                <w:szCs w:val="24"/>
+                <w:u w:val="none"/>
+              </w:rPr>
+              <w:t>collectionName: String – Name of the collection where the Servizio was to be found.</w:t>
+            </w:r>
+          </w:p>
+          <w:p>
+            <w:pPr>
+              <w:pStyle w:val="Contenutotabella"/>
+              <w:jc w:val="left"/>
+              <w:rPr/>
+            </w:pPr>
+            <w:r>
+              <w:rPr>
+                <w:b w:val="false"/>
+                <w:bCs w:val="false"/>
+                <w:i w:val="false"/>
+                <w:iCs w:val="false"/>
+                <w:strike w:val="false"/>
+                <w:dstrike w:val="false"/>
+                <w:outline w:val="false"/>
+                <w:shadow w:val="false"/>
+                <w:color w:val="000000"/>
+                <w:sz w:val="24"/>
+                <w:szCs w:val="24"/>
+                <w:u w:val="single"/>
+              </w:rPr>
+              <w:t>ServizioByIDAlreadyPresentInCollection</w:t>
+            </w:r>
+          </w:p>
+          <w:p>
+            <w:pPr>
+              <w:pStyle w:val="Contenutotabella"/>
+              <w:jc w:val="left"/>
+              <w:rPr/>
+            </w:pPr>
+            <w:r>
+              <w:rPr>
+                <w:b w:val="false"/>
+                <w:bCs w:val="false"/>
+                <w:i/>
+                <w:iCs/>
+                <w:strike w:val="false"/>
+                <w:dstrike w:val="false"/>
+                <w:outline w:val="false"/>
+                <w:shadow w:val="false"/>
+                <w:color w:val="000000"/>
+                <w:sz w:val="24"/>
+                <w:szCs w:val="24"/>
+                <w:u w:val="none"/>
+              </w:rPr>
+              <w:t>(isa DBOperationFaillure)</w:t>
+            </w:r>
+          </w:p>
+          <w:p>
+            <w:pPr>
+              <w:pStyle w:val="Contenutotabella"/>
+              <w:jc w:val="left"/>
+              <w:rPr/>
+            </w:pPr>
+            <w:r>
+              <w:rPr>
+                <w:b w:val="false"/>
+                <w:bCs w:val="false"/>
+                <w:i w:val="false"/>
+                <w:iCs w:val="false"/>
+                <w:strike w:val="false"/>
+                <w:dstrike w:val="false"/>
+                <w:outline w:val="false"/>
+                <w:shadow w:val="false"/>
+                <w:color w:val="000000"/>
+                <w:sz w:val="24"/>
+                <w:szCs w:val="24"/>
+                <w:u w:val="none"/>
+              </w:rPr>
+              <w:t>The servizio ID wasn’t present in the given collection. Update operation only works if there is already a servizio in the DB. (To write a new servizio, there is the WriteNewServizioByID Operation)</w:t>
             </w:r>
           </w:p>
           <w:p>
@@ -10972,40 +10650,24 @@
                 <w:numId w:val="2"/>
               </w:numPr>
               <w:jc w:val="left"/>
-              <w:rPr>
-                <w:rFonts w:ascii="Liberation Serif" w:hAnsi="Liberation Serif"/>
-                <w:b w:val="false"/>
-                <w:b w:val="false"/>
-                <w:bCs w:val="false"/>
-                <w:i w:val="false"/>
-                <w:i w:val="false"/>
-                <w:iCs w:val="false"/>
-                <w:strike w:val="false"/>
-                <w:dstrike w:val="false"/>
-                <w:outline w:val="false"/>
-                <w:shadow w:val="false"/>
-                <w:color w:val="000000"/>
-                <w:sz w:val="24"/>
-                <w:szCs w:val="24"/>
-                <w:u w:val="none"/>
-              </w:rPr>
-            </w:pPr>
-            <w:r>
-              <w:rPr>
-                <w:b w:val="false"/>
-                <w:bCs w:val="false"/>
-                <w:i w:val="false"/>
-                <w:iCs w:val="false"/>
-                <w:strike w:val="false"/>
-                <w:dstrike w:val="false"/>
-                <w:outline w:val="false"/>
-                <w:shadow w:val="false"/>
-                <w:color w:val="000000"/>
-                <w:sz w:val="24"/>
-                <w:szCs w:val="24"/>
-                <w:u w:val="none"/>
-              </w:rPr>
-              <w:t>newServizio: String JSON of the new servizio.</w:t>
+              <w:rPr/>
+            </w:pPr>
+            <w:r>
+              <w:rPr>
+                <w:b w:val="false"/>
+                <w:bCs w:val="false"/>
+                <w:i w:val="false"/>
+                <w:iCs w:val="false"/>
+                <w:strike w:val="false"/>
+                <w:dstrike w:val="false"/>
+                <w:outline w:val="false"/>
+                <w:shadow w:val="false"/>
+                <w:color w:val="000000"/>
+                <w:sz w:val="24"/>
+                <w:szCs w:val="24"/>
+                <w:u w:val="none"/>
+              </w:rPr>
+              <w:t>ID: String ID of the servizio.</w:t>
             </w:r>
           </w:p>
           <w:p>
@@ -11016,132 +10678,24 @@
                 <w:numId w:val="2"/>
               </w:numPr>
               <w:jc w:val="left"/>
-              <w:rPr>
-                <w:rFonts w:ascii="Liberation Serif" w:hAnsi="Liberation Serif"/>
-                <w:b w:val="false"/>
-                <w:b w:val="false"/>
-                <w:bCs w:val="false"/>
-                <w:i w:val="false"/>
-                <w:i w:val="false"/>
-                <w:iCs w:val="false"/>
-                <w:strike w:val="false"/>
-                <w:dstrike w:val="false"/>
-                <w:outline w:val="false"/>
-                <w:shadow w:val="false"/>
-                <w:color w:val="000000"/>
-                <w:sz w:val="24"/>
-                <w:szCs w:val="24"/>
-                <w:u w:val="none"/>
-              </w:rPr>
-            </w:pPr>
-            <w:r>
-              <w:rPr>
-                <w:b w:val="false"/>
-                <w:bCs w:val="false"/>
-                <w:i w:val="false"/>
-                <w:iCs w:val="false"/>
-                <w:strike w:val="false"/>
-                <w:dstrike w:val="false"/>
-                <w:outline w:val="false"/>
-                <w:shadow w:val="false"/>
-                <w:color w:val="000000"/>
-                <w:sz w:val="24"/>
-                <w:szCs w:val="24"/>
-                <w:u w:val="none"/>
-              </w:rPr>
-              <w:t>collectionName: String – Name of the collection where the Servizio was to be found.</w:t>
-            </w:r>
-          </w:p>
-          <w:p>
-            <w:pPr>
-              <w:pStyle w:val="Contenutotabella"/>
-              <w:jc w:val="left"/>
-              <w:rPr/>
-            </w:pPr>
-            <w:r>
-              <w:rPr>
-                <w:b w:val="false"/>
-                <w:bCs w:val="false"/>
-                <w:i w:val="false"/>
-                <w:iCs w:val="false"/>
-                <w:strike w:val="false"/>
-                <w:dstrike w:val="false"/>
-                <w:outline w:val="false"/>
-                <w:shadow w:val="false"/>
-                <w:color w:val="000000"/>
-                <w:sz w:val="24"/>
-                <w:szCs w:val="24"/>
-                <w:u w:val="single"/>
-              </w:rPr>
-              <w:t>CollectionNotFound</w:t>
-            </w:r>
-          </w:p>
-          <w:p>
-            <w:pPr>
-              <w:pStyle w:val="Contenutotabella"/>
-              <w:jc w:val="left"/>
-              <w:rPr>
-                <w:i/>
-                <w:i/>
-                <w:iCs/>
-              </w:rPr>
-            </w:pPr>
-            <w:r>
-              <w:rPr>
-                <w:b w:val="false"/>
-                <w:bCs w:val="false"/>
-                <w:i/>
-                <w:iCs/>
-                <w:strike w:val="false"/>
-                <w:dstrike w:val="false"/>
-                <w:outline w:val="false"/>
-                <w:shadow w:val="false"/>
-                <w:color w:val="000000"/>
-                <w:sz w:val="24"/>
-                <w:szCs w:val="24"/>
-                <w:u w:val="none"/>
-              </w:rPr>
-              <w:t>(isa DBOperationFaillure)</w:t>
-            </w:r>
-          </w:p>
-          <w:p>
-            <w:pPr>
-              <w:pStyle w:val="Contenutotabella"/>
-              <w:jc w:val="left"/>
-              <w:rPr>
-                <w:rFonts w:ascii="Liberation Serif" w:hAnsi="Liberation Serif"/>
-                <w:b w:val="false"/>
-                <w:b w:val="false"/>
-                <w:bCs w:val="false"/>
-                <w:i w:val="false"/>
-                <w:i w:val="false"/>
-                <w:iCs w:val="false"/>
-                <w:strike w:val="false"/>
-                <w:dstrike w:val="false"/>
-                <w:outline w:val="false"/>
-                <w:shadow w:val="false"/>
-                <w:color w:val="000000"/>
-                <w:sz w:val="24"/>
-                <w:szCs w:val="24"/>
-                <w:u w:val="none"/>
-              </w:rPr>
-            </w:pPr>
-            <w:r>
-              <w:rPr>
-                <w:b w:val="false"/>
-                <w:bCs w:val="false"/>
-                <w:i w:val="false"/>
-                <w:iCs w:val="false"/>
-                <w:strike w:val="false"/>
-                <w:dstrike w:val="false"/>
-                <w:outline w:val="false"/>
-                <w:shadow w:val="false"/>
-                <w:color w:val="000000"/>
-                <w:sz w:val="24"/>
-                <w:szCs w:val="24"/>
-                <w:u w:val="none"/>
-              </w:rPr>
-              <w:t>The given collection is not present in the DB</w:t>
+              <w:rPr/>
+            </w:pPr>
+            <w:r>
+              <w:rPr>
+                <w:b w:val="false"/>
+                <w:bCs w:val="false"/>
+                <w:i w:val="false"/>
+                <w:iCs w:val="false"/>
+                <w:strike w:val="false"/>
+                <w:dstrike w:val="false"/>
+                <w:outline w:val="false"/>
+                <w:shadow w:val="false"/>
+                <w:color w:val="000000"/>
+                <w:sz w:val="24"/>
+                <w:szCs w:val="24"/>
+                <w:u w:val="none"/>
+              </w:rPr>
+              <w:t>newServizio: String JSON of the new servizio.</w:t>
             </w:r>
           </w:p>
           <w:p>
@@ -11152,23 +10706,7 @@
                 <w:numId w:val="2"/>
               </w:numPr>
               <w:jc w:val="left"/>
-              <w:rPr>
-                <w:rFonts w:ascii="Liberation Serif" w:hAnsi="Liberation Serif"/>
-                <w:b w:val="false"/>
-                <w:b w:val="false"/>
-                <w:bCs w:val="false"/>
-                <w:i w:val="false"/>
-                <w:i w:val="false"/>
-                <w:iCs w:val="false"/>
-                <w:strike w:val="false"/>
-                <w:dstrike w:val="false"/>
-                <w:outline w:val="false"/>
-                <w:shadow w:val="false"/>
-                <w:color w:val="000000"/>
-                <w:sz w:val="24"/>
-                <w:szCs w:val="24"/>
-                <w:u w:val="none"/>
-              </w:rPr>
+              <w:rPr/>
             </w:pPr>
             <w:r>
               <w:rPr>
@@ -11192,44 +10730,38 @@
             <w:pPr>
               <w:pStyle w:val="Contenutotabella"/>
               <w:jc w:val="left"/>
-              <w:rPr>
+              <w:rPr/>
+            </w:pPr>
+            <w:r>
+              <w:rPr>
+                <w:b w:val="false"/>
+                <w:bCs w:val="false"/>
+                <w:i w:val="false"/>
+                <w:iCs w:val="false"/>
+                <w:strike w:val="false"/>
+                <w:dstrike w:val="false"/>
+                <w:outline w:val="false"/>
+                <w:shadow w:val="false"/>
+                <w:color w:val="000000"/>
+                <w:sz w:val="24"/>
+                <w:szCs w:val="24"/>
                 <w:u w:val="single"/>
               </w:rPr>
-            </w:pPr>
-            <w:r>
-              <w:rPr>
-                <w:b w:val="false"/>
-                <w:bCs w:val="false"/>
-                <w:i w:val="false"/>
-                <w:iCs w:val="false"/>
-                <w:strike w:val="false"/>
-                <w:dstrike w:val="false"/>
-                <w:outline w:val="false"/>
-                <w:shadow w:val="false"/>
-                <w:color w:val="000000"/>
-                <w:sz w:val="24"/>
-                <w:szCs w:val="24"/>
-                <w:u w:val="single"/>
-              </w:rPr>
-              <w:t>WriteNewServizioByIDFaillure</w:t>
-            </w:r>
-          </w:p>
-          <w:p>
-            <w:pPr>
-              <w:pStyle w:val="Contenutotabella"/>
-              <w:jc w:val="left"/>
-              <w:rPr>
-                <w:i/>
+              <w:t>CollectionNotFound</w:t>
+            </w:r>
+          </w:p>
+          <w:p>
+            <w:pPr>
+              <w:pStyle w:val="Contenutotabella"/>
+              <w:jc w:val="left"/>
+              <w:rPr/>
+            </w:pPr>
+            <w:r>
+              <w:rPr>
+                <w:b w:val="false"/>
+                <w:bCs w:val="false"/>
                 <w:i/>
                 <w:iCs/>
-              </w:rPr>
-            </w:pPr>
-            <w:r>
-              <w:rPr>
-                <w:b w:val="false"/>
-                <w:bCs w:val="false"/>
-                <w:i/>
-                <w:iCs/>
                 <w:strike w:val="false"/>
                 <w:dstrike w:val="false"/>
                 <w:outline w:val="false"/>
@@ -11246,40 +10778,24 @@
             <w:pPr>
               <w:pStyle w:val="Contenutotabella"/>
               <w:jc w:val="left"/>
-              <w:rPr>
-                <w:rFonts w:ascii="Liberation Serif" w:hAnsi="Liberation Serif"/>
-                <w:b w:val="false"/>
-                <w:b w:val="false"/>
-                <w:bCs w:val="false"/>
-                <w:i w:val="false"/>
-                <w:i w:val="false"/>
-                <w:iCs w:val="false"/>
-                <w:strike w:val="false"/>
-                <w:dstrike w:val="false"/>
-                <w:outline w:val="false"/>
-                <w:shadow w:val="false"/>
-                <w:color w:val="000000"/>
-                <w:sz w:val="24"/>
-                <w:szCs w:val="24"/>
-                <w:u w:val="none"/>
-              </w:rPr>
-            </w:pPr>
-            <w:r>
-              <w:rPr>
-                <w:b w:val="false"/>
-                <w:bCs w:val="false"/>
-                <w:i w:val="false"/>
-                <w:iCs w:val="false"/>
-                <w:strike w:val="false"/>
-                <w:dstrike w:val="false"/>
-                <w:outline w:val="false"/>
-                <w:shadow w:val="false"/>
-                <w:color w:val="000000"/>
-                <w:sz w:val="24"/>
-                <w:szCs w:val="24"/>
-                <w:u w:val="none"/>
-              </w:rPr>
-              <w:t>Faillure in updating the servizio</w:t>
+              <w:rPr/>
+            </w:pPr>
+            <w:r>
+              <w:rPr>
+                <w:b w:val="false"/>
+                <w:bCs w:val="false"/>
+                <w:i w:val="false"/>
+                <w:iCs w:val="false"/>
+                <w:strike w:val="false"/>
+                <w:dstrike w:val="false"/>
+                <w:outline w:val="false"/>
+                <w:shadow w:val="false"/>
+                <w:color w:val="000000"/>
+                <w:sz w:val="24"/>
+                <w:szCs w:val="24"/>
+                <w:u w:val="none"/>
+              </w:rPr>
+              <w:t>The given collection is not present in the DB</w:t>
             </w:r>
           </w:p>
           <w:p>
@@ -11290,40 +10806,96 @@
                 <w:numId w:val="2"/>
               </w:numPr>
               <w:jc w:val="left"/>
-              <w:rPr>
-                <w:rFonts w:ascii="Liberation Serif" w:hAnsi="Liberation Serif"/>
-                <w:b w:val="false"/>
-                <w:b w:val="false"/>
-                <w:bCs w:val="false"/>
-                <w:i w:val="false"/>
-                <w:i w:val="false"/>
-                <w:iCs w:val="false"/>
-                <w:strike w:val="false"/>
-                <w:dstrike w:val="false"/>
-                <w:outline w:val="false"/>
-                <w:shadow w:val="false"/>
-                <w:color w:val="000000"/>
-                <w:sz w:val="24"/>
-                <w:szCs w:val="24"/>
-                <w:u w:val="none"/>
-              </w:rPr>
-            </w:pPr>
-            <w:r>
-              <w:rPr>
-                <w:b w:val="false"/>
-                <w:bCs w:val="false"/>
-                <w:i w:val="false"/>
-                <w:iCs w:val="false"/>
-                <w:strike w:val="false"/>
-                <w:dstrike w:val="false"/>
-                <w:outline w:val="false"/>
-                <w:shadow w:val="false"/>
-                <w:color w:val="000000"/>
-                <w:sz w:val="24"/>
-                <w:szCs w:val="24"/>
-                <w:u w:val="none"/>
-              </w:rPr>
-              <w:t>ID: String - ID of the retreived servizio.</w:t>
+              <w:rPr/>
+            </w:pPr>
+            <w:r>
+              <w:rPr>
+                <w:b w:val="false"/>
+                <w:bCs w:val="false"/>
+                <w:i w:val="false"/>
+                <w:iCs w:val="false"/>
+                <w:strike w:val="false"/>
+                <w:dstrike w:val="false"/>
+                <w:outline w:val="false"/>
+                <w:shadow w:val="false"/>
+                <w:color w:val="000000"/>
+                <w:sz w:val="24"/>
+                <w:szCs w:val="24"/>
+                <w:u w:val="none"/>
+              </w:rPr>
+              <w:t>collectionName: String – Name of the collection where the Servizio was to be found.</w:t>
+            </w:r>
+          </w:p>
+          <w:p>
+            <w:pPr>
+              <w:pStyle w:val="Contenutotabella"/>
+              <w:jc w:val="left"/>
+              <w:rPr/>
+            </w:pPr>
+            <w:r>
+              <w:rPr>
+                <w:b w:val="false"/>
+                <w:bCs w:val="false"/>
+                <w:i w:val="false"/>
+                <w:iCs w:val="false"/>
+                <w:strike w:val="false"/>
+                <w:dstrike w:val="false"/>
+                <w:outline w:val="false"/>
+                <w:shadow w:val="false"/>
+                <w:color w:val="000000"/>
+                <w:sz w:val="24"/>
+                <w:szCs w:val="24"/>
+                <w:u w:val="single"/>
+              </w:rPr>
+              <w:t>UpdateServizioByIdFaillure</w:t>
+            </w:r>
+          </w:p>
+          <w:p>
+            <w:pPr>
+              <w:pStyle w:val="Contenutotabella"/>
+              <w:jc w:val="left"/>
+              <w:rPr/>
+            </w:pPr>
+            <w:r>
+              <w:rPr>
+                <w:b w:val="false"/>
+                <w:bCs w:val="false"/>
+                <w:i/>
+                <w:iCs/>
+                <w:strike w:val="false"/>
+                <w:dstrike w:val="false"/>
+                <w:outline w:val="false"/>
+                <w:shadow w:val="false"/>
+                <w:color w:val="000000"/>
+                <w:sz w:val="24"/>
+                <w:szCs w:val="24"/>
+                <w:u w:val="none"/>
+              </w:rPr>
+              <w:t>(isa DBOperationFaillure)</w:t>
+            </w:r>
+          </w:p>
+          <w:p>
+            <w:pPr>
+              <w:pStyle w:val="Contenutotabella"/>
+              <w:jc w:val="left"/>
+              <w:rPr/>
+            </w:pPr>
+            <w:r>
+              <w:rPr>
+                <w:b w:val="false"/>
+                <w:bCs w:val="false"/>
+                <w:i w:val="false"/>
+                <w:iCs w:val="false"/>
+                <w:strike w:val="false"/>
+                <w:dstrike w:val="false"/>
+                <w:outline w:val="false"/>
+                <w:shadow w:val="false"/>
+                <w:color w:val="000000"/>
+                <w:sz w:val="24"/>
+                <w:szCs w:val="24"/>
+                <w:u w:val="none"/>
+              </w:rPr>
+              <w:t>Faillure in updating the servizio</w:t>
             </w:r>
           </w:p>
           <w:p>
@@ -11334,40 +10906,24 @@
                 <w:numId w:val="2"/>
               </w:numPr>
               <w:jc w:val="left"/>
-              <w:rPr>
-                <w:rFonts w:ascii="Liberation Serif" w:hAnsi="Liberation Serif"/>
-                <w:b w:val="false"/>
-                <w:b w:val="false"/>
-                <w:bCs w:val="false"/>
-                <w:i w:val="false"/>
-                <w:i w:val="false"/>
-                <w:iCs w:val="false"/>
-                <w:strike w:val="false"/>
-                <w:dstrike w:val="false"/>
-                <w:outline w:val="false"/>
-                <w:shadow w:val="false"/>
-                <w:color w:val="000000"/>
-                <w:sz w:val="24"/>
-                <w:szCs w:val="24"/>
-                <w:u w:val="none"/>
-              </w:rPr>
-            </w:pPr>
-            <w:r>
-              <w:rPr>
-                <w:b w:val="false"/>
-                <w:bCs w:val="false"/>
-                <w:i w:val="false"/>
-                <w:iCs w:val="false"/>
-                <w:strike w:val="false"/>
-                <w:dstrike w:val="false"/>
-                <w:outline w:val="false"/>
-                <w:shadow w:val="false"/>
-                <w:color w:val="000000"/>
-                <w:sz w:val="24"/>
-                <w:szCs w:val="24"/>
-                <w:u w:val="none"/>
-              </w:rPr>
-              <w:t>newServizio: String JSON of the new servizio.</w:t>
+              <w:rPr/>
+            </w:pPr>
+            <w:r>
+              <w:rPr>
+                <w:b w:val="false"/>
+                <w:bCs w:val="false"/>
+                <w:i w:val="false"/>
+                <w:iCs w:val="false"/>
+                <w:strike w:val="false"/>
+                <w:dstrike w:val="false"/>
+                <w:outline w:val="false"/>
+                <w:shadow w:val="false"/>
+                <w:color w:val="000000"/>
+                <w:sz w:val="24"/>
+                <w:szCs w:val="24"/>
+                <w:u w:val="none"/>
+              </w:rPr>
+              <w:t>ID: String - ID of the retreived servizio.</w:t>
             </w:r>
           </w:p>
           <w:p>
@@ -11378,23 +10934,2423 @@
                 <w:numId w:val="2"/>
               </w:numPr>
               <w:jc w:val="left"/>
-              <w:rPr>
-                <w:rFonts w:ascii="Liberation Serif" w:hAnsi="Liberation Serif"/>
-                <w:b w:val="false"/>
-                <w:b w:val="false"/>
-                <w:bCs w:val="false"/>
-                <w:i w:val="false"/>
-                <w:i w:val="false"/>
-                <w:iCs w:val="false"/>
-                <w:strike w:val="false"/>
-                <w:dstrike w:val="false"/>
-                <w:outline w:val="false"/>
-                <w:shadow w:val="false"/>
-                <w:color w:val="000000"/>
-                <w:sz w:val="24"/>
-                <w:szCs w:val="24"/>
-                <w:u w:val="none"/>
-              </w:rPr>
+              <w:rPr/>
+            </w:pPr>
+            <w:r>
+              <w:rPr>
+                <w:b w:val="false"/>
+                <w:bCs w:val="false"/>
+                <w:i w:val="false"/>
+                <w:iCs w:val="false"/>
+                <w:strike w:val="false"/>
+                <w:dstrike w:val="false"/>
+                <w:outline w:val="false"/>
+                <w:shadow w:val="false"/>
+                <w:color w:val="000000"/>
+                <w:sz w:val="24"/>
+                <w:szCs w:val="24"/>
+                <w:u w:val="none"/>
+              </w:rPr>
+              <w:t>newServizio: String JSON of the new servizio.</w:t>
+            </w:r>
+          </w:p>
+          <w:p>
+            <w:pPr>
+              <w:pStyle w:val="Contenutotabella"/>
+              <w:numPr>
+                <w:ilvl w:val="0"/>
+                <w:numId w:val="2"/>
+              </w:numPr>
+              <w:jc w:val="left"/>
+              <w:rPr/>
+            </w:pPr>
+            <w:r>
+              <w:rPr>
+                <w:b w:val="false"/>
+                <w:bCs w:val="false"/>
+                <w:i w:val="false"/>
+                <w:iCs w:val="false"/>
+                <w:strike w:val="false"/>
+                <w:dstrike w:val="false"/>
+                <w:outline w:val="false"/>
+                <w:shadow w:val="false"/>
+                <w:color w:val="000000"/>
+                <w:sz w:val="24"/>
+                <w:szCs w:val="24"/>
+                <w:u w:val="none"/>
+              </w:rPr>
+              <w:t>collectionName: String – Name of the collection where the Servizio was found.</w:t>
+            </w:r>
+          </w:p>
+        </w:tc>
+      </w:tr>
+      <w:tr>
+        <w:trPr/>
+        <w:tc>
+          <w:tcPr>
+            <w:tcW w:w="4935" w:type="dxa"/>
+            <w:tcBorders>
+              <w:left w:val="single" w:sz="4" w:space="0" w:color="000000"/>
+              <w:bottom w:val="single" w:sz="4" w:space="0" w:color="000000"/>
+            </w:tcBorders>
+            <w:shd w:fill="auto" w:val="clear"/>
+          </w:tcPr>
+          <w:p>
+            <w:pPr>
+              <w:pStyle w:val="Contenutotabella"/>
+              <w:jc w:val="left"/>
+              <w:rPr/>
+            </w:pPr>
+            <w:r>
+              <w:rPr>
+                <w:b w:val="false"/>
+                <w:bCs w:val="false"/>
+                <w:i w:val="false"/>
+                <w:iCs w:val="false"/>
+                <w:strike w:val="false"/>
+                <w:dstrike w:val="false"/>
+                <w:outline w:val="false"/>
+                <w:shadow w:val="false"/>
+                <w:color w:val="000000"/>
+                <w:sz w:val="24"/>
+                <w:szCs w:val="24"/>
+                <w:u w:val="single"/>
+              </w:rPr>
+              <w:t>WriteNewServizioByID</w:t>
+            </w:r>
+          </w:p>
+          <w:p>
+            <w:pPr>
+              <w:pStyle w:val="Contenutotabella"/>
+              <w:jc w:val="left"/>
+              <w:rPr/>
+            </w:pPr>
+            <w:r>
+              <w:rPr>
+                <w:b w:val="false"/>
+                <w:bCs w:val="false"/>
+                <w:i w:val="false"/>
+                <w:iCs w:val="false"/>
+                <w:strike w:val="false"/>
+                <w:dstrike w:val="false"/>
+                <w:outline w:val="false"/>
+                <w:shadow w:val="false"/>
+                <w:color w:val="000000"/>
+                <w:sz w:val="24"/>
+                <w:szCs w:val="24"/>
+                <w:u w:val="none"/>
+              </w:rPr>
+              <w:t>Asks for the servizio to be written in the DB.</w:t>
+            </w:r>
+          </w:p>
+          <w:p>
+            <w:pPr>
+              <w:pStyle w:val="Contenutotabella"/>
+              <w:numPr>
+                <w:ilvl w:val="0"/>
+                <w:numId w:val="2"/>
+              </w:numPr>
+              <w:jc w:val="left"/>
+              <w:rPr/>
+            </w:pPr>
+            <w:r>
+              <w:rPr>
+                <w:b w:val="false"/>
+                <w:bCs w:val="false"/>
+                <w:i w:val="false"/>
+                <w:iCs w:val="false"/>
+                <w:strike w:val="false"/>
+                <w:dstrike w:val="false"/>
+                <w:outline w:val="false"/>
+                <w:shadow w:val="false"/>
+                <w:color w:val="000000"/>
+                <w:sz w:val="24"/>
+                <w:szCs w:val="24"/>
+                <w:u w:val="none"/>
+              </w:rPr>
+              <w:t>ID: String ID of the servizio.</w:t>
+            </w:r>
+          </w:p>
+          <w:p>
+            <w:pPr>
+              <w:pStyle w:val="Contenutotabella"/>
+              <w:numPr>
+                <w:ilvl w:val="0"/>
+                <w:numId w:val="2"/>
+              </w:numPr>
+              <w:jc w:val="left"/>
+              <w:rPr/>
+            </w:pPr>
+            <w:r>
+              <w:rPr>
+                <w:b w:val="false"/>
+                <w:bCs w:val="false"/>
+                <w:i w:val="false"/>
+                <w:iCs w:val="false"/>
+                <w:strike w:val="false"/>
+                <w:dstrike w:val="false"/>
+                <w:outline w:val="false"/>
+                <w:shadow w:val="false"/>
+                <w:color w:val="000000"/>
+                <w:sz w:val="24"/>
+                <w:szCs w:val="24"/>
+                <w:u w:val="none"/>
+              </w:rPr>
+              <w:t>servizio: String JSON of the servizio</w:t>
+            </w:r>
+          </w:p>
+          <w:p>
+            <w:pPr>
+              <w:pStyle w:val="Contenutotabella"/>
+              <w:numPr>
+                <w:ilvl w:val="0"/>
+                <w:numId w:val="2"/>
+              </w:numPr>
+              <w:jc w:val="left"/>
+              <w:rPr/>
+            </w:pPr>
+            <w:r>
+              <w:rPr>
+                <w:b w:val="false"/>
+                <w:bCs w:val="false"/>
+                <w:i w:val="false"/>
+                <w:iCs w:val="false"/>
+                <w:strike w:val="false"/>
+                <w:dstrike w:val="false"/>
+                <w:outline w:val="false"/>
+                <w:shadow w:val="false"/>
+                <w:color w:val="000000"/>
+                <w:sz w:val="24"/>
+                <w:szCs w:val="24"/>
+                <w:u w:val="none"/>
+              </w:rPr>
+              <w:t>collectionName: String – Name of the collection where the Servizio is to be written.</w:t>
+            </w:r>
+          </w:p>
+        </w:tc>
+        <w:tc>
+          <w:tcPr>
+            <w:tcW w:w="4989" w:type="dxa"/>
+            <w:tcBorders>
+              <w:left w:val="single" w:sz="4" w:space="0" w:color="000000"/>
+              <w:bottom w:val="single" w:sz="4" w:space="0" w:color="000000"/>
+              <w:right w:val="single" w:sz="4" w:space="0" w:color="000000"/>
+            </w:tcBorders>
+            <w:shd w:fill="auto" w:val="clear"/>
+          </w:tcPr>
+          <w:p>
+            <w:pPr>
+              <w:pStyle w:val="Contenutotabella"/>
+              <w:jc w:val="left"/>
+              <w:rPr/>
+            </w:pPr>
+            <w:bookmarkStart w:id="4" w:name="__DdeLink__353_4222837155"/>
+            <w:r>
+              <w:rPr>
+                <w:b w:val="false"/>
+                <w:bCs w:val="false"/>
+                <w:i w:val="false"/>
+                <w:iCs w:val="false"/>
+                <w:strike w:val="false"/>
+                <w:dstrike w:val="false"/>
+                <w:outline w:val="false"/>
+                <w:shadow w:val="false"/>
+                <w:color w:val="000000"/>
+                <w:sz w:val="24"/>
+                <w:szCs w:val="24"/>
+                <w:u w:val="single"/>
+              </w:rPr>
+              <w:t>WriteNewServizioByIDSuccess</w:t>
+            </w:r>
+            <w:r>
+              <w:rPr>
+                <w:b w:val="false"/>
+                <w:bCs w:val="false"/>
+                <w:i w:val="false"/>
+                <w:iCs w:val="false"/>
+                <w:strike w:val="false"/>
+                <w:dstrike w:val="false"/>
+                <w:outline w:val="false"/>
+                <w:shadow w:val="false"/>
+                <w:color w:val="000000"/>
+                <w:sz w:val="24"/>
+                <w:szCs w:val="24"/>
+                <w:u w:val="none"/>
+              </w:rPr>
+              <w:t xml:space="preserve"> </w:t>
+            </w:r>
+            <w:bookmarkEnd w:id="4"/>
+          </w:p>
+          <w:p>
+            <w:pPr>
+              <w:pStyle w:val="Contenutotabella"/>
+              <w:jc w:val="left"/>
+              <w:rPr/>
+            </w:pPr>
+            <w:r>
+              <w:rPr>
+                <w:b w:val="false"/>
+                <w:bCs w:val="false"/>
+                <w:i/>
+                <w:iCs/>
+                <w:strike w:val="false"/>
+                <w:dstrike w:val="false"/>
+                <w:outline w:val="false"/>
+                <w:shadow w:val="false"/>
+                <w:color w:val="000000"/>
+                <w:sz w:val="24"/>
+                <w:szCs w:val="24"/>
+                <w:u w:val="none"/>
+              </w:rPr>
+              <w:t>(isa Reply)</w:t>
+            </w:r>
+          </w:p>
+          <w:p>
+            <w:pPr>
+              <w:pStyle w:val="Contenutotabella"/>
+              <w:jc w:val="left"/>
+              <w:rPr/>
+            </w:pPr>
+            <w:r>
+              <w:rPr>
+                <w:b w:val="false"/>
+                <w:bCs w:val="false"/>
+                <w:i w:val="false"/>
+                <w:iCs w:val="false"/>
+                <w:strike w:val="false"/>
+                <w:dstrike w:val="false"/>
+                <w:outline w:val="false"/>
+                <w:shadow w:val="false"/>
+                <w:color w:val="000000"/>
+                <w:sz w:val="24"/>
+                <w:szCs w:val="24"/>
+                <w:u w:val="none"/>
+              </w:rPr>
+              <w:t>The servizio was written correctly</w:t>
+            </w:r>
+          </w:p>
+          <w:p>
+            <w:pPr>
+              <w:pStyle w:val="Contenutotabella"/>
+              <w:numPr>
+                <w:ilvl w:val="0"/>
+                <w:numId w:val="2"/>
+              </w:numPr>
+              <w:jc w:val="left"/>
+              <w:rPr/>
+            </w:pPr>
+            <w:r>
+              <w:rPr>
+                <w:b w:val="false"/>
+                <w:bCs w:val="false"/>
+                <w:i w:val="false"/>
+                <w:iCs w:val="false"/>
+                <w:strike w:val="false"/>
+                <w:dstrike w:val="false"/>
+                <w:outline w:val="false"/>
+                <w:shadow w:val="false"/>
+                <w:color w:val="000000"/>
+                <w:sz w:val="24"/>
+                <w:szCs w:val="24"/>
+                <w:u w:val="none"/>
+              </w:rPr>
+              <w:t>ID: String ID of the servizio.</w:t>
+            </w:r>
+          </w:p>
+          <w:p>
+            <w:pPr>
+              <w:pStyle w:val="Contenutotabella"/>
+              <w:numPr>
+                <w:ilvl w:val="0"/>
+                <w:numId w:val="2"/>
+              </w:numPr>
+              <w:jc w:val="left"/>
+              <w:rPr/>
+            </w:pPr>
+            <w:r>
+              <w:rPr>
+                <w:b w:val="false"/>
+                <w:bCs w:val="false"/>
+                <w:i w:val="false"/>
+                <w:iCs w:val="false"/>
+                <w:strike w:val="false"/>
+                <w:dstrike w:val="false"/>
+                <w:outline w:val="false"/>
+                <w:shadow w:val="false"/>
+                <w:color w:val="000000"/>
+                <w:sz w:val="24"/>
+                <w:szCs w:val="24"/>
+                <w:u w:val="none"/>
+              </w:rPr>
+              <w:t>newSe</w:t>
+            </w:r>
+            <w:r>
+              <w:rPr>
+                <w:b w:val="false"/>
+                <w:bCs w:val="false"/>
+                <w:i w:val="false"/>
+                <w:iCs w:val="false"/>
+                <w:strike w:val="false"/>
+                <w:dstrike w:val="false"/>
+                <w:outline w:val="false"/>
+                <w:shadow w:val="false"/>
+                <w:color w:val="000000"/>
+                <w:sz w:val="24"/>
+                <w:szCs w:val="24"/>
+                <w:u w:val="none"/>
+              </w:rPr>
+              <w:t>rvizio: String JSON of the written servizio</w:t>
+            </w:r>
+          </w:p>
+          <w:p>
+            <w:pPr>
+              <w:pStyle w:val="Contenutotabella"/>
+              <w:numPr>
+                <w:ilvl w:val="0"/>
+                <w:numId w:val="2"/>
+              </w:numPr>
+              <w:jc w:val="left"/>
+              <w:rPr/>
+            </w:pPr>
+            <w:r>
+              <w:rPr>
+                <w:b w:val="false"/>
+                <w:bCs w:val="false"/>
+                <w:i w:val="false"/>
+                <w:iCs w:val="false"/>
+                <w:strike w:val="false"/>
+                <w:dstrike w:val="false"/>
+                <w:outline w:val="false"/>
+                <w:shadow w:val="false"/>
+                <w:color w:val="000000"/>
+                <w:sz w:val="24"/>
+                <w:szCs w:val="24"/>
+                <w:u w:val="none"/>
+              </w:rPr>
+              <w:t>collectionName: String – Name of the collection where the Servizio was found.</w:t>
+            </w:r>
+          </w:p>
+          <w:p>
+            <w:pPr>
+              <w:pStyle w:val="Contenutotabella"/>
+              <w:jc w:val="left"/>
+              <w:rPr/>
+            </w:pPr>
+            <w:r>
+              <w:rPr>
+                <w:b w:val="false"/>
+                <w:bCs w:val="false"/>
+                <w:i w:val="false"/>
+                <w:iCs w:val="false"/>
+                <w:strike w:val="false"/>
+                <w:dstrike w:val="false"/>
+                <w:outline w:val="false"/>
+                <w:shadow w:val="false"/>
+                <w:color w:val="000000"/>
+                <w:sz w:val="24"/>
+                <w:szCs w:val="24"/>
+                <w:u w:val="single"/>
+              </w:rPr>
+              <w:t>WriteNewServizioByIDEnrichedSuccess</w:t>
+            </w:r>
+            <w:r>
+              <w:rPr>
+                <w:b w:val="false"/>
+                <w:bCs w:val="false"/>
+                <w:i w:val="false"/>
+                <w:iCs w:val="false"/>
+                <w:strike w:val="false"/>
+                <w:dstrike w:val="false"/>
+                <w:outline w:val="false"/>
+                <w:shadow w:val="false"/>
+                <w:color w:val="000000"/>
+                <w:sz w:val="24"/>
+                <w:szCs w:val="24"/>
+                <w:u w:val="none"/>
+              </w:rPr>
+              <w:t xml:space="preserve"> </w:t>
+            </w:r>
+          </w:p>
+          <w:p>
+            <w:pPr>
+              <w:pStyle w:val="Contenutotabella"/>
+              <w:jc w:val="left"/>
+              <w:rPr/>
+            </w:pPr>
+            <w:r>
+              <w:rPr>
+                <w:b w:val="false"/>
+                <w:bCs w:val="false"/>
+                <w:i/>
+                <w:iCs/>
+                <w:strike w:val="false"/>
+                <w:dstrike w:val="false"/>
+                <w:outline w:val="false"/>
+                <w:shadow w:val="false"/>
+                <w:color w:val="000000"/>
+                <w:sz w:val="24"/>
+                <w:szCs w:val="24"/>
+                <w:u w:val="none"/>
+              </w:rPr>
+              <w:t>(isa Reply)</w:t>
+            </w:r>
+          </w:p>
+          <w:p>
+            <w:pPr>
+              <w:pStyle w:val="Contenutotabella"/>
+              <w:jc w:val="left"/>
+              <w:rPr/>
+            </w:pPr>
+            <w:r>
+              <w:rPr>
+                <w:b w:val="false"/>
+                <w:bCs w:val="false"/>
+                <w:i w:val="false"/>
+                <w:iCs w:val="false"/>
+                <w:strike w:val="false"/>
+                <w:dstrike w:val="false"/>
+                <w:outline w:val="false"/>
+                <w:shadow w:val="false"/>
+                <w:color w:val="000000"/>
+                <w:sz w:val="24"/>
+                <w:szCs w:val="24"/>
+                <w:u w:val="none"/>
+              </w:rPr>
+              <w:t>The servizio was written correctly as enriched object since the DB has support for it</w:t>
+            </w:r>
+          </w:p>
+          <w:p>
+            <w:pPr>
+              <w:pStyle w:val="Contenutotabella"/>
+              <w:numPr>
+                <w:ilvl w:val="0"/>
+                <w:numId w:val="2"/>
+              </w:numPr>
+              <w:jc w:val="left"/>
+              <w:rPr/>
+            </w:pPr>
+            <w:r>
+              <w:rPr>
+                <w:b w:val="false"/>
+                <w:bCs w:val="false"/>
+                <w:i w:val="false"/>
+                <w:iCs w:val="false"/>
+                <w:strike w:val="false"/>
+                <w:dstrike w:val="false"/>
+                <w:outline w:val="false"/>
+                <w:shadow w:val="false"/>
+                <w:color w:val="000000"/>
+                <w:sz w:val="24"/>
+                <w:szCs w:val="24"/>
+                <w:u w:val="none"/>
+              </w:rPr>
+              <w:t>ID: String - ID of the retreived servizio.</w:t>
+            </w:r>
+          </w:p>
+          <w:p>
+            <w:pPr>
+              <w:pStyle w:val="Contenutotabella"/>
+              <w:numPr>
+                <w:ilvl w:val="0"/>
+                <w:numId w:val="2"/>
+              </w:numPr>
+              <w:jc w:val="left"/>
+              <w:rPr/>
+            </w:pPr>
+            <w:r>
+              <w:rPr>
+                <w:b w:val="false"/>
+                <w:bCs w:val="false"/>
+                <w:i w:val="false"/>
+                <w:iCs w:val="false"/>
+                <w:strike w:val="false"/>
+                <w:dstrike w:val="false"/>
+                <w:outline w:val="false"/>
+                <w:shadow w:val="false"/>
+                <w:color w:val="000000"/>
+                <w:sz w:val="24"/>
+                <w:szCs w:val="24"/>
+                <w:u w:val="none"/>
+              </w:rPr>
+              <w:t>newS</w:t>
+            </w:r>
+            <w:r>
+              <w:rPr>
+                <w:b w:val="false"/>
+                <w:bCs w:val="false"/>
+                <w:i w:val="false"/>
+                <w:iCs w:val="false"/>
+                <w:strike w:val="false"/>
+                <w:dstrike w:val="false"/>
+                <w:outline w:val="false"/>
+                <w:shadow w:val="false"/>
+                <w:color w:val="000000"/>
+                <w:sz w:val="24"/>
+                <w:szCs w:val="24"/>
+                <w:u w:val="none"/>
+              </w:rPr>
+              <w:t xml:space="preserve">ervizio: TommyEnrichedJSON – Object containing an enriched representation of the </w:t>
+            </w:r>
+            <w:r>
+              <w:rPr>
+                <w:rFonts w:eastAsia="SimSun" w:cs="Mangal"/>
+                <w:b w:val="false"/>
+                <w:bCs w:val="false"/>
+                <w:i w:val="false"/>
+                <w:iCs w:val="false"/>
+                <w:strike w:val="false"/>
+                <w:dstrike w:val="false"/>
+                <w:outline w:val="false"/>
+                <w:shadow w:val="false"/>
+                <w:color w:val="000000"/>
+                <w:kern w:val="2"/>
+                <w:sz w:val="24"/>
+                <w:szCs w:val="24"/>
+                <w:u w:val="none"/>
+                <w:lang w:val="en-US" w:eastAsia="zh-CN" w:bidi="hi-IN"/>
+              </w:rPr>
+              <w:t>written</w:t>
+            </w:r>
+            <w:r>
+              <w:rPr>
+                <w:b w:val="false"/>
+                <w:bCs w:val="false"/>
+                <w:i w:val="false"/>
+                <w:iCs w:val="false"/>
+                <w:strike w:val="false"/>
+                <w:dstrike w:val="false"/>
+                <w:outline w:val="false"/>
+                <w:shadow w:val="false"/>
+                <w:color w:val="000000"/>
+                <w:sz w:val="24"/>
+                <w:szCs w:val="24"/>
+                <w:u w:val="none"/>
+              </w:rPr>
+              <w:t xml:space="preserve"> servizio (the raw servizio is in the json field).</w:t>
+            </w:r>
+          </w:p>
+          <w:p>
+            <w:pPr>
+              <w:pStyle w:val="Contenutotabella"/>
+              <w:numPr>
+                <w:ilvl w:val="0"/>
+                <w:numId w:val="2"/>
+              </w:numPr>
+              <w:jc w:val="left"/>
+              <w:rPr/>
+            </w:pPr>
+            <w:r>
+              <w:rPr>
+                <w:b w:val="false"/>
+                <w:bCs w:val="false"/>
+                <w:i w:val="false"/>
+                <w:iCs w:val="false"/>
+                <w:strike w:val="false"/>
+                <w:dstrike w:val="false"/>
+                <w:outline w:val="false"/>
+                <w:shadow w:val="false"/>
+                <w:color w:val="000000"/>
+                <w:sz w:val="24"/>
+                <w:szCs w:val="24"/>
+                <w:u w:val="none"/>
+              </w:rPr>
+              <w:t>collectionName: String – Name of the collection where the Servizio was found.</w:t>
+            </w:r>
+          </w:p>
+          <w:p>
+            <w:pPr>
+              <w:pStyle w:val="Contenutotabella"/>
+              <w:jc w:val="left"/>
+              <w:rPr/>
+            </w:pPr>
+            <w:r>
+              <w:rPr>
+                <w:b w:val="false"/>
+                <w:bCs w:val="false"/>
+                <w:i w:val="false"/>
+                <w:iCs w:val="false"/>
+                <w:strike w:val="false"/>
+                <w:dstrike w:val="false"/>
+                <w:outline w:val="false"/>
+                <w:shadow w:val="false"/>
+                <w:color w:val="000000"/>
+                <w:sz w:val="24"/>
+                <w:szCs w:val="24"/>
+                <w:u w:val="single"/>
+              </w:rPr>
+              <w:t>ServizioNotValid</w:t>
+            </w:r>
+          </w:p>
+          <w:p>
+            <w:pPr>
+              <w:pStyle w:val="Contenutotabella"/>
+              <w:jc w:val="left"/>
+              <w:rPr/>
+            </w:pPr>
+            <w:r>
+              <w:rPr>
+                <w:b w:val="false"/>
+                <w:bCs w:val="false"/>
+                <w:i/>
+                <w:iCs/>
+                <w:strike w:val="false"/>
+                <w:dstrike w:val="false"/>
+                <w:outline w:val="false"/>
+                <w:shadow w:val="false"/>
+                <w:color w:val="000000"/>
+                <w:sz w:val="24"/>
+                <w:szCs w:val="24"/>
+                <w:u w:val="none"/>
+              </w:rPr>
+              <w:t>(isa DBOperationFaillure)</w:t>
+            </w:r>
+          </w:p>
+          <w:p>
+            <w:pPr>
+              <w:pStyle w:val="Contenutotabella"/>
+              <w:jc w:val="left"/>
+              <w:rPr/>
+            </w:pPr>
+            <w:r>
+              <w:rPr>
+                <w:b w:val="false"/>
+                <w:bCs w:val="false"/>
+                <w:i w:val="false"/>
+                <w:iCs w:val="false"/>
+                <w:strike w:val="false"/>
+                <w:dstrike w:val="false"/>
+                <w:outline w:val="false"/>
+                <w:shadow w:val="false"/>
+                <w:color w:val="000000"/>
+                <w:sz w:val="24"/>
+                <w:szCs w:val="24"/>
+                <w:u w:val="none"/>
+              </w:rPr>
+              <w:t>The given servizio JSON was invalid (the parsing operation to Servizio Object failed)</w:t>
+            </w:r>
+          </w:p>
+          <w:p>
+            <w:pPr>
+              <w:pStyle w:val="Contenutotabella"/>
+              <w:numPr>
+                <w:ilvl w:val="0"/>
+                <w:numId w:val="2"/>
+              </w:numPr>
+              <w:jc w:val="left"/>
+              <w:rPr/>
+            </w:pPr>
+            <w:r>
+              <w:rPr>
+                <w:b w:val="false"/>
+                <w:bCs w:val="false"/>
+                <w:i w:val="false"/>
+                <w:iCs w:val="false"/>
+                <w:strike w:val="false"/>
+                <w:dstrike w:val="false"/>
+                <w:outline w:val="false"/>
+                <w:shadow w:val="false"/>
+                <w:color w:val="000000"/>
+                <w:sz w:val="24"/>
+                <w:szCs w:val="24"/>
+                <w:u w:val="none"/>
+              </w:rPr>
+              <w:t>ID: String ID of the servizio.</w:t>
+            </w:r>
+          </w:p>
+          <w:p>
+            <w:pPr>
+              <w:pStyle w:val="Contenutotabella"/>
+              <w:numPr>
+                <w:ilvl w:val="0"/>
+                <w:numId w:val="2"/>
+              </w:numPr>
+              <w:jc w:val="left"/>
+              <w:rPr/>
+            </w:pPr>
+            <w:r>
+              <w:rPr>
+                <w:b w:val="false"/>
+                <w:bCs w:val="false"/>
+                <w:i w:val="false"/>
+                <w:iCs w:val="false"/>
+                <w:strike w:val="false"/>
+                <w:dstrike w:val="false"/>
+                <w:outline w:val="false"/>
+                <w:shadow w:val="false"/>
+                <w:color w:val="000000"/>
+                <w:sz w:val="24"/>
+                <w:szCs w:val="24"/>
+                <w:u w:val="none"/>
+              </w:rPr>
+              <w:t>newServizio: String JSON of the new servizio.</w:t>
+            </w:r>
+          </w:p>
+          <w:p>
+            <w:pPr>
+              <w:pStyle w:val="Contenutotabella"/>
+              <w:numPr>
+                <w:ilvl w:val="0"/>
+                <w:numId w:val="2"/>
+              </w:numPr>
+              <w:jc w:val="left"/>
+              <w:rPr/>
+            </w:pPr>
+            <w:r>
+              <w:rPr>
+                <w:b w:val="false"/>
+                <w:bCs w:val="false"/>
+                <w:i w:val="false"/>
+                <w:iCs w:val="false"/>
+                <w:strike w:val="false"/>
+                <w:dstrike w:val="false"/>
+                <w:outline w:val="false"/>
+                <w:shadow w:val="false"/>
+                <w:color w:val="000000"/>
+                <w:sz w:val="24"/>
+                <w:szCs w:val="24"/>
+                <w:u w:val="none"/>
+              </w:rPr>
+              <w:t>collectionName: String – Name of the collection where the Servizio was to be found.</w:t>
+            </w:r>
+          </w:p>
+          <w:p>
+            <w:pPr>
+              <w:pStyle w:val="Contenutotabella"/>
+              <w:jc w:val="left"/>
+              <w:rPr/>
+            </w:pPr>
+            <w:r>
+              <w:rPr>
+                <w:b w:val="false"/>
+                <w:bCs w:val="false"/>
+                <w:i w:val="false"/>
+                <w:iCs w:val="false"/>
+                <w:strike w:val="false"/>
+                <w:dstrike w:val="false"/>
+                <w:outline w:val="false"/>
+                <w:shadow w:val="false"/>
+                <w:color w:val="000000"/>
+                <w:sz w:val="24"/>
+                <w:szCs w:val="24"/>
+                <w:u w:val="single"/>
+              </w:rPr>
+              <w:t>ServizioByIDNotFound</w:t>
+            </w:r>
+          </w:p>
+          <w:p>
+            <w:pPr>
+              <w:pStyle w:val="Contenutotabella"/>
+              <w:jc w:val="left"/>
+              <w:rPr/>
+            </w:pPr>
+            <w:r>
+              <w:rPr>
+                <w:b w:val="false"/>
+                <w:bCs w:val="false"/>
+                <w:i/>
+                <w:iCs/>
+                <w:strike w:val="false"/>
+                <w:dstrike w:val="false"/>
+                <w:outline w:val="false"/>
+                <w:shadow w:val="false"/>
+                <w:color w:val="000000"/>
+                <w:sz w:val="24"/>
+                <w:szCs w:val="24"/>
+                <w:u w:val="none"/>
+              </w:rPr>
+              <w:t>(isa DBOperationFaillure)</w:t>
+            </w:r>
+          </w:p>
+          <w:p>
+            <w:pPr>
+              <w:pStyle w:val="Contenutotabella"/>
+              <w:jc w:val="left"/>
+              <w:rPr/>
+            </w:pPr>
+            <w:r>
+              <w:rPr>
+                <w:b w:val="false"/>
+                <w:bCs w:val="false"/>
+                <w:i w:val="false"/>
+                <w:iCs w:val="false"/>
+                <w:strike w:val="false"/>
+                <w:dstrike w:val="false"/>
+                <w:outline w:val="false"/>
+                <w:shadow w:val="false"/>
+                <w:color w:val="000000"/>
+                <w:sz w:val="24"/>
+                <w:szCs w:val="24"/>
+                <w:u w:val="none"/>
+              </w:rPr>
+              <w:t>The servizio ID wasn’t present in the given collection. Update operation only works if there is already a servizio in the DB. (To write a new servizio, there is the WriteNewServizioByID Operation)</w:t>
+            </w:r>
+          </w:p>
+          <w:p>
+            <w:pPr>
+              <w:pStyle w:val="Contenutotabella"/>
+              <w:numPr>
+                <w:ilvl w:val="0"/>
+                <w:numId w:val="2"/>
+              </w:numPr>
+              <w:jc w:val="left"/>
+              <w:rPr/>
+            </w:pPr>
+            <w:r>
+              <w:rPr>
+                <w:b w:val="false"/>
+                <w:bCs w:val="false"/>
+                <w:i w:val="false"/>
+                <w:iCs w:val="false"/>
+                <w:strike w:val="false"/>
+                <w:dstrike w:val="false"/>
+                <w:outline w:val="false"/>
+                <w:shadow w:val="false"/>
+                <w:color w:val="000000"/>
+                <w:sz w:val="24"/>
+                <w:szCs w:val="24"/>
+                <w:u w:val="none"/>
+              </w:rPr>
+              <w:t>ID: String ID of the servizio.</w:t>
+            </w:r>
+          </w:p>
+          <w:p>
+            <w:pPr>
+              <w:pStyle w:val="Contenutotabella"/>
+              <w:numPr>
+                <w:ilvl w:val="0"/>
+                <w:numId w:val="2"/>
+              </w:numPr>
+              <w:jc w:val="left"/>
+              <w:rPr/>
+            </w:pPr>
+            <w:r>
+              <w:rPr>
+                <w:b w:val="false"/>
+                <w:bCs w:val="false"/>
+                <w:i w:val="false"/>
+                <w:iCs w:val="false"/>
+                <w:strike w:val="false"/>
+                <w:dstrike w:val="false"/>
+                <w:outline w:val="false"/>
+                <w:shadow w:val="false"/>
+                <w:color w:val="000000"/>
+                <w:sz w:val="24"/>
+                <w:szCs w:val="24"/>
+                <w:u w:val="none"/>
+              </w:rPr>
+              <w:t>newServizio: String JSON of the new servizio.</w:t>
+            </w:r>
+          </w:p>
+          <w:p>
+            <w:pPr>
+              <w:pStyle w:val="Contenutotabella"/>
+              <w:numPr>
+                <w:ilvl w:val="0"/>
+                <w:numId w:val="2"/>
+              </w:numPr>
+              <w:jc w:val="left"/>
+              <w:rPr/>
+            </w:pPr>
+            <w:r>
+              <w:rPr>
+                <w:b w:val="false"/>
+                <w:bCs w:val="false"/>
+                <w:i w:val="false"/>
+                <w:iCs w:val="false"/>
+                <w:strike w:val="false"/>
+                <w:dstrike w:val="false"/>
+                <w:outline w:val="false"/>
+                <w:shadow w:val="false"/>
+                <w:color w:val="000000"/>
+                <w:sz w:val="24"/>
+                <w:szCs w:val="24"/>
+                <w:u w:val="none"/>
+              </w:rPr>
+              <w:t>collectionName: String – Name of the collection where the Servizio was to be found.</w:t>
+            </w:r>
+          </w:p>
+          <w:p>
+            <w:pPr>
+              <w:pStyle w:val="Contenutotabella"/>
+              <w:jc w:val="left"/>
+              <w:rPr/>
+            </w:pPr>
+            <w:r>
+              <w:rPr>
+                <w:b w:val="false"/>
+                <w:bCs w:val="false"/>
+                <w:i w:val="false"/>
+                <w:iCs w:val="false"/>
+                <w:strike w:val="false"/>
+                <w:dstrike w:val="false"/>
+                <w:outline w:val="false"/>
+                <w:shadow w:val="false"/>
+                <w:color w:val="000000"/>
+                <w:sz w:val="24"/>
+                <w:szCs w:val="24"/>
+                <w:u w:val="single"/>
+              </w:rPr>
+              <w:t>CollectionNotFound</w:t>
+            </w:r>
+          </w:p>
+          <w:p>
+            <w:pPr>
+              <w:pStyle w:val="Contenutotabella"/>
+              <w:jc w:val="left"/>
+              <w:rPr/>
+            </w:pPr>
+            <w:r>
+              <w:rPr>
+                <w:b w:val="false"/>
+                <w:bCs w:val="false"/>
+                <w:i/>
+                <w:iCs/>
+                <w:strike w:val="false"/>
+                <w:dstrike w:val="false"/>
+                <w:outline w:val="false"/>
+                <w:shadow w:val="false"/>
+                <w:color w:val="000000"/>
+                <w:sz w:val="24"/>
+                <w:szCs w:val="24"/>
+                <w:u w:val="none"/>
+              </w:rPr>
+              <w:t>(isa DBOperationFaillure)</w:t>
+            </w:r>
+          </w:p>
+          <w:p>
+            <w:pPr>
+              <w:pStyle w:val="Contenutotabella"/>
+              <w:jc w:val="left"/>
+              <w:rPr/>
+            </w:pPr>
+            <w:r>
+              <w:rPr>
+                <w:b w:val="false"/>
+                <w:bCs w:val="false"/>
+                <w:i w:val="false"/>
+                <w:iCs w:val="false"/>
+                <w:strike w:val="false"/>
+                <w:dstrike w:val="false"/>
+                <w:outline w:val="false"/>
+                <w:shadow w:val="false"/>
+                <w:color w:val="000000"/>
+                <w:sz w:val="24"/>
+                <w:szCs w:val="24"/>
+                <w:u w:val="none"/>
+              </w:rPr>
+              <w:t>The given collection is not present in the DB</w:t>
+            </w:r>
+          </w:p>
+          <w:p>
+            <w:pPr>
+              <w:pStyle w:val="Contenutotabella"/>
+              <w:numPr>
+                <w:ilvl w:val="0"/>
+                <w:numId w:val="2"/>
+              </w:numPr>
+              <w:jc w:val="left"/>
+              <w:rPr/>
+            </w:pPr>
+            <w:r>
+              <w:rPr>
+                <w:b w:val="false"/>
+                <w:bCs w:val="false"/>
+                <w:i w:val="false"/>
+                <w:iCs w:val="false"/>
+                <w:strike w:val="false"/>
+                <w:dstrike w:val="false"/>
+                <w:outline w:val="false"/>
+                <w:shadow w:val="false"/>
+                <w:color w:val="000000"/>
+                <w:sz w:val="24"/>
+                <w:szCs w:val="24"/>
+                <w:u w:val="none"/>
+              </w:rPr>
+              <w:t>collectionName: String – Name of the collection where the Servizio was to be found.</w:t>
+            </w:r>
+          </w:p>
+          <w:p>
+            <w:pPr>
+              <w:pStyle w:val="Contenutotabella"/>
+              <w:jc w:val="left"/>
+              <w:rPr/>
+            </w:pPr>
+            <w:r>
+              <w:rPr>
+                <w:b w:val="false"/>
+                <w:bCs w:val="false"/>
+                <w:i w:val="false"/>
+                <w:iCs w:val="false"/>
+                <w:strike w:val="false"/>
+                <w:dstrike w:val="false"/>
+                <w:outline w:val="false"/>
+                <w:shadow w:val="false"/>
+                <w:color w:val="000000"/>
+                <w:sz w:val="24"/>
+                <w:szCs w:val="24"/>
+                <w:u w:val="single"/>
+              </w:rPr>
+              <w:t>WriteNewServizioByIDFaillure</w:t>
+            </w:r>
+          </w:p>
+          <w:p>
+            <w:pPr>
+              <w:pStyle w:val="Contenutotabella"/>
+              <w:jc w:val="left"/>
+              <w:rPr/>
+            </w:pPr>
+            <w:r>
+              <w:rPr>
+                <w:b w:val="false"/>
+                <w:bCs w:val="false"/>
+                <w:i/>
+                <w:iCs/>
+                <w:strike w:val="false"/>
+                <w:dstrike w:val="false"/>
+                <w:outline w:val="false"/>
+                <w:shadow w:val="false"/>
+                <w:color w:val="000000"/>
+                <w:sz w:val="24"/>
+                <w:szCs w:val="24"/>
+                <w:u w:val="none"/>
+              </w:rPr>
+              <w:t>(isa DBOperationFaillure)</w:t>
+            </w:r>
+          </w:p>
+          <w:p>
+            <w:pPr>
+              <w:pStyle w:val="Contenutotabella"/>
+              <w:jc w:val="left"/>
+              <w:rPr/>
+            </w:pPr>
+            <w:r>
+              <w:rPr>
+                <w:b w:val="false"/>
+                <w:bCs w:val="false"/>
+                <w:i w:val="false"/>
+                <w:iCs w:val="false"/>
+                <w:strike w:val="false"/>
+                <w:dstrike w:val="false"/>
+                <w:outline w:val="false"/>
+                <w:shadow w:val="false"/>
+                <w:color w:val="000000"/>
+                <w:sz w:val="24"/>
+                <w:szCs w:val="24"/>
+                <w:u w:val="none"/>
+              </w:rPr>
+              <w:t>Faillure in updating the servizio</w:t>
+            </w:r>
+          </w:p>
+          <w:p>
+            <w:pPr>
+              <w:pStyle w:val="Contenutotabella"/>
+              <w:numPr>
+                <w:ilvl w:val="0"/>
+                <w:numId w:val="2"/>
+              </w:numPr>
+              <w:jc w:val="left"/>
+              <w:rPr/>
+            </w:pPr>
+            <w:r>
+              <w:rPr>
+                <w:b w:val="false"/>
+                <w:bCs w:val="false"/>
+                <w:i w:val="false"/>
+                <w:iCs w:val="false"/>
+                <w:strike w:val="false"/>
+                <w:dstrike w:val="false"/>
+                <w:outline w:val="false"/>
+                <w:shadow w:val="false"/>
+                <w:color w:val="000000"/>
+                <w:sz w:val="24"/>
+                <w:szCs w:val="24"/>
+                <w:u w:val="none"/>
+              </w:rPr>
+              <w:t>ID: String - ID of the retreived servizio.</w:t>
+            </w:r>
+          </w:p>
+          <w:p>
+            <w:pPr>
+              <w:pStyle w:val="Contenutotabella"/>
+              <w:numPr>
+                <w:ilvl w:val="0"/>
+                <w:numId w:val="2"/>
+              </w:numPr>
+              <w:jc w:val="left"/>
+              <w:rPr/>
+            </w:pPr>
+            <w:r>
+              <w:rPr>
+                <w:b w:val="false"/>
+                <w:bCs w:val="false"/>
+                <w:i w:val="false"/>
+                <w:iCs w:val="false"/>
+                <w:strike w:val="false"/>
+                <w:dstrike w:val="false"/>
+                <w:outline w:val="false"/>
+                <w:shadow w:val="false"/>
+                <w:color w:val="000000"/>
+                <w:sz w:val="24"/>
+                <w:szCs w:val="24"/>
+                <w:u w:val="none"/>
+              </w:rPr>
+              <w:t>newServizio: String JSON of the new servizio.</w:t>
+            </w:r>
+          </w:p>
+          <w:p>
+            <w:pPr>
+              <w:pStyle w:val="Contenutotabella"/>
+              <w:numPr>
+                <w:ilvl w:val="0"/>
+                <w:numId w:val="2"/>
+              </w:numPr>
+              <w:jc w:val="left"/>
+              <w:rPr/>
+            </w:pPr>
+            <w:r>
+              <w:rPr>
+                <w:b w:val="false"/>
+                <w:bCs w:val="false"/>
+                <w:i w:val="false"/>
+                <w:iCs w:val="false"/>
+                <w:strike w:val="false"/>
+                <w:dstrike w:val="false"/>
+                <w:outline w:val="false"/>
+                <w:shadow w:val="false"/>
+                <w:color w:val="000000"/>
+                <w:sz w:val="24"/>
+                <w:szCs w:val="24"/>
+                <w:u w:val="none"/>
+              </w:rPr>
+              <w:t>collectionName: String – Name of the collection where the Servizio was found.</w:t>
+            </w:r>
+          </w:p>
+        </w:tc>
+      </w:tr>
+      <w:tr>
+        <w:trPr/>
+        <w:tc>
+          <w:tcPr>
+            <w:tcW w:w="4935" w:type="dxa"/>
+            <w:tcBorders>
+              <w:left w:val="single" w:sz="4" w:space="0" w:color="000000"/>
+              <w:bottom w:val="single" w:sz="4" w:space="0" w:color="000000"/>
+            </w:tcBorders>
+            <w:shd w:fill="auto" w:val="clear"/>
+          </w:tcPr>
+          <w:p>
+            <w:pPr>
+              <w:pStyle w:val="Contenutotabella"/>
+              <w:jc w:val="left"/>
+              <w:rPr/>
+            </w:pPr>
+            <w:r>
+              <w:rPr>
+                <w:b w:val="false"/>
+                <w:bCs w:val="false"/>
+                <w:i w:val="false"/>
+                <w:iCs w:val="false"/>
+                <w:strike w:val="false"/>
+                <w:dstrike w:val="false"/>
+                <w:outline w:val="false"/>
+                <w:shadow w:val="false"/>
+                <w:color w:val="000000"/>
+                <w:sz w:val="24"/>
+                <w:szCs w:val="24"/>
+                <w:u w:val="single"/>
+              </w:rPr>
+              <w:t>WriteNewServizio</w:t>
+            </w:r>
+            <w:r>
+              <w:rPr>
+                <w:b w:val="false"/>
+                <w:bCs w:val="false"/>
+                <w:i w:val="false"/>
+                <w:iCs w:val="false"/>
+                <w:strike w:val="false"/>
+                <w:dstrike w:val="false"/>
+                <w:outline w:val="false"/>
+                <w:shadow w:val="false"/>
+                <w:color w:val="000000"/>
+                <w:sz w:val="24"/>
+                <w:szCs w:val="24"/>
+                <w:u w:val="single"/>
+              </w:rPr>
+              <w:t>Enriched</w:t>
+            </w:r>
+            <w:r>
+              <w:rPr>
+                <w:b w:val="false"/>
+                <w:bCs w:val="false"/>
+                <w:i w:val="false"/>
+                <w:iCs w:val="false"/>
+                <w:strike w:val="false"/>
+                <w:dstrike w:val="false"/>
+                <w:outline w:val="false"/>
+                <w:shadow w:val="false"/>
+                <w:color w:val="000000"/>
+                <w:sz w:val="24"/>
+                <w:szCs w:val="24"/>
+                <w:u w:val="single"/>
+              </w:rPr>
+              <w:t>ByID</w:t>
+            </w:r>
+          </w:p>
+          <w:p>
+            <w:pPr>
+              <w:pStyle w:val="Contenutotabella"/>
+              <w:jc w:val="left"/>
+              <w:rPr/>
+            </w:pPr>
+            <w:r>
+              <w:rPr>
+                <w:b w:val="false"/>
+                <w:bCs w:val="false"/>
+                <w:i w:val="false"/>
+                <w:iCs w:val="false"/>
+                <w:strike w:val="false"/>
+                <w:dstrike w:val="false"/>
+                <w:outline w:val="false"/>
+                <w:shadow w:val="false"/>
+                <w:color w:val="000000"/>
+                <w:sz w:val="24"/>
+                <w:szCs w:val="24"/>
+                <w:u w:val="none"/>
+              </w:rPr>
+              <w:t>Asks for the servizio to be written in the DB.</w:t>
+            </w:r>
+          </w:p>
+          <w:p>
+            <w:pPr>
+              <w:pStyle w:val="Contenutotabella"/>
+              <w:numPr>
+                <w:ilvl w:val="0"/>
+                <w:numId w:val="2"/>
+              </w:numPr>
+              <w:jc w:val="left"/>
+              <w:rPr/>
+            </w:pPr>
+            <w:r>
+              <w:rPr>
+                <w:b w:val="false"/>
+                <w:bCs w:val="false"/>
+                <w:i w:val="false"/>
+                <w:iCs w:val="false"/>
+                <w:strike w:val="false"/>
+                <w:dstrike w:val="false"/>
+                <w:outline w:val="false"/>
+                <w:shadow w:val="false"/>
+                <w:color w:val="000000"/>
+                <w:sz w:val="24"/>
+                <w:szCs w:val="24"/>
+                <w:u w:val="none"/>
+              </w:rPr>
+              <w:t>ID: String ID of the servizio.</w:t>
+            </w:r>
+          </w:p>
+          <w:p>
+            <w:pPr>
+              <w:pStyle w:val="Contenutotabella"/>
+              <w:numPr>
+                <w:ilvl w:val="0"/>
+                <w:numId w:val="2"/>
+              </w:numPr>
+              <w:jc w:val="left"/>
+              <w:rPr/>
+            </w:pPr>
+            <w:r>
+              <w:rPr>
+                <w:b w:val="false"/>
+                <w:bCs w:val="false"/>
+                <w:i w:val="false"/>
+                <w:iCs w:val="false"/>
+                <w:strike w:val="false"/>
+                <w:dstrike w:val="false"/>
+                <w:outline w:val="false"/>
+                <w:shadow w:val="false"/>
+                <w:color w:val="000000"/>
+                <w:sz w:val="24"/>
+                <w:szCs w:val="24"/>
+                <w:u w:val="none"/>
+              </w:rPr>
+              <w:t>servizio</w:t>
+            </w:r>
+            <w:r>
+              <w:rPr>
+                <w:b w:val="false"/>
+                <w:bCs w:val="false"/>
+                <w:i w:val="false"/>
+                <w:iCs w:val="false"/>
+                <w:strike w:val="false"/>
+                <w:dstrike w:val="false"/>
+                <w:outline w:val="false"/>
+                <w:shadow w:val="false"/>
+                <w:color w:val="000000"/>
+                <w:sz w:val="24"/>
+                <w:szCs w:val="24"/>
+                <w:u w:val="none"/>
+              </w:rPr>
+              <w:t>Enriched</w:t>
+            </w:r>
+            <w:r>
+              <w:rPr>
+                <w:b w:val="false"/>
+                <w:bCs w:val="false"/>
+                <w:i w:val="false"/>
+                <w:iCs w:val="false"/>
+                <w:strike w:val="false"/>
+                <w:dstrike w:val="false"/>
+                <w:outline w:val="false"/>
+                <w:shadow w:val="false"/>
+                <w:color w:val="000000"/>
+                <w:sz w:val="24"/>
+                <w:szCs w:val="24"/>
+                <w:u w:val="none"/>
+              </w:rPr>
+              <w:t xml:space="preserve">: TommyEnrichedJSON – Object containing an enriched representation of the servizio </w:t>
+            </w:r>
+            <w:r>
+              <w:rPr>
+                <w:b w:val="false"/>
+                <w:bCs w:val="false"/>
+                <w:i w:val="false"/>
+                <w:iCs w:val="false"/>
+                <w:strike w:val="false"/>
+                <w:dstrike w:val="false"/>
+                <w:outline w:val="false"/>
+                <w:shadow w:val="false"/>
+                <w:color w:val="000000"/>
+                <w:sz w:val="24"/>
+                <w:szCs w:val="24"/>
+                <w:u w:val="none"/>
+              </w:rPr>
+              <w:t>to be written</w:t>
+            </w:r>
+            <w:r>
+              <w:rPr>
+                <w:b w:val="false"/>
+                <w:bCs w:val="false"/>
+                <w:i w:val="false"/>
+                <w:iCs w:val="false"/>
+                <w:strike w:val="false"/>
+                <w:dstrike w:val="false"/>
+                <w:outline w:val="false"/>
+                <w:shadow w:val="false"/>
+                <w:color w:val="000000"/>
+                <w:sz w:val="24"/>
+                <w:szCs w:val="24"/>
+                <w:u w:val="none"/>
+              </w:rPr>
+              <w:t>(the raw servizio is in the json field).</w:t>
+            </w:r>
+          </w:p>
+          <w:p>
+            <w:pPr>
+              <w:pStyle w:val="Contenutotabella"/>
+              <w:numPr>
+                <w:ilvl w:val="0"/>
+                <w:numId w:val="2"/>
+              </w:numPr>
+              <w:jc w:val="left"/>
+              <w:rPr/>
+            </w:pPr>
+            <w:r>
+              <w:rPr>
+                <w:b w:val="false"/>
+                <w:bCs w:val="false"/>
+                <w:i w:val="false"/>
+                <w:iCs w:val="false"/>
+                <w:strike w:val="false"/>
+                <w:dstrike w:val="false"/>
+                <w:outline w:val="false"/>
+                <w:shadow w:val="false"/>
+                <w:color w:val="000000"/>
+                <w:sz w:val="24"/>
+                <w:szCs w:val="24"/>
+                <w:u w:val="none"/>
+              </w:rPr>
+              <w:t>collectionName: String – Name of the collection where the Servizio is to be written.</w:t>
+            </w:r>
+          </w:p>
+        </w:tc>
+        <w:tc>
+          <w:tcPr>
+            <w:tcW w:w="4989" w:type="dxa"/>
+            <w:tcBorders>
+              <w:left w:val="single" w:sz="4" w:space="0" w:color="000000"/>
+              <w:bottom w:val="single" w:sz="4" w:space="0" w:color="000000"/>
+              <w:right w:val="single" w:sz="4" w:space="0" w:color="000000"/>
+            </w:tcBorders>
+            <w:shd w:fill="auto" w:val="clear"/>
+          </w:tcPr>
+          <w:p>
+            <w:pPr>
+              <w:pStyle w:val="Contenutotabella"/>
+              <w:jc w:val="left"/>
+              <w:rPr/>
+            </w:pPr>
+            <w:bookmarkStart w:id="5" w:name="__DdeLink__353_42228371552"/>
+            <w:r>
+              <w:rPr>
+                <w:b w:val="false"/>
+                <w:bCs w:val="false"/>
+                <w:i w:val="false"/>
+                <w:iCs w:val="false"/>
+                <w:strike w:val="false"/>
+                <w:dstrike w:val="false"/>
+                <w:outline w:val="false"/>
+                <w:shadow w:val="false"/>
+                <w:color w:val="000000"/>
+                <w:sz w:val="24"/>
+                <w:szCs w:val="24"/>
+                <w:u w:val="single"/>
+              </w:rPr>
+              <w:t>WriteNewServizioByIDSuccess</w:t>
+            </w:r>
+            <w:r>
+              <w:rPr>
+                <w:b w:val="false"/>
+                <w:bCs w:val="false"/>
+                <w:i w:val="false"/>
+                <w:iCs w:val="false"/>
+                <w:strike w:val="false"/>
+                <w:dstrike w:val="false"/>
+                <w:outline w:val="false"/>
+                <w:shadow w:val="false"/>
+                <w:color w:val="000000"/>
+                <w:sz w:val="24"/>
+                <w:szCs w:val="24"/>
+                <w:u w:val="none"/>
+              </w:rPr>
+              <w:t xml:space="preserve"> </w:t>
+            </w:r>
+            <w:bookmarkEnd w:id="5"/>
+          </w:p>
+          <w:p>
+            <w:pPr>
+              <w:pStyle w:val="Contenutotabella"/>
+              <w:jc w:val="left"/>
+              <w:rPr/>
+            </w:pPr>
+            <w:r>
+              <w:rPr>
+                <w:b w:val="false"/>
+                <w:bCs w:val="false"/>
+                <w:i/>
+                <w:iCs/>
+                <w:strike w:val="false"/>
+                <w:dstrike w:val="false"/>
+                <w:outline w:val="false"/>
+                <w:shadow w:val="false"/>
+                <w:color w:val="000000"/>
+                <w:sz w:val="24"/>
+                <w:szCs w:val="24"/>
+                <w:u w:val="none"/>
+              </w:rPr>
+              <w:t>(isa Reply)</w:t>
+            </w:r>
+          </w:p>
+          <w:p>
+            <w:pPr>
+              <w:pStyle w:val="Contenutotabella"/>
+              <w:jc w:val="left"/>
+              <w:rPr/>
+            </w:pPr>
+            <w:r>
+              <w:rPr>
+                <w:b w:val="false"/>
+                <w:bCs w:val="false"/>
+                <w:i w:val="false"/>
+                <w:iCs w:val="false"/>
+                <w:strike w:val="false"/>
+                <w:dstrike w:val="false"/>
+                <w:outline w:val="false"/>
+                <w:shadow w:val="false"/>
+                <w:color w:val="000000"/>
+                <w:sz w:val="24"/>
+                <w:szCs w:val="24"/>
+                <w:u w:val="none"/>
+              </w:rPr>
+              <w:t>The servizio was written correctly</w:t>
+            </w:r>
+          </w:p>
+          <w:p>
+            <w:pPr>
+              <w:pStyle w:val="Contenutotabella"/>
+              <w:numPr>
+                <w:ilvl w:val="0"/>
+                <w:numId w:val="2"/>
+              </w:numPr>
+              <w:jc w:val="left"/>
+              <w:rPr/>
+            </w:pPr>
+            <w:r>
+              <w:rPr>
+                <w:b w:val="false"/>
+                <w:bCs w:val="false"/>
+                <w:i w:val="false"/>
+                <w:iCs w:val="false"/>
+                <w:strike w:val="false"/>
+                <w:dstrike w:val="false"/>
+                <w:outline w:val="false"/>
+                <w:shadow w:val="false"/>
+                <w:color w:val="000000"/>
+                <w:sz w:val="24"/>
+                <w:szCs w:val="24"/>
+                <w:u w:val="none"/>
+              </w:rPr>
+              <w:t>ID: String ID of the servizio.</w:t>
+            </w:r>
+          </w:p>
+          <w:p>
+            <w:pPr>
+              <w:pStyle w:val="Contenutotabella"/>
+              <w:numPr>
+                <w:ilvl w:val="0"/>
+                <w:numId w:val="2"/>
+              </w:numPr>
+              <w:jc w:val="left"/>
+              <w:rPr/>
+            </w:pPr>
+            <w:r>
+              <w:rPr>
+                <w:b w:val="false"/>
+                <w:bCs w:val="false"/>
+                <w:i w:val="false"/>
+                <w:iCs w:val="false"/>
+                <w:strike w:val="false"/>
+                <w:dstrike w:val="false"/>
+                <w:outline w:val="false"/>
+                <w:shadow w:val="false"/>
+                <w:color w:val="000000"/>
+                <w:sz w:val="24"/>
+                <w:szCs w:val="24"/>
+                <w:u w:val="none"/>
+              </w:rPr>
+              <w:t>newSe</w:t>
+            </w:r>
+            <w:r>
+              <w:rPr>
+                <w:b w:val="false"/>
+                <w:bCs w:val="false"/>
+                <w:i w:val="false"/>
+                <w:iCs w:val="false"/>
+                <w:strike w:val="false"/>
+                <w:dstrike w:val="false"/>
+                <w:outline w:val="false"/>
+                <w:shadow w:val="false"/>
+                <w:color w:val="000000"/>
+                <w:sz w:val="24"/>
+                <w:szCs w:val="24"/>
+                <w:u w:val="none"/>
+              </w:rPr>
+              <w:t>rvizio: String JSON of the written servizio</w:t>
+            </w:r>
+          </w:p>
+          <w:p>
+            <w:pPr>
+              <w:pStyle w:val="Contenutotabella"/>
+              <w:numPr>
+                <w:ilvl w:val="0"/>
+                <w:numId w:val="2"/>
+              </w:numPr>
+              <w:jc w:val="left"/>
+              <w:rPr/>
+            </w:pPr>
+            <w:r>
+              <w:rPr>
+                <w:b w:val="false"/>
+                <w:bCs w:val="false"/>
+                <w:i w:val="false"/>
+                <w:iCs w:val="false"/>
+                <w:strike w:val="false"/>
+                <w:dstrike w:val="false"/>
+                <w:outline w:val="false"/>
+                <w:shadow w:val="false"/>
+                <w:color w:val="000000"/>
+                <w:sz w:val="24"/>
+                <w:szCs w:val="24"/>
+                <w:u w:val="none"/>
+              </w:rPr>
+              <w:t>collectionName: String – Name of the collection where the Servizio was found.</w:t>
+            </w:r>
+          </w:p>
+          <w:p>
+            <w:pPr>
+              <w:pStyle w:val="Contenutotabella"/>
+              <w:jc w:val="left"/>
+              <w:rPr/>
+            </w:pPr>
+            <w:r>
+              <w:rPr>
+                <w:b w:val="false"/>
+                <w:bCs w:val="false"/>
+                <w:i w:val="false"/>
+                <w:iCs w:val="false"/>
+                <w:strike w:val="false"/>
+                <w:dstrike w:val="false"/>
+                <w:outline w:val="false"/>
+                <w:shadow w:val="false"/>
+                <w:color w:val="000000"/>
+                <w:sz w:val="24"/>
+                <w:szCs w:val="24"/>
+                <w:u w:val="single"/>
+              </w:rPr>
+              <w:t>WriteNewServizioByIDEnrichedSuccess</w:t>
+            </w:r>
+            <w:r>
+              <w:rPr>
+                <w:b w:val="false"/>
+                <w:bCs w:val="false"/>
+                <w:i w:val="false"/>
+                <w:iCs w:val="false"/>
+                <w:strike w:val="false"/>
+                <w:dstrike w:val="false"/>
+                <w:outline w:val="false"/>
+                <w:shadow w:val="false"/>
+                <w:color w:val="000000"/>
+                <w:sz w:val="24"/>
+                <w:szCs w:val="24"/>
+                <w:u w:val="none"/>
+              </w:rPr>
+              <w:t xml:space="preserve"> </w:t>
+            </w:r>
+          </w:p>
+          <w:p>
+            <w:pPr>
+              <w:pStyle w:val="Contenutotabella"/>
+              <w:jc w:val="left"/>
+              <w:rPr/>
+            </w:pPr>
+            <w:r>
+              <w:rPr>
+                <w:b w:val="false"/>
+                <w:bCs w:val="false"/>
+                <w:i/>
+                <w:iCs/>
+                <w:strike w:val="false"/>
+                <w:dstrike w:val="false"/>
+                <w:outline w:val="false"/>
+                <w:shadow w:val="false"/>
+                <w:color w:val="000000"/>
+                <w:sz w:val="24"/>
+                <w:szCs w:val="24"/>
+                <w:u w:val="none"/>
+              </w:rPr>
+              <w:t>(isa Reply)</w:t>
+            </w:r>
+          </w:p>
+          <w:p>
+            <w:pPr>
+              <w:pStyle w:val="Contenutotabella"/>
+              <w:jc w:val="left"/>
+              <w:rPr/>
+            </w:pPr>
+            <w:r>
+              <w:rPr>
+                <w:b w:val="false"/>
+                <w:bCs w:val="false"/>
+                <w:i w:val="false"/>
+                <w:iCs w:val="false"/>
+                <w:strike w:val="false"/>
+                <w:dstrike w:val="false"/>
+                <w:outline w:val="false"/>
+                <w:shadow w:val="false"/>
+                <w:color w:val="000000"/>
+                <w:sz w:val="24"/>
+                <w:szCs w:val="24"/>
+                <w:u w:val="none"/>
+              </w:rPr>
+              <w:t>The servizio was written correctly as enriched object since the DB has support for it</w:t>
+            </w:r>
+          </w:p>
+          <w:p>
+            <w:pPr>
+              <w:pStyle w:val="Contenutotabella"/>
+              <w:numPr>
+                <w:ilvl w:val="0"/>
+                <w:numId w:val="2"/>
+              </w:numPr>
+              <w:jc w:val="left"/>
+              <w:rPr/>
+            </w:pPr>
+            <w:r>
+              <w:rPr>
+                <w:b w:val="false"/>
+                <w:bCs w:val="false"/>
+                <w:i w:val="false"/>
+                <w:iCs w:val="false"/>
+                <w:strike w:val="false"/>
+                <w:dstrike w:val="false"/>
+                <w:outline w:val="false"/>
+                <w:shadow w:val="false"/>
+                <w:color w:val="000000"/>
+                <w:sz w:val="24"/>
+                <w:szCs w:val="24"/>
+                <w:u w:val="none"/>
+              </w:rPr>
+              <w:t>ID: String - ID of the retreived servizio.</w:t>
+            </w:r>
+          </w:p>
+          <w:p>
+            <w:pPr>
+              <w:pStyle w:val="Contenutotabella"/>
+              <w:numPr>
+                <w:ilvl w:val="0"/>
+                <w:numId w:val="2"/>
+              </w:numPr>
+              <w:jc w:val="left"/>
+              <w:rPr/>
+            </w:pPr>
+            <w:r>
+              <w:rPr>
+                <w:b w:val="false"/>
+                <w:bCs w:val="false"/>
+                <w:i w:val="false"/>
+                <w:iCs w:val="false"/>
+                <w:strike w:val="false"/>
+                <w:dstrike w:val="false"/>
+                <w:outline w:val="false"/>
+                <w:shadow w:val="false"/>
+                <w:color w:val="000000"/>
+                <w:sz w:val="24"/>
+                <w:szCs w:val="24"/>
+                <w:u w:val="none"/>
+              </w:rPr>
+              <w:t>newS</w:t>
+            </w:r>
+            <w:r>
+              <w:rPr>
+                <w:b w:val="false"/>
+                <w:bCs w:val="false"/>
+                <w:i w:val="false"/>
+                <w:iCs w:val="false"/>
+                <w:strike w:val="false"/>
+                <w:dstrike w:val="false"/>
+                <w:outline w:val="false"/>
+                <w:shadow w:val="false"/>
+                <w:color w:val="000000"/>
+                <w:sz w:val="24"/>
+                <w:szCs w:val="24"/>
+                <w:u w:val="none"/>
+              </w:rPr>
+              <w:t xml:space="preserve">ervizio: TommyEnrichedJSON – Object containing an enriched representation of the </w:t>
+            </w:r>
+            <w:r>
+              <w:rPr>
+                <w:rFonts w:eastAsia="SimSun" w:cs="Mangal"/>
+                <w:b w:val="false"/>
+                <w:bCs w:val="false"/>
+                <w:i w:val="false"/>
+                <w:iCs w:val="false"/>
+                <w:strike w:val="false"/>
+                <w:dstrike w:val="false"/>
+                <w:outline w:val="false"/>
+                <w:shadow w:val="false"/>
+                <w:color w:val="000000"/>
+                <w:kern w:val="2"/>
+                <w:sz w:val="24"/>
+                <w:szCs w:val="24"/>
+                <w:u w:val="none"/>
+                <w:lang w:val="en-US" w:eastAsia="zh-CN" w:bidi="hi-IN"/>
+              </w:rPr>
+              <w:t>written</w:t>
+            </w:r>
+            <w:r>
+              <w:rPr>
+                <w:b w:val="false"/>
+                <w:bCs w:val="false"/>
+                <w:i w:val="false"/>
+                <w:iCs w:val="false"/>
+                <w:strike w:val="false"/>
+                <w:dstrike w:val="false"/>
+                <w:outline w:val="false"/>
+                <w:shadow w:val="false"/>
+                <w:color w:val="000000"/>
+                <w:sz w:val="24"/>
+                <w:szCs w:val="24"/>
+                <w:u w:val="none"/>
+              </w:rPr>
+              <w:t xml:space="preserve"> servizio (the raw servizio is in the json field).</w:t>
+            </w:r>
+          </w:p>
+          <w:p>
+            <w:pPr>
+              <w:pStyle w:val="Contenutotabella"/>
+              <w:numPr>
+                <w:ilvl w:val="0"/>
+                <w:numId w:val="2"/>
+              </w:numPr>
+              <w:jc w:val="left"/>
+              <w:rPr/>
+            </w:pPr>
+            <w:r>
+              <w:rPr>
+                <w:b w:val="false"/>
+                <w:bCs w:val="false"/>
+                <w:i w:val="false"/>
+                <w:iCs w:val="false"/>
+                <w:strike w:val="false"/>
+                <w:dstrike w:val="false"/>
+                <w:outline w:val="false"/>
+                <w:shadow w:val="false"/>
+                <w:color w:val="000000"/>
+                <w:sz w:val="24"/>
+                <w:szCs w:val="24"/>
+                <w:u w:val="none"/>
+              </w:rPr>
+              <w:t>collectionName: String – Name of the collection where the Servizio was found.</w:t>
+            </w:r>
+          </w:p>
+          <w:p>
+            <w:pPr>
+              <w:pStyle w:val="Contenutotabella"/>
+              <w:jc w:val="left"/>
+              <w:rPr/>
+            </w:pPr>
+            <w:r>
+              <w:rPr>
+                <w:b w:val="false"/>
+                <w:bCs w:val="false"/>
+                <w:i w:val="false"/>
+                <w:iCs w:val="false"/>
+                <w:strike w:val="false"/>
+                <w:dstrike w:val="false"/>
+                <w:outline w:val="false"/>
+                <w:shadow w:val="false"/>
+                <w:color w:val="000000"/>
+                <w:sz w:val="24"/>
+                <w:szCs w:val="24"/>
+                <w:u w:val="single"/>
+              </w:rPr>
+              <w:t>ServizioNotValid</w:t>
+            </w:r>
+          </w:p>
+          <w:p>
+            <w:pPr>
+              <w:pStyle w:val="Contenutotabella"/>
+              <w:jc w:val="left"/>
+              <w:rPr/>
+            </w:pPr>
+            <w:r>
+              <w:rPr>
+                <w:b w:val="false"/>
+                <w:bCs w:val="false"/>
+                <w:i/>
+                <w:iCs/>
+                <w:strike w:val="false"/>
+                <w:dstrike w:val="false"/>
+                <w:outline w:val="false"/>
+                <w:shadow w:val="false"/>
+                <w:color w:val="000000"/>
+                <w:sz w:val="24"/>
+                <w:szCs w:val="24"/>
+                <w:u w:val="none"/>
+              </w:rPr>
+              <w:t>(isa DBOperationFaillure)</w:t>
+            </w:r>
+          </w:p>
+          <w:p>
+            <w:pPr>
+              <w:pStyle w:val="Contenutotabella"/>
+              <w:jc w:val="left"/>
+              <w:rPr/>
+            </w:pPr>
+            <w:r>
+              <w:rPr>
+                <w:b w:val="false"/>
+                <w:bCs w:val="false"/>
+                <w:i w:val="false"/>
+                <w:iCs w:val="false"/>
+                <w:strike w:val="false"/>
+                <w:dstrike w:val="false"/>
+                <w:outline w:val="false"/>
+                <w:shadow w:val="false"/>
+                <w:color w:val="000000"/>
+                <w:sz w:val="24"/>
+                <w:szCs w:val="24"/>
+                <w:u w:val="none"/>
+              </w:rPr>
+              <w:t>The given servizio JSON was invalid (the parsing operation to Servizio Object failed)</w:t>
+            </w:r>
+          </w:p>
+          <w:p>
+            <w:pPr>
+              <w:pStyle w:val="Contenutotabella"/>
+              <w:numPr>
+                <w:ilvl w:val="0"/>
+                <w:numId w:val="2"/>
+              </w:numPr>
+              <w:jc w:val="left"/>
+              <w:rPr/>
+            </w:pPr>
+            <w:r>
+              <w:rPr>
+                <w:b w:val="false"/>
+                <w:bCs w:val="false"/>
+                <w:i w:val="false"/>
+                <w:iCs w:val="false"/>
+                <w:strike w:val="false"/>
+                <w:dstrike w:val="false"/>
+                <w:outline w:val="false"/>
+                <w:shadow w:val="false"/>
+                <w:color w:val="000000"/>
+                <w:sz w:val="24"/>
+                <w:szCs w:val="24"/>
+                <w:u w:val="none"/>
+              </w:rPr>
+              <w:t>ID: String ID of the servizio.</w:t>
+            </w:r>
+          </w:p>
+          <w:p>
+            <w:pPr>
+              <w:pStyle w:val="Contenutotabella"/>
+              <w:numPr>
+                <w:ilvl w:val="0"/>
+                <w:numId w:val="2"/>
+              </w:numPr>
+              <w:jc w:val="left"/>
+              <w:rPr/>
+            </w:pPr>
+            <w:r>
+              <w:rPr>
+                <w:b w:val="false"/>
+                <w:bCs w:val="false"/>
+                <w:i w:val="false"/>
+                <w:iCs w:val="false"/>
+                <w:strike w:val="false"/>
+                <w:dstrike w:val="false"/>
+                <w:outline w:val="false"/>
+                <w:shadow w:val="false"/>
+                <w:color w:val="000000"/>
+                <w:sz w:val="24"/>
+                <w:szCs w:val="24"/>
+                <w:u w:val="none"/>
+              </w:rPr>
+              <w:t>newServizio: String JSON of the new servizio.</w:t>
+            </w:r>
+          </w:p>
+          <w:p>
+            <w:pPr>
+              <w:pStyle w:val="Contenutotabella"/>
+              <w:numPr>
+                <w:ilvl w:val="0"/>
+                <w:numId w:val="2"/>
+              </w:numPr>
+              <w:jc w:val="left"/>
+              <w:rPr/>
+            </w:pPr>
+            <w:r>
+              <w:rPr>
+                <w:b w:val="false"/>
+                <w:bCs w:val="false"/>
+                <w:i w:val="false"/>
+                <w:iCs w:val="false"/>
+                <w:strike w:val="false"/>
+                <w:dstrike w:val="false"/>
+                <w:outline w:val="false"/>
+                <w:shadow w:val="false"/>
+                <w:color w:val="000000"/>
+                <w:sz w:val="24"/>
+                <w:szCs w:val="24"/>
+                <w:u w:val="none"/>
+              </w:rPr>
+              <w:t>collectionName: String – Name of the collection where the Servizio was to be found.</w:t>
+            </w:r>
+          </w:p>
+          <w:p>
+            <w:pPr>
+              <w:pStyle w:val="Contenutotabella"/>
+              <w:jc w:val="left"/>
+              <w:rPr/>
+            </w:pPr>
+            <w:r>
+              <w:rPr>
+                <w:b w:val="false"/>
+                <w:bCs w:val="false"/>
+                <w:i w:val="false"/>
+                <w:iCs w:val="false"/>
+                <w:strike w:val="false"/>
+                <w:dstrike w:val="false"/>
+                <w:outline w:val="false"/>
+                <w:shadow w:val="false"/>
+                <w:color w:val="000000"/>
+                <w:sz w:val="24"/>
+                <w:szCs w:val="24"/>
+                <w:u w:val="single"/>
+              </w:rPr>
+              <w:t>ServizioByIDNotFound</w:t>
+            </w:r>
+          </w:p>
+          <w:p>
+            <w:pPr>
+              <w:pStyle w:val="Contenutotabella"/>
+              <w:jc w:val="left"/>
+              <w:rPr/>
+            </w:pPr>
+            <w:r>
+              <w:rPr>
+                <w:b w:val="false"/>
+                <w:bCs w:val="false"/>
+                <w:i/>
+                <w:iCs/>
+                <w:strike w:val="false"/>
+                <w:dstrike w:val="false"/>
+                <w:outline w:val="false"/>
+                <w:shadow w:val="false"/>
+                <w:color w:val="000000"/>
+                <w:sz w:val="24"/>
+                <w:szCs w:val="24"/>
+                <w:u w:val="none"/>
+              </w:rPr>
+              <w:t>(isa DBOperationFaillure)</w:t>
+            </w:r>
+          </w:p>
+          <w:p>
+            <w:pPr>
+              <w:pStyle w:val="Contenutotabella"/>
+              <w:jc w:val="left"/>
+              <w:rPr/>
+            </w:pPr>
+            <w:r>
+              <w:rPr>
+                <w:b w:val="false"/>
+                <w:bCs w:val="false"/>
+                <w:i w:val="false"/>
+                <w:iCs w:val="false"/>
+                <w:strike w:val="false"/>
+                <w:dstrike w:val="false"/>
+                <w:outline w:val="false"/>
+                <w:shadow w:val="false"/>
+                <w:color w:val="000000"/>
+                <w:sz w:val="24"/>
+                <w:szCs w:val="24"/>
+                <w:u w:val="none"/>
+              </w:rPr>
+              <w:t>The servizio ID wasn’t present in the given collection. Update operation only works if there is already a servizio in the DB. (To write a new servizio, there is the WriteNewServizioByID Operation)</w:t>
+            </w:r>
+          </w:p>
+          <w:p>
+            <w:pPr>
+              <w:pStyle w:val="Contenutotabella"/>
+              <w:numPr>
+                <w:ilvl w:val="0"/>
+                <w:numId w:val="2"/>
+              </w:numPr>
+              <w:jc w:val="left"/>
+              <w:rPr/>
+            </w:pPr>
+            <w:r>
+              <w:rPr>
+                <w:b w:val="false"/>
+                <w:bCs w:val="false"/>
+                <w:i w:val="false"/>
+                <w:iCs w:val="false"/>
+                <w:strike w:val="false"/>
+                <w:dstrike w:val="false"/>
+                <w:outline w:val="false"/>
+                <w:shadow w:val="false"/>
+                <w:color w:val="000000"/>
+                <w:sz w:val="24"/>
+                <w:szCs w:val="24"/>
+                <w:u w:val="none"/>
+              </w:rPr>
+              <w:t>ID: String ID of the servizio.</w:t>
+            </w:r>
+          </w:p>
+          <w:p>
+            <w:pPr>
+              <w:pStyle w:val="Contenutotabella"/>
+              <w:numPr>
+                <w:ilvl w:val="0"/>
+                <w:numId w:val="2"/>
+              </w:numPr>
+              <w:jc w:val="left"/>
+              <w:rPr/>
+            </w:pPr>
+            <w:r>
+              <w:rPr>
+                <w:b w:val="false"/>
+                <w:bCs w:val="false"/>
+                <w:i w:val="false"/>
+                <w:iCs w:val="false"/>
+                <w:strike w:val="false"/>
+                <w:dstrike w:val="false"/>
+                <w:outline w:val="false"/>
+                <w:shadow w:val="false"/>
+                <w:color w:val="000000"/>
+                <w:sz w:val="24"/>
+                <w:szCs w:val="24"/>
+                <w:u w:val="none"/>
+              </w:rPr>
+              <w:t>newServizio: String JSON of the new servizio.</w:t>
+            </w:r>
+          </w:p>
+          <w:p>
+            <w:pPr>
+              <w:pStyle w:val="Contenutotabella"/>
+              <w:numPr>
+                <w:ilvl w:val="0"/>
+                <w:numId w:val="2"/>
+              </w:numPr>
+              <w:jc w:val="left"/>
+              <w:rPr/>
+            </w:pPr>
+            <w:r>
+              <w:rPr>
+                <w:b w:val="false"/>
+                <w:bCs w:val="false"/>
+                <w:i w:val="false"/>
+                <w:iCs w:val="false"/>
+                <w:strike w:val="false"/>
+                <w:dstrike w:val="false"/>
+                <w:outline w:val="false"/>
+                <w:shadow w:val="false"/>
+                <w:color w:val="000000"/>
+                <w:sz w:val="24"/>
+                <w:szCs w:val="24"/>
+                <w:u w:val="none"/>
+              </w:rPr>
+              <w:t>collectionName: String – Name of the collection where the Servizio was to be found.</w:t>
+            </w:r>
+          </w:p>
+          <w:p>
+            <w:pPr>
+              <w:pStyle w:val="Contenutotabella"/>
+              <w:jc w:val="left"/>
+              <w:rPr/>
+            </w:pPr>
+            <w:r>
+              <w:rPr>
+                <w:b w:val="false"/>
+                <w:bCs w:val="false"/>
+                <w:i w:val="false"/>
+                <w:iCs w:val="false"/>
+                <w:strike w:val="false"/>
+                <w:dstrike w:val="false"/>
+                <w:outline w:val="false"/>
+                <w:shadow w:val="false"/>
+                <w:color w:val="000000"/>
+                <w:sz w:val="24"/>
+                <w:szCs w:val="24"/>
+                <w:u w:val="single"/>
+              </w:rPr>
+              <w:t>CollectionNotFound</w:t>
+            </w:r>
+          </w:p>
+          <w:p>
+            <w:pPr>
+              <w:pStyle w:val="Contenutotabella"/>
+              <w:jc w:val="left"/>
+              <w:rPr/>
+            </w:pPr>
+            <w:r>
+              <w:rPr>
+                <w:b w:val="false"/>
+                <w:bCs w:val="false"/>
+                <w:i/>
+                <w:iCs/>
+                <w:strike w:val="false"/>
+                <w:dstrike w:val="false"/>
+                <w:outline w:val="false"/>
+                <w:shadow w:val="false"/>
+                <w:color w:val="000000"/>
+                <w:sz w:val="24"/>
+                <w:szCs w:val="24"/>
+                <w:u w:val="none"/>
+              </w:rPr>
+              <w:t>(isa DBOperationFaillure)</w:t>
+            </w:r>
+          </w:p>
+          <w:p>
+            <w:pPr>
+              <w:pStyle w:val="Contenutotabella"/>
+              <w:jc w:val="left"/>
+              <w:rPr/>
+            </w:pPr>
+            <w:r>
+              <w:rPr>
+                <w:b w:val="false"/>
+                <w:bCs w:val="false"/>
+                <w:i w:val="false"/>
+                <w:iCs w:val="false"/>
+                <w:strike w:val="false"/>
+                <w:dstrike w:val="false"/>
+                <w:outline w:val="false"/>
+                <w:shadow w:val="false"/>
+                <w:color w:val="000000"/>
+                <w:sz w:val="24"/>
+                <w:szCs w:val="24"/>
+                <w:u w:val="none"/>
+              </w:rPr>
+              <w:t>The given collection is not present in the DB</w:t>
+            </w:r>
+          </w:p>
+          <w:p>
+            <w:pPr>
+              <w:pStyle w:val="Contenutotabella"/>
+              <w:numPr>
+                <w:ilvl w:val="0"/>
+                <w:numId w:val="2"/>
+              </w:numPr>
+              <w:jc w:val="left"/>
+              <w:rPr/>
+            </w:pPr>
+            <w:r>
+              <w:rPr>
+                <w:b w:val="false"/>
+                <w:bCs w:val="false"/>
+                <w:i w:val="false"/>
+                <w:iCs w:val="false"/>
+                <w:strike w:val="false"/>
+                <w:dstrike w:val="false"/>
+                <w:outline w:val="false"/>
+                <w:shadow w:val="false"/>
+                <w:color w:val="000000"/>
+                <w:sz w:val="24"/>
+                <w:szCs w:val="24"/>
+                <w:u w:val="none"/>
+              </w:rPr>
+              <w:t>collectionName: String – Name of the collection where the Servizio was to be found.</w:t>
+            </w:r>
+          </w:p>
+          <w:p>
+            <w:pPr>
+              <w:pStyle w:val="Contenutotabella"/>
+              <w:jc w:val="left"/>
+              <w:rPr/>
+            </w:pPr>
+            <w:r>
+              <w:rPr>
+                <w:b w:val="false"/>
+                <w:bCs w:val="false"/>
+                <w:i w:val="false"/>
+                <w:iCs w:val="false"/>
+                <w:strike w:val="false"/>
+                <w:dstrike w:val="false"/>
+                <w:outline w:val="false"/>
+                <w:shadow w:val="false"/>
+                <w:color w:val="000000"/>
+                <w:sz w:val="24"/>
+                <w:szCs w:val="24"/>
+                <w:u w:val="single"/>
+              </w:rPr>
+              <w:t>WriteNewServizioByIDFaillure</w:t>
+            </w:r>
+          </w:p>
+          <w:p>
+            <w:pPr>
+              <w:pStyle w:val="Contenutotabella"/>
+              <w:jc w:val="left"/>
+              <w:rPr/>
+            </w:pPr>
+            <w:r>
+              <w:rPr>
+                <w:b w:val="false"/>
+                <w:bCs w:val="false"/>
+                <w:i/>
+                <w:iCs/>
+                <w:strike w:val="false"/>
+                <w:dstrike w:val="false"/>
+                <w:outline w:val="false"/>
+                <w:shadow w:val="false"/>
+                <w:color w:val="000000"/>
+                <w:sz w:val="24"/>
+                <w:szCs w:val="24"/>
+                <w:u w:val="none"/>
+              </w:rPr>
+              <w:t>(isa DBOperationFaillure)</w:t>
+            </w:r>
+          </w:p>
+          <w:p>
+            <w:pPr>
+              <w:pStyle w:val="Contenutotabella"/>
+              <w:jc w:val="left"/>
+              <w:rPr/>
+            </w:pPr>
+            <w:r>
+              <w:rPr>
+                <w:b w:val="false"/>
+                <w:bCs w:val="false"/>
+                <w:i w:val="false"/>
+                <w:iCs w:val="false"/>
+                <w:strike w:val="false"/>
+                <w:dstrike w:val="false"/>
+                <w:outline w:val="false"/>
+                <w:shadow w:val="false"/>
+                <w:color w:val="000000"/>
+                <w:sz w:val="24"/>
+                <w:szCs w:val="24"/>
+                <w:u w:val="none"/>
+              </w:rPr>
+              <w:t>Faillure in updating the servizio</w:t>
+            </w:r>
+          </w:p>
+          <w:p>
+            <w:pPr>
+              <w:pStyle w:val="Contenutotabella"/>
+              <w:numPr>
+                <w:ilvl w:val="0"/>
+                <w:numId w:val="2"/>
+              </w:numPr>
+              <w:jc w:val="left"/>
+              <w:rPr/>
+            </w:pPr>
+            <w:r>
+              <w:rPr>
+                <w:b w:val="false"/>
+                <w:bCs w:val="false"/>
+                <w:i w:val="false"/>
+                <w:iCs w:val="false"/>
+                <w:strike w:val="false"/>
+                <w:dstrike w:val="false"/>
+                <w:outline w:val="false"/>
+                <w:shadow w:val="false"/>
+                <w:color w:val="000000"/>
+                <w:sz w:val="24"/>
+                <w:szCs w:val="24"/>
+                <w:u w:val="none"/>
+              </w:rPr>
+              <w:t>ID: String - ID of the retreived servizio.</w:t>
+            </w:r>
+          </w:p>
+          <w:p>
+            <w:pPr>
+              <w:pStyle w:val="Contenutotabella"/>
+              <w:numPr>
+                <w:ilvl w:val="0"/>
+                <w:numId w:val="2"/>
+              </w:numPr>
+              <w:jc w:val="left"/>
+              <w:rPr/>
+            </w:pPr>
+            <w:r>
+              <w:rPr>
+                <w:b w:val="false"/>
+                <w:bCs w:val="false"/>
+                <w:i w:val="false"/>
+                <w:iCs w:val="false"/>
+                <w:strike w:val="false"/>
+                <w:dstrike w:val="false"/>
+                <w:outline w:val="false"/>
+                <w:shadow w:val="false"/>
+                <w:color w:val="000000"/>
+                <w:sz w:val="24"/>
+                <w:szCs w:val="24"/>
+                <w:u w:val="none"/>
+              </w:rPr>
+              <w:t>newServizio: String JSON of the new servizio.</w:t>
+            </w:r>
+          </w:p>
+          <w:p>
+            <w:pPr>
+              <w:pStyle w:val="Contenutotabella"/>
+              <w:numPr>
+                <w:ilvl w:val="0"/>
+                <w:numId w:val="2"/>
+              </w:numPr>
+              <w:jc w:val="left"/>
+              <w:rPr/>
             </w:pPr>
             <w:r>
               <w:rPr>
@@ -12028,7 +13984,7 @@
     <w:qFormat/>
     <w:pPr>
       <w:widowControl/>
-      <w:overflowPunct w:val="true"/>
+      <w:overflowPunct w:val="false"/>
       <w:bidi w:val="0"/>
       <w:spacing w:before="0" w:after="0"/>
       <w:jc w:val="left"/>

</xml_diff>